<commit_message>
one-on-one replies at 60% ...
</commit_message>
<xml_diff>
--- a/one-on-one replies.docx
+++ b/one-on-one replies.docx
@@ -2392,7 +2392,7 @@
           <w:color w:val="FF0000"/>
           <w:shd w:val="clear" w:color="auto" w:fill="FFFFFF"/>
         </w:rPr>
-        <w:t xml:space="preserve"> and we see these types of aberrations in samples (Fig. 2a). We actually added simulations of light propagation that recapitulate this behavior and illustrate that we can </w:t>
+        <w:t xml:space="preserve"> and we see these types of aberrations in samples (Fig. 2a). We added simulations of light propagation that recapitulate this behavior and illustrate that we can </w:t>
       </w:r>
       <w:r>
         <w:rPr>
@@ -2442,15 +2442,63 @@
           <w:color w:val="FF0000"/>
           <w:shd w:val="clear" w:color="auto" w:fill="FFFFFF"/>
         </w:rPr>
-        <w:t xml:space="preserve"> stay in the depth-of-field of the common detection objective. </w:t>
-      </w:r>
-      <w:r>
-        <w:rPr>
-          <w:rFonts w:ascii="Times New Roman" w:eastAsia="Times New Roman" w:hAnsi="Times New Roman" w:cs="Times New Roman"/>
-          <w:color w:val="FF0000"/>
-          <w:shd w:val="clear" w:color="auto" w:fill="FFFFFF"/>
-        </w:rPr>
-        <w:t xml:space="preserve">We make it very clear that if that is not the case, the data cannot be reconstructed using </w:t>
+        <w:t xml:space="preserve"> stay </w:t>
+      </w:r>
+      <w:r>
+        <w:rPr>
+          <w:rFonts w:ascii="Times New Roman" w:eastAsia="Times New Roman" w:hAnsi="Times New Roman" w:cs="Times New Roman"/>
+          <w:color w:val="FF0000"/>
+          <w:shd w:val="clear" w:color="auto" w:fill="FFFFFF"/>
+        </w:rPr>
+        <w:t>with</w:t>
+      </w:r>
+      <w:r>
+        <w:rPr>
+          <w:rFonts w:ascii="Times New Roman" w:eastAsia="Times New Roman" w:hAnsi="Times New Roman" w:cs="Times New Roman"/>
+          <w:color w:val="FF0000"/>
+          <w:shd w:val="clear" w:color="auto" w:fill="FFFFFF"/>
+        </w:rPr>
+        <w:t>in the depth-of-field of the common detection objective</w:t>
+      </w:r>
+      <w:r>
+        <w:rPr>
+          <w:rFonts w:ascii="Times New Roman" w:eastAsia="Times New Roman" w:hAnsi="Times New Roman" w:cs="Times New Roman"/>
+          <w:color w:val="FF0000"/>
+          <w:shd w:val="clear" w:color="auto" w:fill="FFFFFF"/>
+        </w:rPr>
+        <w:t xml:space="preserve"> (Supp. Fig. 1)</w:t>
+      </w:r>
+      <w:r>
+        <w:rPr>
+          <w:rFonts w:ascii="Times New Roman" w:eastAsia="Times New Roman" w:hAnsi="Times New Roman" w:cs="Times New Roman"/>
+          <w:color w:val="FF0000"/>
+          <w:shd w:val="clear" w:color="auto" w:fill="FFFFFF"/>
+        </w:rPr>
+        <w:t xml:space="preserve">. </w:t>
+      </w:r>
+      <w:r>
+        <w:rPr>
+          <w:rFonts w:ascii="Times New Roman" w:eastAsia="Times New Roman" w:hAnsi="Times New Roman" w:cs="Times New Roman"/>
+          <w:color w:val="FF0000"/>
+          <w:shd w:val="clear" w:color="auto" w:fill="FFFFFF"/>
+        </w:rPr>
+        <w:t xml:space="preserve">We </w:t>
+      </w:r>
+      <w:r>
+        <w:rPr>
+          <w:rFonts w:ascii="Times New Roman" w:eastAsia="Times New Roman" w:hAnsi="Times New Roman" w:cs="Times New Roman"/>
+          <w:color w:val="FF0000"/>
+          <w:shd w:val="clear" w:color="auto" w:fill="FFFFFF"/>
+        </w:rPr>
+        <w:t xml:space="preserve">now </w:t>
+      </w:r>
+      <w:r>
+        <w:rPr>
+          <w:rFonts w:ascii="Times New Roman" w:eastAsia="Times New Roman" w:hAnsi="Times New Roman" w:cs="Times New Roman"/>
+          <w:color w:val="FF0000"/>
+          <w:shd w:val="clear" w:color="auto" w:fill="FFFFFF"/>
+        </w:rPr>
+        <w:t xml:space="preserve">make it very clear that if that is not the case, the data cannot be reconstructed using </w:t>
       </w:r>
       <w:proofErr w:type="spellStart"/>
       <w:r>
@@ -2754,7 +2802,25 @@
           <w:color w:val="FF0000"/>
           <w:shd w:val="clear" w:color="auto" w:fill="FFFFFF"/>
         </w:rPr>
-        <w:t xml:space="preserve"> (mean gradient &amp; relative Fourier Ring Correlation)</w:t>
+        <w:t xml:space="preserve"> (mean gradient &amp; relative Fourier Ring Correlation</w:t>
+      </w:r>
+      <w:r>
+        <w:rPr>
+          <w:rFonts w:ascii="Times New Roman" w:eastAsia="Times New Roman" w:hAnsi="Times New Roman" w:cs="Times New Roman"/>
+          <w:iCs/>
+          <w:color w:val="FF0000"/>
+          <w:shd w:val="clear" w:color="auto" w:fill="FFFFFF"/>
+        </w:rPr>
+        <w:t xml:space="preserve"> (FRC)</w:t>
+      </w:r>
+      <w:r>
+        <w:rPr>
+          <w:rFonts w:ascii="Times New Roman" w:eastAsia="Times New Roman" w:hAnsi="Times New Roman" w:cs="Times New Roman"/>
+          <w:iCs/>
+          <w:color w:val="FF0000"/>
+          <w:shd w:val="clear" w:color="auto" w:fill="FFFFFF"/>
+        </w:rPr>
+        <w:t>)</w:t>
       </w:r>
       <w:r>
         <w:rPr>
@@ -2808,7 +2874,45 @@
           <w:color w:val="FF0000"/>
           <w:shd w:val="clear" w:color="auto" w:fill="FFFFFF"/>
         </w:rPr>
-        <w:t xml:space="preserve">. Indeed, both perform much better than </w:t>
+        <w:t>.</w:t>
+      </w:r>
+      <w:r>
+        <w:rPr>
+          <w:rFonts w:ascii="Times New Roman" w:eastAsia="Times New Roman" w:hAnsi="Times New Roman" w:cs="Times New Roman"/>
+          <w:iCs/>
+          <w:color w:val="FF0000"/>
+          <w:shd w:val="clear" w:color="auto" w:fill="FFFFFF"/>
+        </w:rPr>
+        <w:t xml:space="preserve"> Plain FRC did not perform well on lightsheet data due to </w:t>
+      </w:r>
+      <w:proofErr w:type="spellStart"/>
+      <w:r>
+        <w:rPr>
+          <w:rFonts w:ascii="Times New Roman" w:eastAsia="Times New Roman" w:hAnsi="Times New Roman" w:cs="Times New Roman"/>
+          <w:iCs/>
+          <w:color w:val="FF0000"/>
+          <w:shd w:val="clear" w:color="auto" w:fill="FFFFFF"/>
+        </w:rPr>
+        <w:t>sCMOS</w:t>
+      </w:r>
+      <w:proofErr w:type="spellEnd"/>
+      <w:r>
+        <w:rPr>
+          <w:rFonts w:ascii="Times New Roman" w:eastAsia="Times New Roman" w:hAnsi="Times New Roman" w:cs="Times New Roman"/>
+          <w:iCs/>
+          <w:color w:val="FF0000"/>
+          <w:shd w:val="clear" w:color="auto" w:fill="FFFFFF"/>
+        </w:rPr>
+        <w:t xml:space="preserve"> camera patterns, which we overcame with a new implementation of relative FRC.</w:t>
+      </w:r>
+      <w:r>
+        <w:rPr>
+          <w:rFonts w:ascii="Times New Roman" w:eastAsia="Times New Roman" w:hAnsi="Times New Roman" w:cs="Times New Roman"/>
+          <w:iCs/>
+          <w:color w:val="FF0000"/>
+          <w:shd w:val="clear" w:color="auto" w:fill="FFFFFF"/>
+        </w:rPr>
+        <w:t xml:space="preserve"> Indeed, both perform better than </w:t>
       </w:r>
       <w:r>
         <w:rPr>
@@ -2900,28 +3004,44 @@
           <w:color w:val="FF0000"/>
           <w:shd w:val="clear" w:color="auto" w:fill="FFFFFF"/>
         </w:rPr>
-        <w:t xml:space="preserve">In general, our experience is that all three methods arrive at similar illumination selection results, with gradient magnitude and FRC providing more differentiation power in close cases (at the cost of longer compute times). </w:t>
-      </w:r>
-    </w:p>
-    <w:p>
-      <w:pPr>
-        <w:spacing w:line="276" w:lineRule="auto"/>
-        <w:rPr>
-          <w:rFonts w:ascii="Times New Roman" w:eastAsia="Times New Roman" w:hAnsi="Times New Roman" w:cs="Times New Roman"/>
-          <w:iCs/>
-          <w:color w:val="FF0000"/>
-          <w:shd w:val="clear" w:color="auto" w:fill="FFFFFF"/>
-        </w:rPr>
-      </w:pPr>
-    </w:p>
-    <w:p>
-      <w:pPr>
-        <w:spacing w:line="276" w:lineRule="auto"/>
-        <w:rPr>
-          <w:rFonts w:ascii="Times New Roman" w:eastAsia="Times New Roman" w:hAnsi="Times New Roman" w:cs="Times New Roman"/>
-          <w:iCs/>
-          <w:color w:val="FF0000"/>
-          <w:shd w:val="clear" w:color="auto" w:fill="FFFFFF"/>
+        <w:t xml:space="preserve">In general, </w:t>
+      </w:r>
+      <w:r>
+        <w:rPr>
+          <w:rFonts w:ascii="Times New Roman" w:eastAsia="Times New Roman" w:hAnsi="Times New Roman" w:cs="Times New Roman"/>
+          <w:iCs/>
+          <w:color w:val="FF0000"/>
+          <w:shd w:val="clear" w:color="auto" w:fill="FFFFFF"/>
+        </w:rPr>
+        <w:t xml:space="preserve">however, </w:t>
+      </w:r>
+      <w:r>
+        <w:rPr>
+          <w:rFonts w:ascii="Times New Roman" w:eastAsia="Times New Roman" w:hAnsi="Times New Roman" w:cs="Times New Roman"/>
+          <w:iCs/>
+          <w:color w:val="FF0000"/>
+          <w:shd w:val="clear" w:color="auto" w:fill="FFFFFF"/>
+        </w:rPr>
+        <w:t xml:space="preserve">our experience is that all three methods arrive at similar illumination selection results, with gradient magnitude and FRC providing more differentiation power in close cases (at the cost of longer compute times). </w:t>
+      </w:r>
+    </w:p>
+    <w:p>
+      <w:pPr>
+        <w:spacing w:line="276" w:lineRule="auto"/>
+        <w:rPr>
+          <w:rFonts w:ascii="Times New Roman" w:eastAsia="Times New Roman" w:hAnsi="Times New Roman" w:cs="Times New Roman"/>
+          <w:iCs/>
+          <w:color w:val="FF0000"/>
+          <w:shd w:val="clear" w:color="auto" w:fill="FFFFFF"/>
+        </w:rPr>
+      </w:pPr>
+    </w:p>
+    <w:p>
+      <w:pPr>
+        <w:spacing w:line="276" w:lineRule="auto"/>
+        <w:rPr>
+          <w:rFonts w:ascii="Times New Roman" w:eastAsia="Times New Roman" w:hAnsi="Times New Roman" w:cs="Times New Roman"/>
+          <w:color w:val="000000"/>
         </w:rPr>
       </w:pPr>
       <w:r>
@@ -2967,104 +3087,791 @@
           <w:color w:val="FF0000"/>
           <w:shd w:val="clear" w:color="auto" w:fill="FFFFFF"/>
         </w:rPr>
-        <w:t xml:space="preserve">, which turns out to be a </w:t>
-      </w:r>
-    </w:p>
-    <w:p>
-      <w:pPr>
-        <w:spacing w:line="276" w:lineRule="auto"/>
-        <w:rPr>
-          <w:rFonts w:ascii="Times New Roman" w:eastAsia="Times New Roman" w:hAnsi="Times New Roman" w:cs="Times New Roman"/>
-          <w:iCs/>
-          <w:color w:val="FF0000"/>
-          <w:shd w:val="clear" w:color="auto" w:fill="FFFFFF"/>
-        </w:rPr>
-      </w:pPr>
-    </w:p>
-    <w:p>
-      <w:pPr>
-        <w:spacing w:line="276" w:lineRule="auto"/>
-        <w:rPr>
-          <w:rFonts w:ascii="Times New Roman" w:eastAsia="Times New Roman" w:hAnsi="Times New Roman" w:cs="Times New Roman"/>
-          <w:color w:val="000000"/>
-          <w:highlight w:val="cyan"/>
-        </w:rPr>
-      </w:pPr>
-      <w:r>
-        <w:rPr>
-          <w:rFonts w:ascii="Times New Roman" w:eastAsia="Times New Roman" w:hAnsi="Times New Roman" w:cs="Times New Roman"/>
-          <w:iCs/>
-          <w:color w:val="FF0000"/>
-          <w:shd w:val="clear" w:color="auto" w:fill="FFFFFF"/>
-        </w:rPr>
-        <w:t xml:space="preserve"> </w:t>
-      </w:r>
-      <w:r>
-        <w:rPr>
-          <w:rFonts w:ascii="Times New Roman" w:eastAsia="Times New Roman" w:hAnsi="Times New Roman" w:cs="Times New Roman"/>
-          <w:iCs/>
-          <w:color w:val="FF0000"/>
-          <w:highlight w:val="cyan"/>
-          <w:shd w:val="clear" w:color="auto" w:fill="FFFFFF"/>
-        </w:rPr>
-        <w:t xml:space="preserve">We also added the possibility to select illumination directions based on the frequency-domain based FRC, in addition to the existing methods (mean intensity and mean gradient magnitude). </w:t>
-      </w:r>
-    </w:p>
-    <w:p>
-      <w:pPr>
-        <w:spacing w:line="276" w:lineRule="auto"/>
-        <w:rPr>
-          <w:rFonts w:ascii="Times New Roman" w:eastAsia="Times New Roman" w:hAnsi="Times New Roman" w:cs="Times New Roman"/>
-          <w:color w:val="000000"/>
-        </w:rPr>
-      </w:pPr>
-      <w:r>
-        <w:rPr>
-          <w:rFonts w:ascii="Times New Roman" w:eastAsia="Times New Roman" w:hAnsi="Times New Roman" w:cs="Times New Roman"/>
-          <w:color w:val="FF0000"/>
-          <w:highlight w:val="cyan"/>
-          <w:shd w:val="clear" w:color="auto" w:fill="FFFFFF"/>
-        </w:rPr>
-        <w:t xml:space="preserve">The tool for measuring quality inside the specimen will be based on frequency domain measurements. </w:t>
-      </w:r>
-      <w:r>
-        <w:rPr>
-          <w:rFonts w:ascii="Times New Roman" w:eastAsia="Times New Roman" w:hAnsi="Times New Roman" w:cs="Times New Roman"/>
-          <w:color w:val="FF0000"/>
-          <w:highlight w:val="cyan"/>
-          <w:shd w:val="clear" w:color="auto" w:fill="800080"/>
-        </w:rPr>
-        <w:t>IMPLEMENATION</w:t>
-      </w:r>
+        <w:t>, which turns out to be a</w:t>
+      </w:r>
+      <w:r>
+        <w:rPr>
+          <w:rFonts w:ascii="Times New Roman" w:eastAsia="Times New Roman" w:hAnsi="Times New Roman" w:cs="Times New Roman"/>
+          <w:iCs/>
+          <w:color w:val="FF0000"/>
+          <w:shd w:val="clear" w:color="auto" w:fill="FFFFFF"/>
+        </w:rPr>
+        <w:t xml:space="preserve">n extremely valuable tool for quantification of image quality throughout large datasets </w:t>
+      </w:r>
+      <w:r>
+        <w:rPr>
+          <w:rFonts w:ascii="Times New Roman" w:eastAsia="Times New Roman" w:hAnsi="Times New Roman" w:cs="Times New Roman"/>
+          <w:color w:val="FF0000"/>
+          <w:shd w:val="clear" w:color="auto" w:fill="FFFFFF"/>
+        </w:rPr>
+        <w:t xml:space="preserve">(Supp. Fig </w:t>
+      </w:r>
+      <w:r>
+        <w:rPr>
+          <w:rFonts w:ascii="Times New Roman" w:eastAsia="Times New Roman" w:hAnsi="Times New Roman" w:cs="Times New Roman"/>
+          <w:color w:val="FF0000"/>
+          <w:shd w:val="clear" w:color="auto" w:fill="FFFFFF"/>
+        </w:rPr>
+        <w:t>7,8 &amp; Supp. Video 8,9</w:t>
+      </w:r>
+      <w:r>
+        <w:rPr>
+          <w:rFonts w:ascii="Times New Roman" w:eastAsia="Times New Roman" w:hAnsi="Times New Roman" w:cs="Times New Roman"/>
+          <w:color w:val="FF0000"/>
+          <w:shd w:val="clear" w:color="auto" w:fill="FFFFFF"/>
+        </w:rPr>
+        <w:t>)</w:t>
+      </w:r>
+      <w:r>
+        <w:rPr>
+          <w:rFonts w:ascii="Times New Roman" w:eastAsia="Times New Roman" w:hAnsi="Times New Roman" w:cs="Times New Roman"/>
+          <w:color w:val="FF0000"/>
+          <w:shd w:val="clear" w:color="auto" w:fill="FFFFFF"/>
+        </w:rPr>
+        <w:t>.</w:t>
+      </w:r>
+    </w:p>
+    <w:p>
+      <w:pPr>
+        <w:spacing w:line="276" w:lineRule="auto"/>
+        <w:rPr>
+          <w:rFonts w:ascii="Times New Roman" w:eastAsia="Times New Roman" w:hAnsi="Times New Roman" w:cs="Times New Roman"/>
+          <w:color w:val="000000"/>
+        </w:rPr>
+      </w:pPr>
+    </w:p>
+    <w:p>
+      <w:pPr>
+        <w:spacing w:line="276" w:lineRule="auto"/>
+        <w:rPr>
+          <w:rFonts w:ascii="Times New Roman" w:eastAsia="Times New Roman" w:hAnsi="Times New Roman" w:cs="Times New Roman"/>
+          <w:color w:val="000000"/>
+        </w:rPr>
+      </w:pPr>
+      <w:r>
+        <w:rPr>
+          <w:rFonts w:ascii="Times New Roman" w:eastAsia="Times New Roman" w:hAnsi="Times New Roman" w:cs="Times New Roman"/>
+          <w:i/>
+          <w:iCs/>
+          <w:color w:val="000000"/>
+          <w:shd w:val="clear" w:color="auto" w:fill="FFFFFF"/>
+        </w:rPr>
+        <w:t xml:space="preserve">2. </w:t>
+      </w:r>
+      <w:r>
+        <w:rPr>
+          <w:rFonts w:ascii="Times New Roman" w:eastAsia="Times New Roman" w:hAnsi="Times New Roman" w:cs="Times New Roman"/>
+          <w:i/>
+          <w:iCs/>
+          <w:color w:val="000000"/>
+          <w:shd w:val="clear" w:color="auto" w:fill="FFFFFF"/>
+        </w:rPr>
+        <w:t xml:space="preserve">First order </w:t>
+      </w:r>
+      <w:proofErr w:type="spellStart"/>
+      <w:r>
+        <w:rPr>
+          <w:rFonts w:ascii="Times New Roman" w:eastAsia="Times New Roman" w:hAnsi="Times New Roman" w:cs="Times New Roman"/>
+          <w:i/>
+          <w:iCs/>
+          <w:color w:val="000000"/>
+          <w:shd w:val="clear" w:color="auto" w:fill="FFFFFF"/>
+        </w:rPr>
+        <w:t>defocus</w:t>
+      </w:r>
+      <w:r>
+        <w:rPr>
+          <w:rFonts w:ascii="Times New Roman" w:eastAsia="Times New Roman" w:hAnsi="Times New Roman" w:cs="Times New Roman"/>
+          <w:i/>
+          <w:iCs/>
+          <w:color w:val="000000"/>
+          <w:shd w:val="clear" w:color="auto" w:fill="FFFFFF"/>
+        </w:rPr>
+        <w:t>in</w:t>
+      </w:r>
+      <w:proofErr w:type="spellEnd"/>
+      <w:r>
+        <w:rPr>
+          <w:rFonts w:ascii="Times New Roman" w:eastAsia="Times New Roman" w:hAnsi="Times New Roman" w:cs="Times New Roman"/>
+          <w:i/>
+          <w:iCs/>
+          <w:color w:val="000000"/>
+          <w:shd w:val="clear" w:color="auto" w:fill="FFFFFF"/>
+        </w:rPr>
+        <w:t xml:space="preserve"> the imaging pathway is another common aberration in light sheet imaging. This aberration will lead to defocused images with minimal signal-to-noise. While the outcome is similar to the aberration discussed in Point #1, the cause of the aberration is different due to the orthogonal pathways in LSFM. </w:t>
+      </w:r>
+    </w:p>
+    <w:p>
+      <w:pPr>
+        <w:spacing w:line="276" w:lineRule="auto"/>
+        <w:rPr>
+          <w:rFonts w:ascii="Times New Roman" w:eastAsia="Times New Roman" w:hAnsi="Times New Roman" w:cs="Times New Roman"/>
+          <w:color w:val="000000"/>
+        </w:rPr>
+      </w:pPr>
+    </w:p>
+    <w:p>
+      <w:pPr>
+        <w:spacing w:line="276" w:lineRule="auto"/>
+        <w:rPr>
+          <w:rFonts w:ascii="Times New Roman" w:eastAsia="Times New Roman" w:hAnsi="Times New Roman" w:cs="Times New Roman"/>
+          <w:i/>
+          <w:iCs/>
+          <w:color w:val="000000"/>
+          <w:shd w:val="clear" w:color="auto" w:fill="FFFFFF"/>
+        </w:rPr>
+      </w:pPr>
+      <w:r>
+        <w:rPr>
+          <w:rFonts w:ascii="Times New Roman" w:eastAsia="Times New Roman" w:hAnsi="Times New Roman" w:cs="Times New Roman"/>
+          <w:i/>
+          <w:iCs/>
+          <w:color w:val="000000"/>
+          <w:shd w:val="clear" w:color="auto" w:fill="FFFFFF"/>
+        </w:rPr>
+        <w:t xml:space="preserve">Because of the loss of signal-to-noise, the algorithms contained within </w:t>
+      </w:r>
+      <w:proofErr w:type="spellStart"/>
+      <w:r>
+        <w:rPr>
+          <w:rFonts w:ascii="Times New Roman" w:eastAsia="Times New Roman" w:hAnsi="Times New Roman" w:cs="Times New Roman"/>
+          <w:i/>
+          <w:iCs/>
+          <w:color w:val="000000"/>
+          <w:shd w:val="clear" w:color="auto" w:fill="FFFFFF"/>
+        </w:rPr>
+        <w:t>BigStitcher</w:t>
+      </w:r>
+      <w:proofErr w:type="spellEnd"/>
+      <w:r>
+        <w:rPr>
+          <w:rFonts w:ascii="Times New Roman" w:eastAsia="Times New Roman" w:hAnsi="Times New Roman" w:cs="Times New Roman"/>
+          <w:i/>
+          <w:iCs/>
+          <w:color w:val="000000"/>
+          <w:shd w:val="clear" w:color="auto" w:fill="FFFFFF"/>
+        </w:rPr>
+        <w:t xml:space="preserve"> cannot compensate for this aberration. </w:t>
+      </w:r>
+      <w:r>
+        <w:rPr>
+          <w:rFonts w:ascii="Times New Roman" w:eastAsia="Times New Roman" w:hAnsi="Times New Roman" w:cs="Times New Roman"/>
+          <w:i/>
+          <w:iCs/>
+          <w:color w:val="000000"/>
+          <w:shd w:val="clear" w:color="auto" w:fill="FFFFFF"/>
+        </w:rPr>
+        <w:t xml:space="preserve">The author's do not present a signal-to-noise plot as a function of depth from the surface of the cleared sample in this study. There is minimal information on experimental parameters (step size, confocal parameter, etc.) for the Zeiss Z.1 experiments as compared to the </w:t>
+      </w:r>
+      <w:proofErr w:type="spellStart"/>
+      <w:r>
+        <w:rPr>
+          <w:rFonts w:ascii="Times New Roman" w:eastAsia="Times New Roman" w:hAnsi="Times New Roman" w:cs="Times New Roman"/>
+          <w:i/>
+          <w:iCs/>
+          <w:color w:val="000000"/>
+          <w:shd w:val="clear" w:color="auto" w:fill="FFFFFF"/>
+        </w:rPr>
+        <w:t>IsoView</w:t>
+      </w:r>
+      <w:proofErr w:type="spellEnd"/>
+      <w:r>
+        <w:rPr>
+          <w:rFonts w:ascii="Times New Roman" w:eastAsia="Times New Roman" w:hAnsi="Times New Roman" w:cs="Times New Roman"/>
+          <w:i/>
+          <w:iCs/>
+          <w:color w:val="000000"/>
+          <w:shd w:val="clear" w:color="auto" w:fill="FFFFFF"/>
+        </w:rPr>
+        <w:t xml:space="preserve"> experiments.</w:t>
+      </w:r>
+    </w:p>
+    <w:p>
+      <w:pPr>
+        <w:spacing w:line="276" w:lineRule="auto"/>
+        <w:rPr>
+          <w:rFonts w:ascii="Times New Roman" w:eastAsia="Times New Roman" w:hAnsi="Times New Roman" w:cs="Times New Roman"/>
+          <w:color w:val="000000"/>
+        </w:rPr>
+      </w:pPr>
+    </w:p>
+    <w:p>
+      <w:pPr>
+        <w:spacing w:line="276" w:lineRule="auto"/>
+        <w:rPr>
+          <w:rFonts w:ascii="Times New Roman" w:eastAsia="Times New Roman" w:hAnsi="Times New Roman" w:cs="Times New Roman"/>
+          <w:color w:val="000000"/>
+        </w:rPr>
+      </w:pPr>
+      <w:r>
+        <w:rPr>
+          <w:rFonts w:ascii="Times New Roman" w:eastAsia="Times New Roman" w:hAnsi="Times New Roman" w:cs="Times New Roman"/>
+          <w:color w:val="FF0000"/>
+        </w:rPr>
+        <w:t>We agree as outlined above</w:t>
+      </w:r>
+      <w:r>
+        <w:rPr>
+          <w:rFonts w:ascii="Times New Roman" w:eastAsia="Times New Roman" w:hAnsi="Times New Roman" w:cs="Times New Roman"/>
+          <w:color w:val="FF0000"/>
+        </w:rPr>
+        <w:t xml:space="preserve"> and made that clear in the text. We added a plot that highlights the signal-to-noise in typical cleared datasets as a function of depth and show that the relative FRC accurately measures this quality </w:t>
+      </w:r>
+      <w:r>
+        <w:rPr>
+          <w:rFonts w:ascii="Times New Roman" w:eastAsia="Times New Roman" w:hAnsi="Times New Roman" w:cs="Times New Roman"/>
+          <w:color w:val="FF0000"/>
+          <w:shd w:val="clear" w:color="auto" w:fill="FFFFFF"/>
+        </w:rPr>
+        <w:t>(Supp. Fig 1)</w:t>
+      </w:r>
+      <w:r>
+        <w:rPr>
+          <w:rFonts w:ascii="Times New Roman" w:eastAsia="Times New Roman" w:hAnsi="Times New Roman" w:cs="Times New Roman"/>
+          <w:color w:val="FF0000"/>
+        </w:rPr>
+        <w:t>. We also added a supplementary table with detailed parameters of all datasets used in this publication.</w:t>
+      </w:r>
+    </w:p>
+    <w:p>
+      <w:pPr>
+        <w:spacing w:after="240" w:line="276" w:lineRule="auto"/>
+        <w:rPr>
+          <w:rFonts w:ascii="Times New Roman" w:eastAsia="Times New Roman" w:hAnsi="Times New Roman" w:cs="Times New Roman"/>
+          <w:i/>
+          <w:iCs/>
+          <w:color w:val="000000"/>
+        </w:rPr>
+      </w:pPr>
+    </w:p>
+    <w:p>
+      <w:pPr>
+        <w:spacing w:after="240" w:line="276" w:lineRule="auto"/>
+        <w:rPr>
+          <w:rFonts w:ascii="Times New Roman" w:eastAsia="Times New Roman" w:hAnsi="Times New Roman" w:cs="Times New Roman"/>
+          <w:i/>
+          <w:iCs/>
+          <w:color w:val="000000"/>
+        </w:rPr>
+      </w:pPr>
+      <w:r>
+        <w:rPr>
+          <w:rFonts w:ascii="Times New Roman" w:eastAsia="Times New Roman" w:hAnsi="Times New Roman" w:cs="Times New Roman"/>
+          <w:i/>
+          <w:iCs/>
+          <w:color w:val="000000"/>
+        </w:rPr>
+        <w:t xml:space="preserve">They also do not make clear if the Zeiss Z.1 or </w:t>
+      </w:r>
+      <w:proofErr w:type="spellStart"/>
+      <w:r>
+        <w:rPr>
+          <w:rFonts w:ascii="Times New Roman" w:eastAsia="Times New Roman" w:hAnsi="Times New Roman" w:cs="Times New Roman"/>
+          <w:i/>
+          <w:iCs/>
+          <w:color w:val="000000"/>
+        </w:rPr>
+        <w:t>IsoView</w:t>
+      </w:r>
+      <w:proofErr w:type="spellEnd"/>
+      <w:r>
+        <w:rPr>
+          <w:rFonts w:ascii="Times New Roman" w:eastAsia="Times New Roman" w:hAnsi="Times New Roman" w:cs="Times New Roman"/>
+          <w:i/>
+          <w:iCs/>
+          <w:color w:val="000000"/>
+        </w:rPr>
+        <w:t xml:space="preserve"> attempts to correct for first order defocus due to the refractive index mismatch between the imaging objective, refractive index matching </w:t>
+      </w:r>
+      <w:r>
+        <w:rPr>
+          <w:rFonts w:ascii="Times New Roman" w:eastAsia="Times New Roman" w:hAnsi="Times New Roman" w:cs="Times New Roman"/>
+          <w:i/>
+          <w:iCs/>
+          <w:color w:val="000000"/>
+        </w:rPr>
+        <w:lastRenderedPageBreak/>
+        <w:t>media, and optically cleared or expanded tissue. This is particularly relevant for the larger sample imaged in the Zeiss Z.1.</w:t>
+      </w:r>
+    </w:p>
+    <w:p>
+      <w:pPr>
+        <w:spacing w:line="276" w:lineRule="auto"/>
+        <w:rPr>
+          <w:rFonts w:ascii="Times New Roman" w:eastAsia="Times New Roman" w:hAnsi="Times New Roman" w:cs="Times New Roman"/>
+          <w:color w:val="FF0000"/>
+        </w:rPr>
+      </w:pPr>
+      <w:r>
+        <w:rPr>
+          <w:rFonts w:ascii="Times New Roman" w:eastAsia="Times New Roman" w:hAnsi="Times New Roman" w:cs="Times New Roman"/>
+          <w:color w:val="FF0000"/>
+        </w:rPr>
+        <w:t xml:space="preserve">As </w:t>
+      </w:r>
+      <w:r>
+        <w:rPr>
+          <w:rFonts w:ascii="Times New Roman" w:eastAsia="Times New Roman" w:hAnsi="Times New Roman" w:cs="Times New Roman"/>
+          <w:color w:val="FF0000"/>
+        </w:rPr>
+        <w:t>already mentioned</w:t>
+      </w:r>
+      <w:r>
+        <w:rPr>
+          <w:rFonts w:ascii="Times New Roman" w:eastAsia="Times New Roman" w:hAnsi="Times New Roman" w:cs="Times New Roman"/>
+          <w:color w:val="FF0000"/>
+        </w:rPr>
+        <w:t xml:space="preserve"> above</w:t>
+      </w:r>
+      <w:r>
+        <w:rPr>
+          <w:rFonts w:ascii="Times New Roman" w:eastAsia="Times New Roman" w:hAnsi="Times New Roman" w:cs="Times New Roman"/>
+          <w:color w:val="FF0000"/>
+        </w:rPr>
+        <w:t xml:space="preserve">, we now make clear that </w:t>
+      </w:r>
+      <w:proofErr w:type="spellStart"/>
+      <w:r>
+        <w:rPr>
+          <w:rFonts w:ascii="Times New Roman" w:eastAsia="Times New Roman" w:hAnsi="Times New Roman" w:cs="Times New Roman"/>
+          <w:color w:val="FF0000"/>
+        </w:rPr>
+        <w:t>BigStitcher</w:t>
+      </w:r>
+      <w:proofErr w:type="spellEnd"/>
+      <w:r>
+        <w:rPr>
+          <w:rFonts w:ascii="Times New Roman" w:eastAsia="Times New Roman" w:hAnsi="Times New Roman" w:cs="Times New Roman"/>
+          <w:color w:val="FF0000"/>
+        </w:rPr>
+        <w:t xml:space="preserve"> does not attempt to correct for first order defocus, but is limited to geometric transformations and intensity adjustment.</w:t>
+      </w:r>
+    </w:p>
+    <w:p>
+      <w:pPr>
+        <w:spacing w:line="276" w:lineRule="auto"/>
+        <w:rPr>
+          <w:rFonts w:ascii="Times New Roman" w:eastAsia="Times New Roman" w:hAnsi="Times New Roman" w:cs="Times New Roman"/>
+          <w:color w:val="000000"/>
+        </w:rPr>
+      </w:pPr>
+    </w:p>
+    <w:p>
+      <w:pPr>
+        <w:spacing w:line="276" w:lineRule="auto"/>
+        <w:rPr>
+          <w:rFonts w:ascii="Times New Roman" w:eastAsia="Times New Roman" w:hAnsi="Times New Roman" w:cs="Times New Roman"/>
+          <w:color w:val="000000"/>
+        </w:rPr>
+      </w:pPr>
+      <w:r>
+        <w:rPr>
+          <w:rFonts w:ascii="Times New Roman" w:eastAsia="Times New Roman" w:hAnsi="Times New Roman" w:cs="Times New Roman"/>
+          <w:i/>
+          <w:iCs/>
+          <w:color w:val="000000"/>
+          <w:shd w:val="clear" w:color="auto" w:fill="FFFFFF"/>
+        </w:rPr>
+        <w:t>It is not clear from the Figure 1, Figure 2, supplemental movies (Video 1 and Video 6) what the signal-to-noise deep within the cleared tissue sample is. Figure 2e is low-resolution imaging and box (iii) only shows the multi-view fusion of the data.</w:t>
+      </w:r>
+    </w:p>
+    <w:p>
+      <w:pPr>
+        <w:spacing w:line="276" w:lineRule="auto"/>
+        <w:rPr>
+          <w:rFonts w:ascii="Times New Roman" w:eastAsia="Times New Roman" w:hAnsi="Times New Roman" w:cs="Times New Roman"/>
+          <w:color w:val="000000"/>
+        </w:rPr>
+      </w:pPr>
+    </w:p>
+    <w:p>
+      <w:pPr>
+        <w:spacing w:line="276" w:lineRule="auto"/>
+        <w:rPr>
+          <w:rFonts w:ascii="Times New Roman" w:eastAsia="Times New Roman" w:hAnsi="Times New Roman" w:cs="Times New Roman"/>
+          <w:color w:val="FF0000"/>
+          <w:shd w:val="clear" w:color="auto" w:fill="FFFFFF"/>
+        </w:rPr>
+      </w:pPr>
+      <w:r>
+        <w:rPr>
+          <w:rFonts w:ascii="Times New Roman" w:eastAsia="Times New Roman" w:hAnsi="Times New Roman" w:cs="Times New Roman"/>
+          <w:color w:val="FF0000"/>
+          <w:shd w:val="clear" w:color="auto" w:fill="FFFFFF"/>
+        </w:rPr>
+        <w:t xml:space="preserve">We added that plot (Supp. Fig. 1) together with quality estimation based on relative FRC that illustrate the image quality in a single stack </w:t>
+      </w:r>
+      <w:r>
+        <w:rPr>
+          <w:rFonts w:ascii="Times New Roman" w:eastAsia="Times New Roman" w:hAnsi="Times New Roman" w:cs="Times New Roman"/>
+          <w:color w:val="FF0000"/>
+          <w:shd w:val="clear" w:color="auto" w:fill="FFFFFF"/>
+        </w:rPr>
+        <w:t xml:space="preserve">(Supp. Fig. </w:t>
+      </w:r>
+      <w:r>
+        <w:rPr>
+          <w:rFonts w:ascii="Times New Roman" w:eastAsia="Times New Roman" w:hAnsi="Times New Roman" w:cs="Times New Roman"/>
+          <w:color w:val="FF0000"/>
+          <w:shd w:val="clear" w:color="auto" w:fill="FFFFFF"/>
+        </w:rPr>
+        <w:t>7</w:t>
+      </w:r>
+      <w:r>
+        <w:rPr>
+          <w:rFonts w:ascii="Times New Roman" w:eastAsia="Times New Roman" w:hAnsi="Times New Roman" w:cs="Times New Roman"/>
+          <w:color w:val="FF0000"/>
+          <w:shd w:val="clear" w:color="auto" w:fill="FFFFFF"/>
+        </w:rPr>
+        <w:t xml:space="preserve"> &amp; Supp. Video </w:t>
+      </w:r>
+      <w:r>
+        <w:rPr>
+          <w:rFonts w:ascii="Times New Roman" w:eastAsia="Times New Roman" w:hAnsi="Times New Roman" w:cs="Times New Roman"/>
+          <w:color w:val="FF0000"/>
+          <w:shd w:val="clear" w:color="auto" w:fill="FFFFFF"/>
+        </w:rPr>
+        <w:t>8</w:t>
+      </w:r>
+      <w:r>
+        <w:rPr>
+          <w:rFonts w:ascii="Times New Roman" w:eastAsia="Times New Roman" w:hAnsi="Times New Roman" w:cs="Times New Roman"/>
+          <w:color w:val="FF0000"/>
+          <w:shd w:val="clear" w:color="auto" w:fill="FFFFFF"/>
+        </w:rPr>
+        <w:t>)</w:t>
+      </w:r>
+      <w:r>
+        <w:rPr>
+          <w:rFonts w:ascii="Times New Roman" w:eastAsia="Times New Roman" w:hAnsi="Times New Roman" w:cs="Times New Roman"/>
+          <w:color w:val="FF0000"/>
+          <w:shd w:val="clear" w:color="auto" w:fill="FFFFFF"/>
+        </w:rPr>
+        <w:t xml:space="preserve"> and an entire mouse brain (Supp. Fig. 8 &amp; Supp. Video 9).</w:t>
+      </w:r>
+    </w:p>
+    <w:p>
+      <w:pPr>
+        <w:spacing w:line="276" w:lineRule="auto"/>
+        <w:rPr>
+          <w:rFonts w:ascii="Times New Roman" w:eastAsia="Times New Roman" w:hAnsi="Times New Roman" w:cs="Times New Roman"/>
+          <w:color w:val="000000"/>
+        </w:rPr>
+      </w:pPr>
+    </w:p>
+    <w:p>
+      <w:pPr>
+        <w:spacing w:line="276" w:lineRule="auto"/>
+        <w:rPr>
+          <w:rFonts w:ascii="Times New Roman" w:eastAsia="Times New Roman" w:hAnsi="Times New Roman" w:cs="Times New Roman"/>
+          <w:i/>
+          <w:iCs/>
+          <w:color w:val="000000"/>
+          <w:shd w:val="clear" w:color="auto" w:fill="FFFFFF"/>
+        </w:rPr>
+      </w:pPr>
+      <w:r>
+        <w:rPr>
+          <w:rFonts w:ascii="Times New Roman" w:eastAsia="Times New Roman" w:hAnsi="Times New Roman" w:cs="Times New Roman"/>
+          <w:i/>
+          <w:iCs/>
+          <w:color w:val="000000"/>
+          <w:shd w:val="clear" w:color="auto" w:fill="FFFFFF"/>
+        </w:rPr>
+        <w:t xml:space="preserve">I believe it is not feasible for the author to provide a link to the raw light sheet data because of the large size. Instead of this, more detailed discussion of the experimental parameters as well as improved supplemental figures and movies would </w:t>
+      </w:r>
+      <w:r>
+        <w:rPr>
+          <w:rFonts w:ascii="Times New Roman" w:eastAsia="Times New Roman" w:hAnsi="Times New Roman" w:cs="Times New Roman"/>
+          <w:i/>
+          <w:iCs/>
+          <w:color w:val="000000"/>
+          <w:shd w:val="clear" w:color="auto" w:fill="FFFFFF"/>
+        </w:rPr>
+        <w:t xml:space="preserve">demonstrate that </w:t>
+      </w:r>
+      <w:proofErr w:type="spellStart"/>
+      <w:r>
+        <w:rPr>
+          <w:rFonts w:ascii="Times New Roman" w:eastAsia="Times New Roman" w:hAnsi="Times New Roman" w:cs="Times New Roman"/>
+          <w:i/>
+          <w:iCs/>
+          <w:color w:val="000000"/>
+          <w:shd w:val="clear" w:color="auto" w:fill="FFFFFF"/>
+        </w:rPr>
+        <w:t>BigStitcher</w:t>
+      </w:r>
+      <w:proofErr w:type="spellEnd"/>
+      <w:r>
+        <w:rPr>
+          <w:rFonts w:ascii="Times New Roman" w:eastAsia="Times New Roman" w:hAnsi="Times New Roman" w:cs="Times New Roman"/>
+          <w:i/>
+          <w:iCs/>
+          <w:color w:val="000000"/>
+          <w:shd w:val="clear" w:color="auto" w:fill="FFFFFF"/>
+        </w:rPr>
+        <w:t xml:space="preserve"> is properly accounting for optical aberrations deep within the sample.</w:t>
+      </w:r>
+    </w:p>
+    <w:p>
+      <w:pPr>
+        <w:spacing w:line="276" w:lineRule="auto"/>
+        <w:rPr>
+          <w:rFonts w:ascii="Times New Roman" w:eastAsia="Times New Roman" w:hAnsi="Times New Roman" w:cs="Times New Roman"/>
+          <w:color w:val="000000"/>
+        </w:rPr>
+      </w:pPr>
+    </w:p>
+    <w:p>
+      <w:pPr>
+        <w:spacing w:line="276" w:lineRule="auto"/>
+        <w:rPr>
+          <w:rFonts w:ascii="Times New Roman" w:eastAsia="Times New Roman" w:hAnsi="Times New Roman" w:cs="Times New Roman"/>
+          <w:color w:val="000000"/>
+        </w:rPr>
+      </w:pPr>
+      <w:r>
+        <w:rPr>
+          <w:rFonts w:ascii="Times New Roman" w:eastAsia="Times New Roman" w:hAnsi="Times New Roman" w:cs="Times New Roman"/>
+          <w:color w:val="FF0000"/>
+        </w:rPr>
+        <w:t xml:space="preserve">We added </w:t>
+      </w:r>
+      <w:r>
+        <w:rPr>
+          <w:rFonts w:ascii="Times New Roman" w:eastAsia="Times New Roman" w:hAnsi="Times New Roman" w:cs="Times New Roman"/>
+          <w:color w:val="FF0000"/>
+        </w:rPr>
+        <w:t>s</w:t>
+      </w:r>
+      <w:r>
+        <w:rPr>
+          <w:rFonts w:ascii="Times New Roman" w:eastAsia="Times New Roman" w:hAnsi="Times New Roman" w:cs="Times New Roman"/>
+          <w:color w:val="FF0000"/>
+        </w:rPr>
+        <w:t>upplementary table</w:t>
+      </w:r>
+      <w:r>
+        <w:rPr>
+          <w:rFonts w:ascii="Times New Roman" w:eastAsia="Times New Roman" w:hAnsi="Times New Roman" w:cs="Times New Roman"/>
+          <w:color w:val="FF0000"/>
+        </w:rPr>
+        <w:t xml:space="preserve"> 1</w:t>
+      </w:r>
+      <w:r>
+        <w:rPr>
+          <w:rFonts w:ascii="Times New Roman" w:eastAsia="Times New Roman" w:hAnsi="Times New Roman" w:cs="Times New Roman"/>
+          <w:color w:val="FF0000"/>
+        </w:rPr>
+        <w:t xml:space="preserve"> that shows more detailed acquisition parameters for all experiments, added </w:t>
+      </w:r>
+      <w:r>
+        <w:rPr>
+          <w:rFonts w:ascii="Times New Roman" w:eastAsia="Times New Roman" w:hAnsi="Times New Roman" w:cs="Times New Roman"/>
+          <w:color w:val="FF0000"/>
+        </w:rPr>
+        <w:t xml:space="preserve">several detailed supplementary figures (1,2,3,4,7,8,17) that illustrate and quantify image reconstruction and perform automated image quality measurements, and in the new Fig. 2 we </w:t>
+      </w:r>
+      <w:r>
+        <w:rPr>
+          <w:rFonts w:ascii="Times New Roman" w:eastAsia="Times New Roman" w:hAnsi="Times New Roman" w:cs="Times New Roman"/>
+          <w:color w:val="FF0000"/>
+        </w:rPr>
+        <w:t xml:space="preserve">also show a practical example deep inside a mouse brain and how we reconstruct it. </w:t>
+      </w:r>
+      <w:r>
+        <w:rPr>
+          <w:rFonts w:ascii="Times New Roman" w:eastAsia="Times New Roman" w:hAnsi="Times New Roman" w:cs="Times New Roman"/>
+          <w:color w:val="FF0000"/>
+          <w:shd w:val="clear" w:color="auto" w:fill="FFFFFF"/>
+        </w:rPr>
+        <w:t xml:space="preserve">At the end, </w:t>
+      </w:r>
+      <w:proofErr w:type="spellStart"/>
+      <w:r>
+        <w:rPr>
+          <w:rFonts w:ascii="Times New Roman" w:eastAsia="Times New Roman" w:hAnsi="Times New Roman" w:cs="Times New Roman"/>
+          <w:color w:val="FF0000"/>
+          <w:shd w:val="clear" w:color="auto" w:fill="FFFFFF"/>
+        </w:rPr>
+        <w:t>BigStitcher</w:t>
+      </w:r>
+      <w:proofErr w:type="spellEnd"/>
+      <w:r>
+        <w:rPr>
+          <w:rFonts w:ascii="Times New Roman" w:eastAsia="Times New Roman" w:hAnsi="Times New Roman" w:cs="Times New Roman"/>
+          <w:color w:val="FF0000"/>
+          <w:shd w:val="clear" w:color="auto" w:fill="FFFFFF"/>
+        </w:rPr>
+        <w:t xml:space="preserve"> will not correct for any defocusing, but the </w:t>
+      </w:r>
+      <w:proofErr w:type="spellStart"/>
+      <w:r>
+        <w:rPr>
+          <w:rFonts w:ascii="Times New Roman" w:eastAsia="Times New Roman" w:hAnsi="Times New Roman" w:cs="Times New Roman"/>
+          <w:color w:val="FF0000"/>
+          <w:shd w:val="clear" w:color="auto" w:fill="FFFFFF"/>
+        </w:rPr>
+        <w:t>rFRC</w:t>
+      </w:r>
+      <w:proofErr w:type="spellEnd"/>
+      <w:r>
+        <w:rPr>
+          <w:rFonts w:ascii="Times New Roman" w:eastAsia="Times New Roman" w:hAnsi="Times New Roman" w:cs="Times New Roman"/>
+          <w:color w:val="FF0000"/>
+          <w:shd w:val="clear" w:color="auto" w:fill="FFFFFF"/>
+        </w:rPr>
+        <w:t xml:space="preserve"> plots will alert the user if image significantly quality drops in some parts of the sample.</w:t>
+      </w:r>
+    </w:p>
+    <w:p>
+      <w:pPr>
+        <w:spacing w:line="276" w:lineRule="auto"/>
+        <w:rPr>
+          <w:rFonts w:ascii="Times New Roman" w:eastAsia="Times New Roman" w:hAnsi="Times New Roman" w:cs="Times New Roman"/>
+          <w:color w:val="000000"/>
+        </w:rPr>
+      </w:pPr>
+    </w:p>
+    <w:p>
+      <w:pPr>
+        <w:spacing w:line="276" w:lineRule="auto"/>
+        <w:rPr>
+          <w:rFonts w:ascii="Times New Roman" w:eastAsia="Times New Roman" w:hAnsi="Times New Roman" w:cs="Times New Roman"/>
+          <w:color w:val="000000"/>
+        </w:rPr>
+      </w:pPr>
+      <w:r>
+        <w:rPr>
+          <w:rFonts w:ascii="Times New Roman" w:eastAsia="Times New Roman" w:hAnsi="Times New Roman" w:cs="Times New Roman"/>
+          <w:i/>
+          <w:iCs/>
+          <w:color w:val="000000"/>
+          <w:shd w:val="clear" w:color="auto" w:fill="FFFFFF"/>
+        </w:rPr>
+        <w:t>Have the authors performed a signal-to-noise analysis as a function of depth? For example, how does the Fourier Ring Correlation change as a function of depth? Can the authors please expand on the experimental details for the Zeiss Z.1 experiments?</w:t>
+      </w:r>
+    </w:p>
+    <w:p>
+      <w:pPr>
+        <w:spacing w:line="276" w:lineRule="auto"/>
+        <w:rPr>
+          <w:rFonts w:ascii="Times New Roman" w:eastAsia="Times New Roman" w:hAnsi="Times New Roman" w:cs="Times New Roman"/>
+          <w:color w:val="000000"/>
+        </w:rPr>
+      </w:pPr>
+    </w:p>
+    <w:p>
+      <w:pPr>
+        <w:spacing w:line="276" w:lineRule="auto"/>
+        <w:rPr>
+          <w:rFonts w:ascii="Times New Roman" w:eastAsia="Times New Roman" w:hAnsi="Times New Roman" w:cs="Times New Roman"/>
+          <w:color w:val="FF0000"/>
+        </w:rPr>
+      </w:pPr>
       <w:bookmarkStart w:id="0" w:name="_GoBack"/>
       <w:bookmarkEnd w:id="0"/>
-    </w:p>
-    <w:p>
-      <w:pPr>
-        <w:spacing w:line="276" w:lineRule="auto"/>
-        <w:rPr>
-          <w:rFonts w:ascii="Times New Roman" w:eastAsia="Times New Roman" w:hAnsi="Times New Roman" w:cs="Times New Roman"/>
-          <w:color w:val="000000"/>
-        </w:rPr>
-      </w:pPr>
-    </w:p>
-    <w:p>
-      <w:pPr>
-        <w:spacing w:line="276" w:lineRule="auto"/>
-        <w:rPr>
-          <w:rFonts w:ascii="Times New Roman" w:eastAsia="Times New Roman" w:hAnsi="Times New Roman" w:cs="Times New Roman"/>
-          <w:color w:val="000000"/>
-        </w:rPr>
-      </w:pPr>
-      <w:r>
-        <w:rPr>
-          <w:rFonts w:ascii="Times New Roman" w:eastAsia="Times New Roman" w:hAnsi="Times New Roman" w:cs="Times New Roman"/>
-          <w:i/>
-          <w:iCs/>
-          <w:color w:val="000000"/>
-          <w:shd w:val="clear" w:color="auto" w:fill="FFFFFF"/>
-        </w:rPr>
-        <w:t xml:space="preserve">2. </w:t>
+      <w:r>
+        <w:rPr>
+          <w:rFonts w:ascii="Times New Roman" w:eastAsia="Times New Roman" w:hAnsi="Times New Roman" w:cs="Times New Roman"/>
+          <w:color w:val="FF0000"/>
+          <w:highlight w:val="cyan"/>
+        </w:rPr>
+        <w:t>As already mentioned above,</w:t>
+      </w:r>
+      <w:r>
+        <w:rPr>
+          <w:rFonts w:ascii="Times New Roman" w:eastAsia="Times New Roman" w:hAnsi="Times New Roman" w:cs="Times New Roman"/>
+          <w:color w:val="FF0000"/>
+        </w:rPr>
+        <w:t xml:space="preserve"> </w:t>
+      </w:r>
+    </w:p>
+    <w:p>
+      <w:pPr>
+        <w:spacing w:line="276" w:lineRule="auto"/>
+        <w:rPr>
+          <w:rFonts w:ascii="Times New Roman" w:eastAsia="Times New Roman" w:hAnsi="Times New Roman" w:cs="Times New Roman"/>
+          <w:color w:val="000000"/>
+        </w:rPr>
+      </w:pPr>
+      <w:r>
+        <w:rPr>
+          <w:rFonts w:ascii="Times New Roman" w:eastAsia="Times New Roman" w:hAnsi="Times New Roman" w:cs="Times New Roman"/>
+          <w:color w:val="FF0000"/>
+          <w:shd w:val="clear" w:color="auto" w:fill="FFFFFF"/>
+        </w:rPr>
+        <w:t xml:space="preserve">Again, </w:t>
+      </w:r>
+      <w:proofErr w:type="spellStart"/>
+      <w:r>
+        <w:rPr>
+          <w:rFonts w:ascii="Times New Roman" w:eastAsia="Times New Roman" w:hAnsi="Times New Roman" w:cs="Times New Roman"/>
+          <w:color w:val="FF0000"/>
+          <w:shd w:val="clear" w:color="auto" w:fill="FFFFFF"/>
+        </w:rPr>
+        <w:t>supp</w:t>
+      </w:r>
+      <w:proofErr w:type="spellEnd"/>
+      <w:r>
+        <w:rPr>
+          <w:rFonts w:ascii="Times New Roman" w:eastAsia="Times New Roman" w:hAnsi="Times New Roman" w:cs="Times New Roman"/>
+          <w:color w:val="FF0000"/>
+          <w:shd w:val="clear" w:color="auto" w:fill="FFFFFF"/>
+        </w:rPr>
+        <w:t xml:space="preserve"> Fig 1</w:t>
+      </w:r>
+    </w:p>
+    <w:p>
+      <w:pPr>
+        <w:spacing w:line="276" w:lineRule="auto"/>
+        <w:rPr>
+          <w:rFonts w:ascii="Times New Roman" w:eastAsia="Times New Roman" w:hAnsi="Times New Roman" w:cs="Times New Roman"/>
+          <w:color w:val="000000"/>
+        </w:rPr>
+      </w:pPr>
+      <w:r>
+        <w:rPr>
+          <w:rFonts w:ascii="Times New Roman" w:eastAsia="Times New Roman" w:hAnsi="Times New Roman" w:cs="Times New Roman"/>
+          <w:color w:val="FF0000"/>
+        </w:rPr>
+        <w:t xml:space="preserve">Same as above let’s try to implement Fourier Ring Correlation as well for feedback to the user. </w:t>
+      </w:r>
+      <w:r>
+        <w:rPr>
+          <w:rFonts w:ascii="Times New Roman" w:eastAsia="Times New Roman" w:hAnsi="Times New Roman" w:cs="Times New Roman"/>
+          <w:color w:val="FF0000"/>
+          <w:shd w:val="clear" w:color="auto" w:fill="800080"/>
+        </w:rPr>
+        <w:t>IMPLEMENT &amp; WRITE</w:t>
+      </w:r>
+    </w:p>
+    <w:p>
+      <w:pPr>
+        <w:spacing w:line="276" w:lineRule="auto"/>
+        <w:rPr>
+          <w:rFonts w:ascii="Times New Roman" w:eastAsia="Times New Roman" w:hAnsi="Times New Roman" w:cs="Times New Roman"/>
+          <w:color w:val="000000"/>
+        </w:rPr>
+      </w:pPr>
+    </w:p>
+    <w:p>
+      <w:pPr>
+        <w:spacing w:line="276" w:lineRule="auto"/>
+        <w:rPr>
+          <w:rFonts w:ascii="Times New Roman" w:eastAsia="Times New Roman" w:hAnsi="Times New Roman" w:cs="Times New Roman"/>
+          <w:color w:val="000000"/>
+        </w:rPr>
+      </w:pPr>
+      <w:r>
+        <w:rPr>
+          <w:rFonts w:ascii="Times New Roman" w:eastAsia="Times New Roman" w:hAnsi="Times New Roman" w:cs="Times New Roman"/>
+          <w:i/>
+          <w:iCs/>
+          <w:color w:val="000000"/>
+          <w:shd w:val="clear" w:color="auto" w:fill="FFFFFF"/>
+        </w:rPr>
+        <w:t xml:space="preserve">3. Higher order aberrations can be dealt with using deconvolution. Because of the depth-dependence of optical aberrations in cleared tissue, this can be a complicated and difficult task. The authors attempt to solve this problem by imaging diffraction limited fluorescent beads embedded within a hydrogel matrix. </w:t>
       </w:r>
       <w:r>
         <w:rPr>
@@ -3074,9 +3881,8 @@
           <w:color w:val="000000"/>
           <w:shd w:val="clear" w:color="auto" w:fill="FFFF00"/>
         </w:rPr>
-        <w:t xml:space="preserve">First order </w:t>
-      </w:r>
-      <w:proofErr w:type="spellStart"/>
+        <w:t xml:space="preserve">They do not present quantitative evidence that this approach is a feasible method for deconvolution. The obtained PSF are not provided, deconvolution results from image planes at the surface and at depth for each detection pathway are not </w:t>
+      </w:r>
       <w:r>
         <w:rPr>
           <w:rFonts w:ascii="Times New Roman" w:eastAsia="Times New Roman" w:hAnsi="Times New Roman" w:cs="Times New Roman"/>
@@ -3085,56 +3891,68 @@
           <w:color w:val="000000"/>
           <w:shd w:val="clear" w:color="auto" w:fill="FFFF00"/>
         </w:rPr>
-        <w:t>defocus</w:t>
-      </w:r>
-      <w:r>
-        <w:rPr>
-          <w:rFonts w:ascii="Times New Roman" w:eastAsia="Times New Roman" w:hAnsi="Times New Roman" w:cs="Times New Roman"/>
-          <w:i/>
-          <w:iCs/>
-          <w:color w:val="000000"/>
-          <w:shd w:val="clear" w:color="auto" w:fill="FFFFFF"/>
-        </w:rPr>
-        <w:t>in</w:t>
-      </w:r>
-      <w:proofErr w:type="spellEnd"/>
-      <w:r>
-        <w:rPr>
-          <w:rFonts w:ascii="Times New Roman" w:eastAsia="Times New Roman" w:hAnsi="Times New Roman" w:cs="Times New Roman"/>
-          <w:i/>
-          <w:iCs/>
-          <w:color w:val="000000"/>
-          <w:shd w:val="clear" w:color="auto" w:fill="FFFFFF"/>
-        </w:rPr>
-        <w:t xml:space="preserve"> the imaging pathway is another common aberration in light sheet imaging. This aberration will lead to defocused images with minimal signal-to-noise. While the outcome is similar to the aberration discussed in Point #1, the cause of the aberration is different due to the orthogonal pathways in LSFM. </w:t>
-      </w:r>
-    </w:p>
-    <w:p>
-      <w:pPr>
-        <w:spacing w:line="276" w:lineRule="auto"/>
-        <w:rPr>
-          <w:rFonts w:ascii="Times New Roman" w:eastAsia="Times New Roman" w:hAnsi="Times New Roman" w:cs="Times New Roman"/>
-          <w:color w:val="000000"/>
-        </w:rPr>
-      </w:pPr>
-    </w:p>
-    <w:p>
-      <w:pPr>
-        <w:spacing w:line="276" w:lineRule="auto"/>
-        <w:rPr>
-          <w:rFonts w:ascii="Times New Roman" w:eastAsia="Times New Roman" w:hAnsi="Times New Roman" w:cs="Times New Roman"/>
-          <w:color w:val="000000"/>
-        </w:rPr>
-      </w:pPr>
-      <w:r>
-        <w:rPr>
-          <w:rFonts w:ascii="Times New Roman" w:eastAsia="Times New Roman" w:hAnsi="Times New Roman" w:cs="Times New Roman"/>
-          <w:i/>
-          <w:iCs/>
-          <w:color w:val="000000"/>
-          <w:shd w:val="clear" w:color="auto" w:fill="FFFFFF"/>
-        </w:rPr>
-        <w:t xml:space="preserve">Because of the loss of signal-to-noise, the algorithms contained within </w:t>
+        <w:lastRenderedPageBreak/>
+        <w:t xml:space="preserve">provided, and deconvolution results from image planes at the surface and at depth for </w:t>
+      </w:r>
+      <w:proofErr w:type="spellStart"/>
+      <w:r>
+        <w:rPr>
+          <w:rFonts w:ascii="Times New Roman" w:eastAsia="Times New Roman" w:hAnsi="Times New Roman" w:cs="Times New Roman"/>
+          <w:i/>
+          <w:iCs/>
+          <w:color w:val="000000"/>
+          <w:shd w:val="clear" w:color="auto" w:fill="FFFF00"/>
+        </w:rPr>
+        <w:t>multiview</w:t>
+      </w:r>
+      <w:proofErr w:type="spellEnd"/>
+      <w:r>
+        <w:rPr>
+          <w:rFonts w:ascii="Times New Roman" w:eastAsia="Times New Roman" w:hAnsi="Times New Roman" w:cs="Times New Roman"/>
+          <w:i/>
+          <w:iCs/>
+          <w:color w:val="000000"/>
+          <w:shd w:val="clear" w:color="auto" w:fill="FFFF00"/>
+        </w:rPr>
+        <w:t xml:space="preserve"> deconvolution are not provided</w:t>
+      </w:r>
+      <w:r>
+        <w:rPr>
+          <w:rFonts w:ascii="Times New Roman" w:eastAsia="Times New Roman" w:hAnsi="Times New Roman" w:cs="Times New Roman"/>
+          <w:i/>
+          <w:iCs/>
+          <w:color w:val="000000"/>
+          <w:shd w:val="clear" w:color="auto" w:fill="FFFFFF"/>
+        </w:rPr>
+        <w:t>.</w:t>
+      </w:r>
+    </w:p>
+    <w:p>
+      <w:pPr>
+        <w:spacing w:line="276" w:lineRule="auto"/>
+        <w:rPr>
+          <w:rFonts w:ascii="Times New Roman" w:eastAsia="Times New Roman" w:hAnsi="Times New Roman" w:cs="Times New Roman"/>
+          <w:color w:val="000000"/>
+        </w:rPr>
+      </w:pPr>
+    </w:p>
+    <w:p>
+      <w:pPr>
+        <w:spacing w:line="276" w:lineRule="auto"/>
+        <w:rPr>
+          <w:rFonts w:ascii="Times New Roman" w:eastAsia="Times New Roman" w:hAnsi="Times New Roman" w:cs="Times New Roman"/>
+          <w:color w:val="000000"/>
+        </w:rPr>
+      </w:pPr>
+      <w:r>
+        <w:rPr>
+          <w:rFonts w:ascii="Times New Roman" w:eastAsia="Times New Roman" w:hAnsi="Times New Roman" w:cs="Times New Roman"/>
+          <w:i/>
+          <w:iCs/>
+          <w:color w:val="000000"/>
+          <w:shd w:val="clear" w:color="auto" w:fill="FFFFFF"/>
+        </w:rPr>
+        <w:t xml:space="preserve">If the author's wish to claim that </w:t>
       </w:r>
       <w:proofErr w:type="spellStart"/>
       <w:r>
@@ -3156,7 +3974,7 @@
           <w:color w:val="000000"/>
           <w:shd w:val="clear" w:color="auto" w:fill="FFFFFF"/>
         </w:rPr>
-        <w:t xml:space="preserve"> cannot compensate for this aberration. </w:t>
+        <w:t xml:space="preserve"> accounts </w:t>
       </w:r>
       <w:r>
         <w:rPr>
@@ -3166,18 +3984,9 @@
           <w:color w:val="000000"/>
           <w:shd w:val="clear" w:color="auto" w:fill="FFFF00"/>
         </w:rPr>
-        <w:t>The author's do not present a signal-to-noise plot as a function of depth from the surface of the cleared sample in this study</w:t>
-      </w:r>
-      <w:r>
-        <w:rPr>
-          <w:rFonts w:ascii="Times New Roman" w:eastAsia="Times New Roman" w:hAnsi="Times New Roman" w:cs="Times New Roman"/>
-          <w:i/>
-          <w:iCs/>
-          <w:color w:val="000000"/>
-          <w:shd w:val="clear" w:color="auto" w:fill="FFFFFF"/>
-        </w:rPr>
-        <w:t xml:space="preserve">. </w:t>
-      </w:r>
+        <w:t xml:space="preserve">for all major optical effects, </w:t>
+      </w:r>
+      <w:proofErr w:type="spellStart"/>
       <w:r>
         <w:rPr>
           <w:rFonts w:ascii="Times New Roman" w:eastAsia="Times New Roman" w:hAnsi="Times New Roman" w:cs="Times New Roman"/>
@@ -3186,623 +3995,6 @@
           <w:color w:val="000000"/>
           <w:shd w:val="clear" w:color="auto" w:fill="FFFF00"/>
         </w:rPr>
-        <w:t xml:space="preserve">There is minimal information on experimental parameters (step size, confocal parameter, etc.) for the Zeiss Z.1 experiments as compared to the </w:t>
-      </w:r>
-      <w:proofErr w:type="spellStart"/>
-      <w:r>
-        <w:rPr>
-          <w:rFonts w:ascii="Times New Roman" w:eastAsia="Times New Roman" w:hAnsi="Times New Roman" w:cs="Times New Roman"/>
-          <w:i/>
-          <w:iCs/>
-          <w:color w:val="000000"/>
-          <w:shd w:val="clear" w:color="auto" w:fill="FFFF00"/>
-        </w:rPr>
-        <w:t>IsoView</w:t>
-      </w:r>
-      <w:proofErr w:type="spellEnd"/>
-      <w:r>
-        <w:rPr>
-          <w:rFonts w:ascii="Times New Roman" w:eastAsia="Times New Roman" w:hAnsi="Times New Roman" w:cs="Times New Roman"/>
-          <w:i/>
-          <w:iCs/>
-          <w:color w:val="000000"/>
-          <w:shd w:val="clear" w:color="auto" w:fill="FFFF00"/>
-        </w:rPr>
-        <w:t xml:space="preserve"> experiments.</w:t>
-      </w:r>
-    </w:p>
-    <w:p>
-      <w:pPr>
-        <w:spacing w:line="276" w:lineRule="auto"/>
-        <w:rPr>
-          <w:rFonts w:ascii="Times New Roman" w:eastAsia="Times New Roman" w:hAnsi="Times New Roman" w:cs="Times New Roman"/>
-          <w:color w:val="000000"/>
-        </w:rPr>
-      </w:pPr>
-    </w:p>
-    <w:p>
-      <w:pPr>
-        <w:spacing w:line="276" w:lineRule="auto"/>
-        <w:rPr>
-          <w:rFonts w:ascii="Times New Roman" w:eastAsia="Times New Roman" w:hAnsi="Times New Roman" w:cs="Times New Roman"/>
-          <w:color w:val="000000"/>
-        </w:rPr>
-      </w:pPr>
-      <w:r>
-        <w:rPr>
-          <w:rFonts w:ascii="Times New Roman" w:eastAsia="Times New Roman" w:hAnsi="Times New Roman" w:cs="Times New Roman"/>
-          <w:color w:val="FF0000"/>
-          <w:shd w:val="clear" w:color="auto" w:fill="FFFFFF"/>
-        </w:rPr>
-        <w:t>We added this plot (Supp. Fig 1)</w:t>
-      </w:r>
-    </w:p>
-    <w:p>
-      <w:pPr>
-        <w:spacing w:line="276" w:lineRule="auto"/>
-        <w:rPr>
-          <w:rFonts w:ascii="Times New Roman" w:eastAsia="Times New Roman" w:hAnsi="Times New Roman" w:cs="Times New Roman"/>
-          <w:color w:val="000000"/>
-        </w:rPr>
-      </w:pPr>
-      <w:r>
-        <w:rPr>
-          <w:rFonts w:ascii="Times New Roman" w:eastAsia="Times New Roman" w:hAnsi="Times New Roman" w:cs="Times New Roman"/>
-          <w:color w:val="FF0000"/>
-          <w:shd w:val="clear" w:color="auto" w:fill="FFFFFF"/>
-        </w:rPr>
-        <w:t xml:space="preserve">Ok, add these parameters to the supplement. </w:t>
-      </w:r>
-      <w:r>
-        <w:rPr>
-          <w:rFonts w:ascii="Times New Roman" w:eastAsia="Times New Roman" w:hAnsi="Times New Roman" w:cs="Times New Roman"/>
-          <w:color w:val="FF0000"/>
-          <w:shd w:val="clear" w:color="auto" w:fill="800080"/>
-        </w:rPr>
-        <w:t>WRITING</w:t>
-      </w:r>
-    </w:p>
-    <w:p>
-      <w:pPr>
-        <w:spacing w:line="276" w:lineRule="auto"/>
-        <w:rPr>
-          <w:rFonts w:ascii="Times New Roman" w:eastAsia="Times New Roman" w:hAnsi="Times New Roman" w:cs="Times New Roman"/>
-          <w:color w:val="000000"/>
-        </w:rPr>
-      </w:pPr>
-      <w:r>
-        <w:rPr>
-          <w:rFonts w:ascii="Times New Roman" w:eastAsia="Times New Roman" w:hAnsi="Times New Roman" w:cs="Times New Roman"/>
-          <w:color w:val="FF0000"/>
-          <w:shd w:val="clear" w:color="auto" w:fill="B7B7B7"/>
-        </w:rPr>
-        <w:t>I collected the information I have so far in a table</w:t>
-      </w:r>
-    </w:p>
-    <w:p>
-      <w:pPr>
-        <w:spacing w:line="276" w:lineRule="auto"/>
-        <w:rPr>
-          <w:rFonts w:ascii="Times New Roman" w:eastAsia="Times New Roman" w:hAnsi="Times New Roman" w:cs="Times New Roman"/>
-          <w:color w:val="000000"/>
-        </w:rPr>
-      </w:pPr>
-      <w:r>
-        <w:rPr>
-          <w:rFonts w:ascii="Times New Roman" w:eastAsia="Times New Roman" w:hAnsi="Times New Roman" w:cs="Times New Roman"/>
-          <w:color w:val="FF0000"/>
-          <w:shd w:val="clear" w:color="auto" w:fill="B7B7B7"/>
-        </w:rPr>
-        <w:t>https://docs.google.com/spreadsheets/d/1CjofQ8D5v22Jovar7yn0W8i96xW-SGXTzCf-MZnmD94/edit?usp=sharing</w:t>
-      </w:r>
-    </w:p>
-    <w:p>
-      <w:pPr>
-        <w:spacing w:after="240" w:line="276" w:lineRule="auto"/>
-        <w:rPr>
-          <w:rFonts w:ascii="Times New Roman" w:eastAsia="Times New Roman" w:hAnsi="Times New Roman" w:cs="Times New Roman"/>
-          <w:color w:val="000000"/>
-        </w:rPr>
-      </w:pPr>
-    </w:p>
-    <w:p>
-      <w:pPr>
-        <w:spacing w:line="276" w:lineRule="auto"/>
-        <w:rPr>
-          <w:rFonts w:ascii="Times New Roman" w:eastAsia="Times New Roman" w:hAnsi="Times New Roman" w:cs="Times New Roman"/>
-          <w:color w:val="000000"/>
-        </w:rPr>
-      </w:pPr>
-      <w:r>
-        <w:rPr>
-          <w:rFonts w:ascii="Times New Roman" w:eastAsia="Times New Roman" w:hAnsi="Times New Roman" w:cs="Times New Roman"/>
-          <w:i/>
-          <w:iCs/>
-          <w:color w:val="000000"/>
-          <w:shd w:val="clear" w:color="auto" w:fill="FFFF00"/>
-        </w:rPr>
-        <w:lastRenderedPageBreak/>
-        <w:t xml:space="preserve">They also do not make clear if the Zeiss Z.1 or </w:t>
-      </w:r>
-      <w:proofErr w:type="spellStart"/>
-      <w:r>
-        <w:rPr>
-          <w:rFonts w:ascii="Times New Roman" w:eastAsia="Times New Roman" w:hAnsi="Times New Roman" w:cs="Times New Roman"/>
-          <w:i/>
-          <w:iCs/>
-          <w:color w:val="000000"/>
-          <w:shd w:val="clear" w:color="auto" w:fill="FFFF00"/>
-        </w:rPr>
-        <w:t>IsoView</w:t>
-      </w:r>
-      <w:proofErr w:type="spellEnd"/>
-      <w:r>
-        <w:rPr>
-          <w:rFonts w:ascii="Times New Roman" w:eastAsia="Times New Roman" w:hAnsi="Times New Roman" w:cs="Times New Roman"/>
-          <w:i/>
-          <w:iCs/>
-          <w:color w:val="000000"/>
-          <w:shd w:val="clear" w:color="auto" w:fill="FFFF00"/>
-        </w:rPr>
-        <w:t xml:space="preserve"> attempts to correct for first order defocus due to the refractive index mismatch between the imaging objective, refractive index matching media, and optically cleared or expanded tissue. This is particularly relevant for the larger sample imaged in the Zeiss Z.1</w:t>
-      </w:r>
-      <w:r>
-        <w:rPr>
-          <w:rFonts w:ascii="Times New Roman" w:eastAsia="Times New Roman" w:hAnsi="Times New Roman" w:cs="Times New Roman"/>
-          <w:i/>
-          <w:iCs/>
-          <w:color w:val="000000"/>
-          <w:shd w:val="clear" w:color="auto" w:fill="FFFFFF"/>
-        </w:rPr>
-        <w:t>.</w:t>
-      </w:r>
-    </w:p>
-    <w:p>
-      <w:pPr>
-        <w:spacing w:line="276" w:lineRule="auto"/>
-        <w:rPr>
-          <w:rFonts w:ascii="Times New Roman" w:eastAsia="Times New Roman" w:hAnsi="Times New Roman" w:cs="Times New Roman"/>
-          <w:color w:val="000000"/>
-        </w:rPr>
-      </w:pPr>
-      <w:r>
-        <w:rPr>
-          <w:rFonts w:ascii="Times New Roman" w:eastAsia="Times New Roman" w:hAnsi="Times New Roman" w:cs="Times New Roman"/>
-          <w:i/>
-          <w:iCs/>
-          <w:color w:val="000000"/>
-          <w:shd w:val="clear" w:color="auto" w:fill="FFFFFF"/>
-        </w:rPr>
-        <w:t>It is not clear from the Figure 1, Figure 2, supplemental movies (Video 1 and Video 6) what the signal-to-noise deep within the cleared tissue sample is. Figure 2e is low-resolution imaging and box (iii) only shows the multi-view fusion of the data.</w:t>
-      </w:r>
-    </w:p>
-    <w:p>
-      <w:pPr>
-        <w:spacing w:line="276" w:lineRule="auto"/>
-        <w:rPr>
-          <w:rFonts w:ascii="Times New Roman" w:eastAsia="Times New Roman" w:hAnsi="Times New Roman" w:cs="Times New Roman"/>
-          <w:color w:val="000000"/>
-        </w:rPr>
-      </w:pPr>
-    </w:p>
-    <w:p>
-      <w:pPr>
-        <w:spacing w:line="276" w:lineRule="auto"/>
-        <w:rPr>
-          <w:rFonts w:ascii="Times New Roman" w:eastAsia="Times New Roman" w:hAnsi="Times New Roman" w:cs="Times New Roman"/>
-          <w:color w:val="000000"/>
-        </w:rPr>
-      </w:pPr>
-      <w:r>
-        <w:rPr>
-          <w:rFonts w:ascii="Times New Roman" w:eastAsia="Times New Roman" w:hAnsi="Times New Roman" w:cs="Times New Roman"/>
-          <w:color w:val="FF0000"/>
-          <w:shd w:val="clear" w:color="auto" w:fill="FFFFFF"/>
-        </w:rPr>
-        <w:t xml:space="preserve">Ok, we need to make clear that we work with whatever data we get. All we can do it alert the user if the quality is very low. </w:t>
-      </w:r>
-      <w:r>
-        <w:rPr>
-          <w:rFonts w:ascii="Times New Roman" w:eastAsia="Times New Roman" w:hAnsi="Times New Roman" w:cs="Times New Roman"/>
-          <w:color w:val="FF0000"/>
-          <w:shd w:val="clear" w:color="auto" w:fill="800080"/>
-        </w:rPr>
-        <w:t>WRITING</w:t>
-      </w:r>
-    </w:p>
-    <w:p>
-      <w:pPr>
-        <w:spacing w:line="276" w:lineRule="auto"/>
-        <w:rPr>
-          <w:rFonts w:ascii="Times New Roman" w:eastAsia="Times New Roman" w:hAnsi="Times New Roman" w:cs="Times New Roman"/>
-          <w:color w:val="000000"/>
-        </w:rPr>
-      </w:pPr>
-    </w:p>
-    <w:p>
-      <w:pPr>
-        <w:spacing w:line="276" w:lineRule="auto"/>
-        <w:rPr>
-          <w:rFonts w:ascii="Times New Roman" w:eastAsia="Times New Roman" w:hAnsi="Times New Roman" w:cs="Times New Roman"/>
-          <w:color w:val="000000"/>
-        </w:rPr>
-      </w:pPr>
-      <w:r>
-        <w:rPr>
-          <w:rFonts w:ascii="Times New Roman" w:eastAsia="Times New Roman" w:hAnsi="Times New Roman" w:cs="Times New Roman"/>
-          <w:i/>
-          <w:iCs/>
-          <w:color w:val="000000"/>
-          <w:shd w:val="clear" w:color="auto" w:fill="FFFFFF"/>
-        </w:rPr>
-        <w:t xml:space="preserve">I believe it is not feasible for the author to provide a link to the raw light sheet data because of the large size. Instead of this, more detailed discussion of the experimental parameters as well as improved supplemental figures and movies would demonstrate </w:t>
-      </w:r>
-      <w:r>
-        <w:rPr>
-          <w:rFonts w:ascii="Times New Roman" w:eastAsia="Times New Roman" w:hAnsi="Times New Roman" w:cs="Times New Roman"/>
-          <w:i/>
-          <w:iCs/>
-          <w:color w:val="000000"/>
-          <w:shd w:val="clear" w:color="auto" w:fill="FFFF00"/>
-        </w:rPr>
-        <w:t xml:space="preserve">that </w:t>
-      </w:r>
-      <w:proofErr w:type="spellStart"/>
-      <w:r>
-        <w:rPr>
-          <w:rFonts w:ascii="Times New Roman" w:eastAsia="Times New Roman" w:hAnsi="Times New Roman" w:cs="Times New Roman"/>
-          <w:i/>
-          <w:iCs/>
-          <w:color w:val="000000"/>
-          <w:shd w:val="clear" w:color="auto" w:fill="FFFF00"/>
-        </w:rPr>
-        <w:t>BigStitcher</w:t>
-      </w:r>
-      <w:proofErr w:type="spellEnd"/>
-      <w:r>
-        <w:rPr>
-          <w:rFonts w:ascii="Times New Roman" w:eastAsia="Times New Roman" w:hAnsi="Times New Roman" w:cs="Times New Roman"/>
-          <w:i/>
-          <w:iCs/>
-          <w:color w:val="000000"/>
-          <w:shd w:val="clear" w:color="auto" w:fill="FFFF00"/>
-        </w:rPr>
-        <w:t xml:space="preserve"> is properly accounting for optical aberrations</w:t>
-      </w:r>
-      <w:r>
-        <w:rPr>
-          <w:rFonts w:ascii="Times New Roman" w:eastAsia="Times New Roman" w:hAnsi="Times New Roman" w:cs="Times New Roman"/>
-          <w:i/>
-          <w:iCs/>
-          <w:color w:val="000000"/>
-          <w:shd w:val="clear" w:color="auto" w:fill="FFFF00"/>
-        </w:rPr>
-        <w:t xml:space="preserve"> </w:t>
-      </w:r>
-      <w:r>
-        <w:rPr>
-          <w:rFonts w:ascii="Times New Roman" w:eastAsia="Times New Roman" w:hAnsi="Times New Roman" w:cs="Times New Roman"/>
-          <w:i/>
-          <w:iCs/>
-          <w:color w:val="000000"/>
-          <w:shd w:val="clear" w:color="auto" w:fill="FFFF00"/>
-        </w:rPr>
-        <w:t>deep within the sample</w:t>
-      </w:r>
-      <w:r>
-        <w:rPr>
-          <w:rFonts w:ascii="Times New Roman" w:eastAsia="Times New Roman" w:hAnsi="Times New Roman" w:cs="Times New Roman"/>
-          <w:i/>
-          <w:iCs/>
-          <w:color w:val="000000"/>
-          <w:shd w:val="clear" w:color="auto" w:fill="FFFFFF"/>
-        </w:rPr>
-        <w:t>.</w:t>
-      </w:r>
-    </w:p>
-    <w:p>
-      <w:pPr>
-        <w:spacing w:line="276" w:lineRule="auto"/>
-        <w:rPr>
-          <w:rFonts w:ascii="Times New Roman" w:eastAsia="Times New Roman" w:hAnsi="Times New Roman" w:cs="Times New Roman"/>
-          <w:color w:val="000000"/>
-        </w:rPr>
-      </w:pPr>
-    </w:p>
-    <w:p>
-      <w:pPr>
-        <w:spacing w:line="276" w:lineRule="auto"/>
-        <w:rPr>
-          <w:rFonts w:ascii="Times New Roman" w:eastAsia="Times New Roman" w:hAnsi="Times New Roman" w:cs="Times New Roman"/>
-          <w:color w:val="000000"/>
-        </w:rPr>
-      </w:pPr>
-      <w:r>
-        <w:rPr>
-          <w:rFonts w:ascii="Times New Roman" w:eastAsia="Times New Roman" w:hAnsi="Times New Roman" w:cs="Times New Roman"/>
-          <w:color w:val="FF0000"/>
-          <w:shd w:val="clear" w:color="auto" w:fill="FFFFFF"/>
-        </w:rPr>
-        <w:t xml:space="preserve">We added </w:t>
-      </w:r>
-      <w:proofErr w:type="spellStart"/>
-      <w:r>
-        <w:rPr>
-          <w:rFonts w:ascii="Times New Roman" w:eastAsia="Times New Roman" w:hAnsi="Times New Roman" w:cs="Times New Roman"/>
-          <w:color w:val="FF0000"/>
-          <w:shd w:val="clear" w:color="auto" w:fill="FFFFFF"/>
-        </w:rPr>
-        <w:t>Supp</w:t>
-      </w:r>
-      <w:proofErr w:type="spellEnd"/>
-      <w:r>
-        <w:rPr>
-          <w:rFonts w:ascii="Times New Roman" w:eastAsia="Times New Roman" w:hAnsi="Times New Roman" w:cs="Times New Roman"/>
-          <w:color w:val="FF0000"/>
-          <w:shd w:val="clear" w:color="auto" w:fill="FFFFFF"/>
-        </w:rPr>
-        <w:t xml:space="preserve"> Fig 1 and FRC movies that illustrate the quality.</w:t>
-      </w:r>
-    </w:p>
-    <w:p>
-      <w:pPr>
-        <w:spacing w:line="276" w:lineRule="auto"/>
-        <w:rPr>
-          <w:rFonts w:ascii="Times New Roman" w:eastAsia="Times New Roman" w:hAnsi="Times New Roman" w:cs="Times New Roman"/>
-          <w:color w:val="000000"/>
-        </w:rPr>
-      </w:pPr>
-      <w:r>
-        <w:rPr>
-          <w:rFonts w:ascii="Times New Roman" w:eastAsia="Times New Roman" w:hAnsi="Times New Roman" w:cs="Times New Roman"/>
-          <w:color w:val="FF0000"/>
-          <w:shd w:val="clear" w:color="auto" w:fill="FFFFFF"/>
-        </w:rPr>
-        <w:t xml:space="preserve">Ok, we need to make clear that we work with whatever data we get. All we can do it alert the user if the quality is very low. </w:t>
-      </w:r>
-      <w:r>
-        <w:rPr>
-          <w:rFonts w:ascii="Times New Roman" w:eastAsia="Times New Roman" w:hAnsi="Times New Roman" w:cs="Times New Roman"/>
-          <w:color w:val="FF0000"/>
-          <w:shd w:val="clear" w:color="auto" w:fill="800080"/>
-        </w:rPr>
-        <w:t>WRITING</w:t>
-      </w:r>
-    </w:p>
-    <w:p>
-      <w:pPr>
-        <w:spacing w:line="276" w:lineRule="auto"/>
-        <w:rPr>
-          <w:rFonts w:ascii="Times New Roman" w:eastAsia="Times New Roman" w:hAnsi="Times New Roman" w:cs="Times New Roman"/>
-          <w:color w:val="000000"/>
-        </w:rPr>
-      </w:pPr>
-    </w:p>
-    <w:p>
-      <w:pPr>
-        <w:spacing w:line="276" w:lineRule="auto"/>
-        <w:rPr>
-          <w:rFonts w:ascii="Times New Roman" w:eastAsia="Times New Roman" w:hAnsi="Times New Roman" w:cs="Times New Roman"/>
-          <w:color w:val="000000"/>
-        </w:rPr>
-      </w:pPr>
-      <w:r>
-        <w:rPr>
-          <w:rFonts w:ascii="Times New Roman" w:eastAsia="Times New Roman" w:hAnsi="Times New Roman" w:cs="Times New Roman"/>
-          <w:i/>
-          <w:iCs/>
-          <w:color w:val="000000"/>
-          <w:shd w:val="clear" w:color="auto" w:fill="FFFFFF"/>
-        </w:rPr>
-        <w:t>Have the authors performed a signal-to-noise analysis as a function of depth? For example, how does the Fourier Ring Correlation change as a function of depth? Can the authors please expand on the experimental details for the Zeiss Z.1 experiments?</w:t>
-      </w:r>
-    </w:p>
-    <w:p>
-      <w:pPr>
-        <w:spacing w:line="276" w:lineRule="auto"/>
-        <w:rPr>
-          <w:rFonts w:ascii="Times New Roman" w:eastAsia="Times New Roman" w:hAnsi="Times New Roman" w:cs="Times New Roman"/>
-          <w:color w:val="000000"/>
-        </w:rPr>
-      </w:pPr>
-    </w:p>
-    <w:p>
-      <w:pPr>
-        <w:spacing w:line="276" w:lineRule="auto"/>
-        <w:rPr>
-          <w:rFonts w:ascii="Times New Roman" w:eastAsia="Times New Roman" w:hAnsi="Times New Roman" w:cs="Times New Roman"/>
-          <w:color w:val="000000"/>
-        </w:rPr>
-      </w:pPr>
-      <w:r>
-        <w:rPr>
-          <w:rFonts w:ascii="Times New Roman" w:eastAsia="Times New Roman" w:hAnsi="Times New Roman" w:cs="Times New Roman"/>
-          <w:color w:val="FF0000"/>
-          <w:shd w:val="clear" w:color="auto" w:fill="FFFFFF"/>
-        </w:rPr>
-        <w:t xml:space="preserve">Again, </w:t>
-      </w:r>
-      <w:proofErr w:type="spellStart"/>
-      <w:r>
-        <w:rPr>
-          <w:rFonts w:ascii="Times New Roman" w:eastAsia="Times New Roman" w:hAnsi="Times New Roman" w:cs="Times New Roman"/>
-          <w:color w:val="FF0000"/>
-          <w:shd w:val="clear" w:color="auto" w:fill="FFFFFF"/>
-        </w:rPr>
-        <w:t>supp</w:t>
-      </w:r>
-      <w:proofErr w:type="spellEnd"/>
-      <w:r>
-        <w:rPr>
-          <w:rFonts w:ascii="Times New Roman" w:eastAsia="Times New Roman" w:hAnsi="Times New Roman" w:cs="Times New Roman"/>
-          <w:color w:val="FF0000"/>
-          <w:shd w:val="clear" w:color="auto" w:fill="FFFFFF"/>
-        </w:rPr>
-        <w:t xml:space="preserve"> Fig 1</w:t>
-      </w:r>
-    </w:p>
-    <w:p>
-      <w:pPr>
-        <w:spacing w:line="276" w:lineRule="auto"/>
-        <w:rPr>
-          <w:rFonts w:ascii="Times New Roman" w:eastAsia="Times New Roman" w:hAnsi="Times New Roman" w:cs="Times New Roman"/>
-          <w:color w:val="000000"/>
-        </w:rPr>
-      </w:pPr>
-      <w:r>
-        <w:rPr>
-          <w:rFonts w:ascii="Times New Roman" w:eastAsia="Times New Roman" w:hAnsi="Times New Roman" w:cs="Times New Roman"/>
-          <w:color w:val="FF0000"/>
-        </w:rPr>
-        <w:t xml:space="preserve">Same as above let’s try to implement Fourier Ring Correlation as well for feedback to the user. </w:t>
-      </w:r>
-      <w:r>
-        <w:rPr>
-          <w:rFonts w:ascii="Times New Roman" w:eastAsia="Times New Roman" w:hAnsi="Times New Roman" w:cs="Times New Roman"/>
-          <w:color w:val="FF0000"/>
-          <w:shd w:val="clear" w:color="auto" w:fill="800080"/>
-        </w:rPr>
-        <w:t>IMPLEMENT &amp; WRITE</w:t>
-      </w:r>
-    </w:p>
-    <w:p>
-      <w:pPr>
-        <w:spacing w:line="276" w:lineRule="auto"/>
-        <w:rPr>
-          <w:rFonts w:ascii="Times New Roman" w:eastAsia="Times New Roman" w:hAnsi="Times New Roman" w:cs="Times New Roman"/>
-          <w:color w:val="000000"/>
-        </w:rPr>
-      </w:pPr>
-    </w:p>
-    <w:p>
-      <w:pPr>
-        <w:spacing w:line="276" w:lineRule="auto"/>
-        <w:rPr>
-          <w:rFonts w:ascii="Times New Roman" w:eastAsia="Times New Roman" w:hAnsi="Times New Roman" w:cs="Times New Roman"/>
-          <w:color w:val="000000"/>
-        </w:rPr>
-      </w:pPr>
-      <w:r>
-        <w:rPr>
-          <w:rFonts w:ascii="Times New Roman" w:eastAsia="Times New Roman" w:hAnsi="Times New Roman" w:cs="Times New Roman"/>
-          <w:i/>
-          <w:iCs/>
-          <w:color w:val="000000"/>
-          <w:shd w:val="clear" w:color="auto" w:fill="FFFFFF"/>
-        </w:rPr>
-        <w:t xml:space="preserve">3. Higher order aberrations can be dealt with using deconvolution. Because of the depth-dependence of optical aberrations in cleared tissue, this can be a complicated and difficult task. The authors attempt to solve this problem by imaging diffraction limited fluorescent beads embedded within a hydrogel matrix. </w:t>
-      </w:r>
-      <w:r>
-        <w:rPr>
-          <w:rFonts w:ascii="Times New Roman" w:eastAsia="Times New Roman" w:hAnsi="Times New Roman" w:cs="Times New Roman"/>
-          <w:i/>
-          <w:iCs/>
-          <w:color w:val="000000"/>
-          <w:shd w:val="clear" w:color="auto" w:fill="FFFF00"/>
-        </w:rPr>
-        <w:t xml:space="preserve">They do not present quantitative evidence that this approach is a feasible method for deconvolution. The obtained PSF are not provided, deconvolution results from image planes at the surface and at depth for each detection pathway are not provided, and deconvolution results from image planes at the surface and at depth for </w:t>
-      </w:r>
-      <w:proofErr w:type="spellStart"/>
-      <w:r>
-        <w:rPr>
-          <w:rFonts w:ascii="Times New Roman" w:eastAsia="Times New Roman" w:hAnsi="Times New Roman" w:cs="Times New Roman"/>
-          <w:i/>
-          <w:iCs/>
-          <w:color w:val="000000"/>
-          <w:shd w:val="clear" w:color="auto" w:fill="FFFF00"/>
-        </w:rPr>
-        <w:t>multiview</w:t>
-      </w:r>
-      <w:proofErr w:type="spellEnd"/>
-      <w:r>
-        <w:rPr>
-          <w:rFonts w:ascii="Times New Roman" w:eastAsia="Times New Roman" w:hAnsi="Times New Roman" w:cs="Times New Roman"/>
-          <w:i/>
-          <w:iCs/>
-          <w:color w:val="000000"/>
-          <w:shd w:val="clear" w:color="auto" w:fill="FFFF00"/>
-        </w:rPr>
-        <w:t xml:space="preserve"> deconvolution are not provided</w:t>
-      </w:r>
-      <w:r>
-        <w:rPr>
-          <w:rFonts w:ascii="Times New Roman" w:eastAsia="Times New Roman" w:hAnsi="Times New Roman" w:cs="Times New Roman"/>
-          <w:i/>
-          <w:iCs/>
-          <w:color w:val="000000"/>
-          <w:shd w:val="clear" w:color="auto" w:fill="FFFFFF"/>
-        </w:rPr>
-        <w:t>.</w:t>
-      </w:r>
-    </w:p>
-    <w:p>
-      <w:pPr>
-        <w:spacing w:line="276" w:lineRule="auto"/>
-        <w:rPr>
-          <w:rFonts w:ascii="Times New Roman" w:eastAsia="Times New Roman" w:hAnsi="Times New Roman" w:cs="Times New Roman"/>
-          <w:color w:val="000000"/>
-        </w:rPr>
-      </w:pPr>
-    </w:p>
-    <w:p>
-      <w:pPr>
-        <w:spacing w:line="276" w:lineRule="auto"/>
-        <w:rPr>
-          <w:rFonts w:ascii="Times New Roman" w:eastAsia="Times New Roman" w:hAnsi="Times New Roman" w:cs="Times New Roman"/>
-          <w:color w:val="000000"/>
-        </w:rPr>
-      </w:pPr>
-      <w:r>
-        <w:rPr>
-          <w:rFonts w:ascii="Times New Roman" w:eastAsia="Times New Roman" w:hAnsi="Times New Roman" w:cs="Times New Roman"/>
-          <w:i/>
-          <w:iCs/>
-          <w:color w:val="000000"/>
-          <w:shd w:val="clear" w:color="auto" w:fill="FFFFFF"/>
-        </w:rPr>
-        <w:t xml:space="preserve">If the author's wish to claim that </w:t>
-      </w:r>
-      <w:proofErr w:type="spellStart"/>
-      <w:r>
-        <w:rPr>
-          <w:rFonts w:ascii="Times New Roman" w:eastAsia="Times New Roman" w:hAnsi="Times New Roman" w:cs="Times New Roman"/>
-          <w:i/>
-          <w:iCs/>
-          <w:color w:val="000000"/>
-          <w:shd w:val="clear" w:color="auto" w:fill="FFFFFF"/>
-        </w:rPr>
-        <w:t>BigStitcher</w:t>
-      </w:r>
-      <w:proofErr w:type="spellEnd"/>
-      <w:r>
-        <w:rPr>
-          <w:rFonts w:ascii="Times New Roman" w:eastAsia="Times New Roman" w:hAnsi="Times New Roman" w:cs="Times New Roman"/>
-          <w:i/>
-          <w:iCs/>
-          <w:color w:val="000000"/>
-          <w:shd w:val="clear" w:color="auto" w:fill="FFFFFF"/>
-        </w:rPr>
-        <w:t xml:space="preserve"> accounts </w:t>
-      </w:r>
-      <w:r>
-        <w:rPr>
-          <w:rFonts w:ascii="Times New Roman" w:eastAsia="Times New Roman" w:hAnsi="Times New Roman" w:cs="Times New Roman"/>
-          <w:i/>
-          <w:iCs/>
-          <w:color w:val="000000"/>
-          <w:shd w:val="clear" w:color="auto" w:fill="FFFF00"/>
-        </w:rPr>
-        <w:t xml:space="preserve">for all major optical effects, </w:t>
-      </w:r>
-      <w:proofErr w:type="spellStart"/>
-      <w:r>
-        <w:rPr>
-          <w:rFonts w:ascii="Times New Roman" w:eastAsia="Times New Roman" w:hAnsi="Times New Roman" w:cs="Times New Roman"/>
-          <w:i/>
-          <w:iCs/>
-          <w:color w:val="000000"/>
-          <w:shd w:val="clear" w:color="auto" w:fill="FFFF00"/>
-        </w:rPr>
         <w:t>they</w:t>
       </w:r>
       <w:r>
@@ -3849,7 +4041,6 @@
           <w:rFonts w:ascii="Times New Roman" w:eastAsia="Times New Roman" w:hAnsi="Times New Roman" w:cs="Times New Roman"/>
           <w:color w:val="FF0000"/>
         </w:rPr>
-        <w:lastRenderedPageBreak/>
         <w:t xml:space="preserve">We do not wish to claim that. But we will show the PSFs and show some deconvolution results from different depths. </w:t>
       </w:r>
       <w:r>
@@ -4234,6 +4425,7 @@
           <w:color w:val="000000"/>
           <w:shd w:val="clear" w:color="auto" w:fill="FFFFFF"/>
         </w:rPr>
+        <w:lastRenderedPageBreak/>
         <w:t xml:space="preserve">1. We attempted to evaluate </w:t>
       </w:r>
       <w:proofErr w:type="spellStart"/>
@@ -4341,7 +4533,6 @@
           <w:color w:val="000000"/>
           <w:shd w:val="clear" w:color="auto" w:fill="FFFF00"/>
         </w:rPr>
-        <w:lastRenderedPageBreak/>
         <w:t xml:space="preserve">It would be helpful to have a 'how-to' guide on parsing the metadata from the MDA plugin into a </w:t>
       </w:r>
       <w:proofErr w:type="spellStart"/>
@@ -5024,6 +5215,7 @@
           <w:rFonts w:ascii="Times New Roman" w:eastAsia="Times New Roman" w:hAnsi="Times New Roman" w:cs="Times New Roman"/>
           <w:color w:val="FF0000"/>
         </w:rPr>
+        <w:lastRenderedPageBreak/>
         <w:t xml:space="preserve">We’ve also recorded a screencast showing how to import TIFF datasets (including MM): </w:t>
       </w:r>
       <w:hyperlink r:id="rId14" w:history="1">
@@ -5069,269 +5261,267 @@
           <w:color w:val="000000"/>
           <w:shd w:val="clear" w:color="auto" w:fill="FFFFFF"/>
         </w:rPr>
-        <w:t xml:space="preserve">2. On this same dataset (and four replications of this dataset from different preparations), we attempted to use the interest point extraction followed by ICP. Each channel is 2048x2048 pixels with 51 z positions separated by 250 nm. An Olympus 40x NA 1.3 oil immersion objective was </w:t>
-      </w:r>
-      <w:r>
-        <w:rPr>
-          <w:rFonts w:ascii="Times New Roman" w:eastAsia="Times New Roman" w:hAnsi="Times New Roman" w:cs="Times New Roman"/>
-          <w:i/>
-          <w:iCs/>
-          <w:color w:val="000000"/>
+        <w:t xml:space="preserve">2. On this same dataset (and four replications of this dataset from different preparations), we attempted to use the interest point extraction followed by ICP. Each channel is 2048x2048 pixels with 51 z positions separated by 250 nm. An Olympus 40x NA 1.3 oil immersion objective was utilized for excitation and detection for an effective pixel size of ~162 microns. We intentionally introduced a slight mismatch in XY position between the two spectrally separated detection cameras to test the chromatic aberration algorithm. An imaging flat </w:t>
+      </w:r>
+      <w:proofErr w:type="spellStart"/>
+      <w:r>
+        <w:rPr>
+          <w:rFonts w:ascii="Times New Roman" w:eastAsia="Times New Roman" w:hAnsi="Times New Roman" w:cs="Times New Roman"/>
+          <w:i/>
+          <w:iCs/>
+          <w:color w:val="000000"/>
+          <w:shd w:val="clear" w:color="auto" w:fill="FFFFFF"/>
+        </w:rPr>
+        <w:t>beamsplitter</w:t>
+      </w:r>
+      <w:proofErr w:type="spellEnd"/>
+      <w:r>
+        <w:rPr>
+          <w:rFonts w:ascii="Times New Roman" w:eastAsia="Times New Roman" w:hAnsi="Times New Roman" w:cs="Times New Roman"/>
+          <w:i/>
+          <w:iCs/>
+          <w:color w:val="000000"/>
+          <w:shd w:val="clear" w:color="auto" w:fill="FFFFFF"/>
+        </w:rPr>
+        <w:t xml:space="preserve"> from </w:t>
+      </w:r>
+      <w:proofErr w:type="spellStart"/>
+      <w:r>
+        <w:rPr>
+          <w:rFonts w:ascii="Times New Roman" w:eastAsia="Times New Roman" w:hAnsi="Times New Roman" w:cs="Times New Roman"/>
+          <w:i/>
+          <w:iCs/>
+          <w:color w:val="000000"/>
+          <w:shd w:val="clear" w:color="auto" w:fill="FFFFFF"/>
+        </w:rPr>
+        <w:t>Semrock</w:t>
+      </w:r>
+      <w:proofErr w:type="spellEnd"/>
+      <w:r>
+        <w:rPr>
+          <w:rFonts w:ascii="Times New Roman" w:eastAsia="Times New Roman" w:hAnsi="Times New Roman" w:cs="Times New Roman"/>
+          <w:i/>
+          <w:iCs/>
+          <w:color w:val="000000"/>
+          <w:shd w:val="clear" w:color="auto" w:fill="FFFFFF"/>
+        </w:rPr>
+        <w:t xml:space="preserve"> directed emitted photons due to 405/488 excitation to camera #1 and photons due to 555/640 excitation to camera #2. There is some spectral bleed-through of photons due to 488 </w:t>
+      </w:r>
+      <w:proofErr w:type="gramStart"/>
+      <w:r>
+        <w:rPr>
+          <w:rFonts w:ascii="Times New Roman" w:eastAsia="Times New Roman" w:hAnsi="Times New Roman" w:cs="Times New Roman"/>
+          <w:i/>
+          <w:iCs/>
+          <w:color w:val="000000"/>
+          <w:shd w:val="clear" w:color="auto" w:fill="FFFFFF"/>
+        </w:rPr>
+        <w:t>excitation</w:t>
+      </w:r>
+      <w:proofErr w:type="gramEnd"/>
+      <w:r>
+        <w:rPr>
+          <w:rFonts w:ascii="Times New Roman" w:eastAsia="Times New Roman" w:hAnsi="Times New Roman" w:cs="Times New Roman"/>
+          <w:i/>
+          <w:iCs/>
+          <w:color w:val="000000"/>
+          <w:shd w:val="clear" w:color="auto" w:fill="FFFFFF"/>
+        </w:rPr>
+        <w:t xml:space="preserve"> to camera #2.</w:t>
+      </w:r>
+    </w:p>
+    <w:p>
+      <w:pPr>
+        <w:spacing w:line="276" w:lineRule="auto"/>
+        <w:rPr>
+          <w:rFonts w:ascii="Times New Roman" w:eastAsia="Times New Roman" w:hAnsi="Times New Roman" w:cs="Times New Roman"/>
+          <w:color w:val="000000"/>
+        </w:rPr>
+      </w:pPr>
+    </w:p>
+    <w:p>
+      <w:pPr>
+        <w:spacing w:line="276" w:lineRule="auto"/>
+        <w:rPr>
+          <w:rFonts w:ascii="Times New Roman" w:eastAsia="Times New Roman" w:hAnsi="Times New Roman" w:cs="Times New Roman"/>
+          <w:color w:val="000000"/>
+        </w:rPr>
+      </w:pPr>
+      <w:r>
+        <w:rPr>
+          <w:rFonts w:ascii="Times New Roman" w:eastAsia="Times New Roman" w:hAnsi="Times New Roman" w:cs="Times New Roman"/>
+          <w:i/>
+          <w:iCs/>
+          <w:color w:val="000000"/>
+          <w:shd w:val="clear" w:color="auto" w:fill="FFFFFF"/>
+        </w:rPr>
+        <w:t>The Register with ICP options 'Simple (tile registration)' or 'Simple (all together)' options causes the axial extent of the stitched image to expand by almost ten-fold with huge distortions in the channel associated with 405 nm excitation (DAPI nuclear counterstain in this case). However, only performing 'Simple (chromatic aberration)' correctly aligned the offset in the cameras with no axial distortion.</w:t>
+      </w:r>
+    </w:p>
+    <w:p>
+      <w:pPr>
+        <w:spacing w:line="276" w:lineRule="auto"/>
+        <w:rPr>
+          <w:rFonts w:ascii="Times New Roman" w:eastAsia="Times New Roman" w:hAnsi="Times New Roman" w:cs="Times New Roman"/>
+          <w:color w:val="000000"/>
+        </w:rPr>
+      </w:pPr>
+    </w:p>
+    <w:p>
+      <w:pPr>
+        <w:spacing w:line="276" w:lineRule="auto"/>
+        <w:rPr>
+          <w:rFonts w:ascii="Times New Roman" w:eastAsia="Times New Roman" w:hAnsi="Times New Roman" w:cs="Times New Roman"/>
+          <w:color w:val="000000"/>
+        </w:rPr>
+      </w:pPr>
+      <w:r>
+        <w:rPr>
+          <w:rFonts w:ascii="Times New Roman" w:eastAsia="Times New Roman" w:hAnsi="Times New Roman" w:cs="Times New Roman"/>
+          <w:i/>
+          <w:iCs/>
+          <w:color w:val="000000"/>
+          <w:shd w:val="clear" w:color="auto" w:fill="FFFFFF"/>
+        </w:rPr>
+        <w:t>This behavior seems abnormal. Perhaps we are utilizing the software incorrectly?</w:t>
+      </w:r>
+    </w:p>
+    <w:p>
+      <w:pPr>
+        <w:spacing w:line="276" w:lineRule="auto"/>
+        <w:rPr>
+          <w:rFonts w:ascii="Times New Roman" w:eastAsia="Times New Roman" w:hAnsi="Times New Roman" w:cs="Times New Roman"/>
+          <w:color w:val="000000"/>
+        </w:rPr>
+      </w:pPr>
+      <w:r>
+        <w:rPr>
+          <w:rFonts w:ascii="Times New Roman" w:eastAsia="Times New Roman" w:hAnsi="Times New Roman" w:cs="Times New Roman"/>
+          <w:color w:val="FF0000"/>
+          <w:shd w:val="clear" w:color="auto" w:fill="FFFFFF"/>
+        </w:rPr>
+        <w:t xml:space="preserve">Add some </w:t>
+      </w:r>
+      <w:r>
+        <w:rPr>
+          <w:rFonts w:ascii="Times New Roman" w:eastAsia="Times New Roman" w:hAnsi="Times New Roman" w:cs="Times New Roman"/>
+          <w:color w:val="FF0000"/>
+          <w:shd w:val="clear" w:color="auto" w:fill="800080"/>
+        </w:rPr>
+        <w:t>DOCUMENTATION</w:t>
+      </w:r>
+      <w:r>
+        <w:rPr>
+          <w:rFonts w:ascii="Times New Roman" w:eastAsia="Times New Roman" w:hAnsi="Times New Roman" w:cs="Times New Roman"/>
+          <w:color w:val="FF0000"/>
+          <w:shd w:val="clear" w:color="auto" w:fill="FFFFFF"/>
+        </w:rPr>
+        <w:t>.</w:t>
+      </w:r>
+    </w:p>
+    <w:p>
+      <w:pPr>
+        <w:spacing w:line="276" w:lineRule="auto"/>
+        <w:rPr>
+          <w:rFonts w:ascii="Times New Roman" w:eastAsia="Times New Roman" w:hAnsi="Times New Roman" w:cs="Times New Roman"/>
+          <w:color w:val="000000"/>
+        </w:rPr>
+      </w:pPr>
+    </w:p>
+    <w:p>
+      <w:pPr>
+        <w:spacing w:line="276" w:lineRule="auto"/>
+        <w:rPr>
+          <w:rFonts w:ascii="Times New Roman" w:eastAsia="Times New Roman" w:hAnsi="Times New Roman" w:cs="Times New Roman"/>
+          <w:color w:val="000000"/>
+        </w:rPr>
+      </w:pPr>
+      <w:r>
+        <w:rPr>
+          <w:rFonts w:ascii="Times New Roman" w:eastAsia="Times New Roman" w:hAnsi="Times New Roman" w:cs="Times New Roman"/>
+          <w:color w:val="FF0000"/>
+          <w:shd w:val="clear" w:color="auto" w:fill="FFFFFF"/>
+        </w:rPr>
+        <w:t xml:space="preserve">The ICP algorithm might produce these erroneous results if no reliable point matches can be determined. Point matches are iteratively determined by matching interest points in one image to their nearest neighbor in the other, calculating and applying a least-squares optimal transformation to align the point sets and repeating the process until it converges. In the presence of too few actually correct </w:t>
+      </w:r>
+      <w:proofErr w:type="gramStart"/>
+      <w:r>
+        <w:rPr>
+          <w:rFonts w:ascii="Times New Roman" w:eastAsia="Times New Roman" w:hAnsi="Times New Roman" w:cs="Times New Roman"/>
+          <w:color w:val="FF0000"/>
+          <w:shd w:val="clear" w:color="auto" w:fill="FFFFFF"/>
+        </w:rPr>
+        <w:t>interest</w:t>
+      </w:r>
+      <w:proofErr w:type="gramEnd"/>
+      <w:r>
+        <w:rPr>
+          <w:rFonts w:ascii="Times New Roman" w:eastAsia="Times New Roman" w:hAnsi="Times New Roman" w:cs="Times New Roman"/>
+          <w:color w:val="FF0000"/>
+          <w:shd w:val="clear" w:color="auto" w:fill="FFFFFF"/>
+        </w:rPr>
+        <w:t xml:space="preserve"> points present in both images (e.g. due to too many detections in the background) or a too large neighbor search radius, the procedure might converge to a matching of actually unrelated points, and thus a bad registration.</w:t>
+      </w:r>
+    </w:p>
+    <w:p>
+      <w:pPr>
+        <w:spacing w:line="276" w:lineRule="auto"/>
+        <w:rPr>
+          <w:rFonts w:ascii="Times New Roman" w:eastAsia="Times New Roman" w:hAnsi="Times New Roman" w:cs="Times New Roman"/>
+          <w:color w:val="000000"/>
+        </w:rPr>
+      </w:pPr>
+      <w:r>
+        <w:rPr>
+          <w:rFonts w:ascii="Times New Roman" w:eastAsia="Times New Roman" w:hAnsi="Times New Roman" w:cs="Times New Roman"/>
+          <w:color w:val="FF0000"/>
+          <w:shd w:val="clear" w:color="auto" w:fill="FFFFFF"/>
+        </w:rPr>
+        <w:t xml:space="preserve">One requirement of ICP is that the images are already roughly aligned. For tile registration, it should therefore be used as a refinement step after an initial alignment with phase correlation. Did you by any chance perform the ICP before stitching via phase correlation (guess because your question about that comes after this)? In this case, the observed behavior would make sense, as the channels, with only a slight shift are sufficiently pre-aligned for ICP to work, while the tiles are not pre-aligned enough and </w:t>
+      </w:r>
+      <w:proofErr w:type="gramStart"/>
+      <w:r>
+        <w:rPr>
+          <w:rFonts w:ascii="Times New Roman" w:eastAsia="Times New Roman" w:hAnsi="Times New Roman" w:cs="Times New Roman"/>
+          <w:color w:val="FF0000"/>
+          <w:shd w:val="clear" w:color="auto" w:fill="FFFFFF"/>
+        </w:rPr>
+        <w:t>erroneous  registrations</w:t>
+      </w:r>
+      <w:proofErr w:type="gramEnd"/>
+      <w:r>
+        <w:rPr>
+          <w:rFonts w:ascii="Times New Roman" w:eastAsia="Times New Roman" w:hAnsi="Times New Roman" w:cs="Times New Roman"/>
+          <w:color w:val="FF0000"/>
+          <w:shd w:val="clear" w:color="auto" w:fill="FFFFFF"/>
+        </w:rPr>
+        <w:t xml:space="preserve"> are generated from the unreliable point matches.</w:t>
+      </w:r>
+    </w:p>
+    <w:p>
+      <w:pPr>
+        <w:spacing w:line="276" w:lineRule="auto"/>
+        <w:rPr>
+          <w:rFonts w:ascii="Times New Roman" w:eastAsia="Times New Roman" w:hAnsi="Times New Roman" w:cs="Times New Roman"/>
+          <w:color w:val="000000"/>
+        </w:rPr>
+      </w:pPr>
+      <w:r>
+        <w:rPr>
+          <w:rFonts w:ascii="Times New Roman" w:eastAsia="Times New Roman" w:hAnsi="Times New Roman" w:cs="Times New Roman"/>
+          <w:color w:val="FF0000"/>
+          <w:shd w:val="clear" w:color="auto" w:fill="FFFFFF"/>
+        </w:rPr>
+        <w:t xml:space="preserve">Otherwise, playing with the detection parameters (downsampling and threshold) to detect more sensible interest points (they can be visualized in Multiview mode) or adjusting the neighbor search radius (Fine/Normal/Gross alignment) might help. Furthermore, by going to the Expert... Option for the ICP refinement, one could restrict the transformation model to rigid (no </w:t>
+      </w:r>
+      <w:r>
+        <w:rPr>
+          <w:rFonts w:ascii="Times New Roman" w:eastAsia="Times New Roman" w:hAnsi="Times New Roman" w:cs="Times New Roman"/>
+          <w:color w:val="FF0000"/>
           <w:shd w:val="clear" w:color="auto" w:fill="FFFFFF"/>
         </w:rPr>
         <w:lastRenderedPageBreak/>
-        <w:t xml:space="preserve">utilized for excitation and detection for an effective pixel size of ~162 microns. We intentionally introduced a slight mismatch in XY position between the two spectrally separated detection cameras to test the chromatic aberration algorithm. An imaging flat </w:t>
-      </w:r>
-      <w:proofErr w:type="spellStart"/>
-      <w:r>
-        <w:rPr>
-          <w:rFonts w:ascii="Times New Roman" w:eastAsia="Times New Roman" w:hAnsi="Times New Roman" w:cs="Times New Roman"/>
-          <w:i/>
-          <w:iCs/>
-          <w:color w:val="000000"/>
-          <w:shd w:val="clear" w:color="auto" w:fill="FFFFFF"/>
-        </w:rPr>
-        <w:t>beamsplitter</w:t>
-      </w:r>
-      <w:proofErr w:type="spellEnd"/>
-      <w:r>
-        <w:rPr>
-          <w:rFonts w:ascii="Times New Roman" w:eastAsia="Times New Roman" w:hAnsi="Times New Roman" w:cs="Times New Roman"/>
-          <w:i/>
-          <w:iCs/>
-          <w:color w:val="000000"/>
-          <w:shd w:val="clear" w:color="auto" w:fill="FFFFFF"/>
-        </w:rPr>
-        <w:t xml:space="preserve"> from </w:t>
-      </w:r>
-      <w:proofErr w:type="spellStart"/>
-      <w:r>
-        <w:rPr>
-          <w:rFonts w:ascii="Times New Roman" w:eastAsia="Times New Roman" w:hAnsi="Times New Roman" w:cs="Times New Roman"/>
-          <w:i/>
-          <w:iCs/>
-          <w:color w:val="000000"/>
-          <w:shd w:val="clear" w:color="auto" w:fill="FFFFFF"/>
-        </w:rPr>
-        <w:t>Semrock</w:t>
-      </w:r>
-      <w:proofErr w:type="spellEnd"/>
-      <w:r>
-        <w:rPr>
-          <w:rFonts w:ascii="Times New Roman" w:eastAsia="Times New Roman" w:hAnsi="Times New Roman" w:cs="Times New Roman"/>
-          <w:i/>
-          <w:iCs/>
-          <w:color w:val="000000"/>
-          <w:shd w:val="clear" w:color="auto" w:fill="FFFFFF"/>
-        </w:rPr>
-        <w:t xml:space="preserve"> directed emitted photons due to 405/488 excitation to camera #1 and photons due to 555/640 excitation to camera #2. There is some spectral bleed-through of photons due to 488 </w:t>
-      </w:r>
-      <w:proofErr w:type="gramStart"/>
-      <w:r>
-        <w:rPr>
-          <w:rFonts w:ascii="Times New Roman" w:eastAsia="Times New Roman" w:hAnsi="Times New Roman" w:cs="Times New Roman"/>
-          <w:i/>
-          <w:iCs/>
-          <w:color w:val="000000"/>
-          <w:shd w:val="clear" w:color="auto" w:fill="FFFFFF"/>
-        </w:rPr>
-        <w:t>excitation</w:t>
-      </w:r>
-      <w:proofErr w:type="gramEnd"/>
-      <w:r>
-        <w:rPr>
-          <w:rFonts w:ascii="Times New Roman" w:eastAsia="Times New Roman" w:hAnsi="Times New Roman" w:cs="Times New Roman"/>
-          <w:i/>
-          <w:iCs/>
-          <w:color w:val="000000"/>
-          <w:shd w:val="clear" w:color="auto" w:fill="FFFFFF"/>
-        </w:rPr>
-        <w:t xml:space="preserve"> to camera #2.</w:t>
-      </w:r>
-    </w:p>
-    <w:p>
-      <w:pPr>
-        <w:spacing w:line="276" w:lineRule="auto"/>
-        <w:rPr>
-          <w:rFonts w:ascii="Times New Roman" w:eastAsia="Times New Roman" w:hAnsi="Times New Roman" w:cs="Times New Roman"/>
-          <w:color w:val="000000"/>
-        </w:rPr>
-      </w:pPr>
-    </w:p>
-    <w:p>
-      <w:pPr>
-        <w:spacing w:line="276" w:lineRule="auto"/>
-        <w:rPr>
-          <w:rFonts w:ascii="Times New Roman" w:eastAsia="Times New Roman" w:hAnsi="Times New Roman" w:cs="Times New Roman"/>
-          <w:color w:val="000000"/>
-        </w:rPr>
-      </w:pPr>
-      <w:r>
-        <w:rPr>
-          <w:rFonts w:ascii="Times New Roman" w:eastAsia="Times New Roman" w:hAnsi="Times New Roman" w:cs="Times New Roman"/>
-          <w:i/>
-          <w:iCs/>
-          <w:color w:val="000000"/>
-          <w:shd w:val="clear" w:color="auto" w:fill="FFFFFF"/>
-        </w:rPr>
-        <w:t>The Register with ICP options 'Simple (tile registration)' or 'Simple (all together)' options causes the axial extent of the stitched image to expand by almost ten-fold with huge distortions in the channel associated with 405 nm excitation (DAPI nuclear counterstain in this case). However, only performing 'Simple (chromatic aberration)' correctly aligned the offset in the cameras with no axial distortion.</w:t>
-      </w:r>
-    </w:p>
-    <w:p>
-      <w:pPr>
-        <w:spacing w:line="276" w:lineRule="auto"/>
-        <w:rPr>
-          <w:rFonts w:ascii="Times New Roman" w:eastAsia="Times New Roman" w:hAnsi="Times New Roman" w:cs="Times New Roman"/>
-          <w:color w:val="000000"/>
-        </w:rPr>
-      </w:pPr>
-    </w:p>
-    <w:p>
-      <w:pPr>
-        <w:spacing w:line="276" w:lineRule="auto"/>
-        <w:rPr>
-          <w:rFonts w:ascii="Times New Roman" w:eastAsia="Times New Roman" w:hAnsi="Times New Roman" w:cs="Times New Roman"/>
-          <w:color w:val="000000"/>
-        </w:rPr>
-      </w:pPr>
-      <w:r>
-        <w:rPr>
-          <w:rFonts w:ascii="Times New Roman" w:eastAsia="Times New Roman" w:hAnsi="Times New Roman" w:cs="Times New Roman"/>
-          <w:i/>
-          <w:iCs/>
-          <w:color w:val="000000"/>
-          <w:shd w:val="clear" w:color="auto" w:fill="FFFFFF"/>
-        </w:rPr>
-        <w:t>This behavior seems abnormal. Perhaps we are utilizing the software incorrectly?</w:t>
-      </w:r>
-    </w:p>
-    <w:p>
-      <w:pPr>
-        <w:spacing w:line="276" w:lineRule="auto"/>
-        <w:rPr>
-          <w:rFonts w:ascii="Times New Roman" w:eastAsia="Times New Roman" w:hAnsi="Times New Roman" w:cs="Times New Roman"/>
-          <w:color w:val="000000"/>
-        </w:rPr>
-      </w:pPr>
-      <w:r>
-        <w:rPr>
-          <w:rFonts w:ascii="Times New Roman" w:eastAsia="Times New Roman" w:hAnsi="Times New Roman" w:cs="Times New Roman"/>
-          <w:color w:val="FF0000"/>
-          <w:shd w:val="clear" w:color="auto" w:fill="FFFFFF"/>
-        </w:rPr>
-        <w:t xml:space="preserve">Add some </w:t>
-      </w:r>
-      <w:r>
-        <w:rPr>
-          <w:rFonts w:ascii="Times New Roman" w:eastAsia="Times New Roman" w:hAnsi="Times New Roman" w:cs="Times New Roman"/>
-          <w:color w:val="FF0000"/>
-          <w:shd w:val="clear" w:color="auto" w:fill="800080"/>
-        </w:rPr>
-        <w:t>DOCUMENTATION</w:t>
-      </w:r>
-      <w:r>
-        <w:rPr>
-          <w:rFonts w:ascii="Times New Roman" w:eastAsia="Times New Roman" w:hAnsi="Times New Roman" w:cs="Times New Roman"/>
-          <w:color w:val="FF0000"/>
-          <w:shd w:val="clear" w:color="auto" w:fill="FFFFFF"/>
-        </w:rPr>
-        <w:t>.</w:t>
-      </w:r>
-    </w:p>
-    <w:p>
-      <w:pPr>
-        <w:spacing w:line="276" w:lineRule="auto"/>
-        <w:rPr>
-          <w:rFonts w:ascii="Times New Roman" w:eastAsia="Times New Roman" w:hAnsi="Times New Roman" w:cs="Times New Roman"/>
-          <w:color w:val="000000"/>
-        </w:rPr>
-      </w:pPr>
-    </w:p>
-    <w:p>
-      <w:pPr>
-        <w:spacing w:line="276" w:lineRule="auto"/>
-        <w:rPr>
-          <w:rFonts w:ascii="Times New Roman" w:eastAsia="Times New Roman" w:hAnsi="Times New Roman" w:cs="Times New Roman"/>
-          <w:color w:val="000000"/>
-        </w:rPr>
-      </w:pPr>
-      <w:r>
-        <w:rPr>
-          <w:rFonts w:ascii="Times New Roman" w:eastAsia="Times New Roman" w:hAnsi="Times New Roman" w:cs="Times New Roman"/>
-          <w:color w:val="FF0000"/>
-          <w:shd w:val="clear" w:color="auto" w:fill="FFFFFF"/>
-        </w:rPr>
-        <w:t xml:space="preserve">The ICP algorithm might produce these erroneous results if no reliable point matches can be determined. Point matches are iteratively determined by matching interest points in one image to their nearest neighbor in the other, calculating and applying a least-squares optimal transformation to align the point sets and repeating the process until it converges. In the presence of too few actually correct </w:t>
-      </w:r>
-      <w:proofErr w:type="gramStart"/>
-      <w:r>
-        <w:rPr>
-          <w:rFonts w:ascii="Times New Roman" w:eastAsia="Times New Roman" w:hAnsi="Times New Roman" w:cs="Times New Roman"/>
-          <w:color w:val="FF0000"/>
-          <w:shd w:val="clear" w:color="auto" w:fill="FFFFFF"/>
-        </w:rPr>
-        <w:t>interest</w:t>
-      </w:r>
-      <w:proofErr w:type="gramEnd"/>
-      <w:r>
-        <w:rPr>
-          <w:rFonts w:ascii="Times New Roman" w:eastAsia="Times New Roman" w:hAnsi="Times New Roman" w:cs="Times New Roman"/>
-          <w:color w:val="FF0000"/>
-          <w:shd w:val="clear" w:color="auto" w:fill="FFFFFF"/>
-        </w:rPr>
-        <w:t xml:space="preserve"> points present in both images (e.g. due to too many detections in the background) or a too large neighbor search radius, the procedure might converge to a matching of actually unrelated points, and thus a bad registration.</w:t>
-      </w:r>
-    </w:p>
-    <w:p>
-      <w:pPr>
-        <w:spacing w:line="276" w:lineRule="auto"/>
-        <w:rPr>
-          <w:rFonts w:ascii="Times New Roman" w:eastAsia="Times New Roman" w:hAnsi="Times New Roman" w:cs="Times New Roman"/>
-          <w:color w:val="000000"/>
-        </w:rPr>
-      </w:pPr>
-      <w:r>
-        <w:rPr>
-          <w:rFonts w:ascii="Times New Roman" w:eastAsia="Times New Roman" w:hAnsi="Times New Roman" w:cs="Times New Roman"/>
-          <w:color w:val="FF0000"/>
-          <w:shd w:val="clear" w:color="auto" w:fill="FFFFFF"/>
-        </w:rPr>
-        <w:t xml:space="preserve">One requirement of ICP is that the images are already roughly aligned. For tile registration, it should therefore be used as a refinement step after an initial alignment with phase correlation. Did you by any chance perform the ICP before stitching via phase correlation (guess because your question about that comes after this)? In this case, the observed behavior would make sense, as the channels, with only a slight shift are sufficiently pre-aligned for ICP to work, while the tiles are not pre-aligned enough and </w:t>
-      </w:r>
-      <w:proofErr w:type="gramStart"/>
-      <w:r>
-        <w:rPr>
-          <w:rFonts w:ascii="Times New Roman" w:eastAsia="Times New Roman" w:hAnsi="Times New Roman" w:cs="Times New Roman"/>
-          <w:color w:val="FF0000"/>
-          <w:shd w:val="clear" w:color="auto" w:fill="FFFFFF"/>
-        </w:rPr>
-        <w:t>erroneous  registrations</w:t>
-      </w:r>
-      <w:proofErr w:type="gramEnd"/>
-      <w:r>
-        <w:rPr>
-          <w:rFonts w:ascii="Times New Roman" w:eastAsia="Times New Roman" w:hAnsi="Times New Roman" w:cs="Times New Roman"/>
-          <w:color w:val="FF0000"/>
-          <w:shd w:val="clear" w:color="auto" w:fill="FFFFFF"/>
-        </w:rPr>
-        <w:t xml:space="preserve"> are generated from the unreliable point matches.</w:t>
-      </w:r>
-    </w:p>
-    <w:p>
-      <w:pPr>
-        <w:spacing w:line="276" w:lineRule="auto"/>
-        <w:rPr>
-          <w:rFonts w:ascii="Times New Roman" w:eastAsia="Times New Roman" w:hAnsi="Times New Roman" w:cs="Times New Roman"/>
-          <w:color w:val="000000"/>
-        </w:rPr>
-      </w:pPr>
-      <w:r>
-        <w:rPr>
-          <w:rFonts w:ascii="Times New Roman" w:eastAsia="Times New Roman" w:hAnsi="Times New Roman" w:cs="Times New Roman"/>
-          <w:color w:val="FF0000"/>
-          <w:shd w:val="clear" w:color="auto" w:fill="FFFFFF"/>
-        </w:rPr>
-        <w:t xml:space="preserve">Otherwise, playing with the detection parameters (downsampling and threshold) to detect more sensible interest points (they can be visualized in Multiview mode) or adjusting the neighbor search radius (Fine/Normal/Gross alignment) might help. Furthermore, by going to the Expert... Option for the ICP refinement, one could restrict the transformation model to rigid (no scaling/shearing), apply stronger regularization to the model or use manually detected </w:t>
+        <w:t xml:space="preserve">scaling/shearing), apply stronger regularization to the model or use manually detected </w:t>
       </w:r>
       <w:proofErr w:type="spellStart"/>
       <w:r>
@@ -5405,414 +5595,414 @@
           <w:color w:val="000000"/>
           <w:shd w:val="clear" w:color="auto" w:fill="FFFFFF"/>
         </w:rPr>
+        <w:t>3. It is not clear how the 'best' n points are selected during the Phase Correlation step. Can the authors please clarify the process of the algorithm?</w:t>
+      </w:r>
+    </w:p>
+    <w:p>
+      <w:pPr>
+        <w:spacing w:line="276" w:lineRule="auto"/>
+        <w:rPr>
+          <w:rFonts w:ascii="Times New Roman" w:eastAsia="Times New Roman" w:hAnsi="Times New Roman" w:cs="Times New Roman"/>
+          <w:color w:val="000000"/>
+        </w:rPr>
+      </w:pPr>
+    </w:p>
+    <w:p>
+      <w:pPr>
+        <w:spacing w:line="276" w:lineRule="auto"/>
+        <w:rPr>
+          <w:rFonts w:ascii="Times New Roman" w:eastAsia="Times New Roman" w:hAnsi="Times New Roman" w:cs="Times New Roman"/>
+          <w:color w:val="000000"/>
+        </w:rPr>
+      </w:pPr>
+      <w:r>
+        <w:rPr>
+          <w:rFonts w:ascii="Times New Roman" w:eastAsia="Times New Roman" w:hAnsi="Times New Roman" w:cs="Times New Roman"/>
+          <w:color w:val="FF0000"/>
+        </w:rPr>
+        <w:t xml:space="preserve">Add this in the supplement and/or documentation. </w:t>
+      </w:r>
+      <w:r>
+        <w:rPr>
+          <w:rFonts w:ascii="Times New Roman" w:eastAsia="Times New Roman" w:hAnsi="Times New Roman" w:cs="Times New Roman"/>
+          <w:color w:val="FF0000"/>
+          <w:shd w:val="clear" w:color="auto" w:fill="800080"/>
+        </w:rPr>
+        <w:t>WRITE</w:t>
+      </w:r>
+      <w:r>
+        <w:rPr>
+          <w:rFonts w:ascii="Times New Roman" w:eastAsia="Times New Roman" w:hAnsi="Times New Roman" w:cs="Times New Roman"/>
+          <w:color w:val="FF0000"/>
+        </w:rPr>
+        <w:t>.</w:t>
+      </w:r>
+    </w:p>
+    <w:p>
+      <w:pPr>
+        <w:spacing w:line="276" w:lineRule="auto"/>
+        <w:rPr>
+          <w:rFonts w:ascii="Times New Roman" w:eastAsia="Times New Roman" w:hAnsi="Times New Roman" w:cs="Times New Roman"/>
+          <w:color w:val="000000"/>
+        </w:rPr>
+      </w:pPr>
+      <w:r>
+        <w:rPr>
+          <w:rFonts w:ascii="Times New Roman" w:eastAsia="Times New Roman" w:hAnsi="Times New Roman" w:cs="Times New Roman"/>
+          <w:color w:val="FF0000"/>
+        </w:rPr>
+        <w:t>Ideally, the phase correlation algorithm produces a phase correlation matrix (PCM) with a single intensity peak, whose location corresponds to the shift vector between the two input images. However, in real images with noise and repetitive structures, the PCM might contain multiple peaks. Furthermore, due to the circular nature of the Fourier shift theorem, each peak might correspond to 2^number of dimensions actual shifts. In our implementation, we therefore check the n peaks (subpixel-localized local maxima) of highest intensity and validate each possible shift by calculating the cross correlation of the shifted images. The final result is the shift yielding the highest cross correlation.</w:t>
+      </w:r>
+    </w:p>
+    <w:p>
+      <w:pPr>
+        <w:spacing w:line="276" w:lineRule="auto"/>
+        <w:rPr>
+          <w:rFonts w:ascii="Times New Roman" w:eastAsia="Times New Roman" w:hAnsi="Times New Roman" w:cs="Times New Roman"/>
+          <w:color w:val="000000"/>
+        </w:rPr>
+      </w:pPr>
+    </w:p>
+    <w:p>
+      <w:pPr>
+        <w:spacing w:line="276" w:lineRule="auto"/>
+        <w:rPr>
+          <w:rFonts w:ascii="Times New Roman" w:eastAsia="Times New Roman" w:hAnsi="Times New Roman" w:cs="Times New Roman"/>
+          <w:color w:val="000000"/>
+        </w:rPr>
+      </w:pPr>
+      <w:r>
+        <w:rPr>
+          <w:rFonts w:ascii="Times New Roman" w:eastAsia="Times New Roman" w:hAnsi="Times New Roman" w:cs="Times New Roman"/>
+          <w:color w:val="FF0000"/>
+        </w:rPr>
+        <w:t xml:space="preserve">The procedure is explained under Pairwise Stitching using Fourier-based Phase Correlation in the online methods as well as in the </w:t>
+      </w:r>
+      <w:proofErr w:type="spellStart"/>
+      <w:r>
+        <w:rPr>
+          <w:rFonts w:ascii="Times New Roman" w:eastAsia="Times New Roman" w:hAnsi="Times New Roman" w:cs="Times New Roman"/>
+          <w:color w:val="FF0000"/>
+        </w:rPr>
+        <w:t>BigStitcher</w:t>
+      </w:r>
+      <w:proofErr w:type="spellEnd"/>
+      <w:r>
+        <w:rPr>
+          <w:rFonts w:ascii="Times New Roman" w:eastAsia="Times New Roman" w:hAnsi="Times New Roman" w:cs="Times New Roman"/>
+          <w:color w:val="FF0000"/>
+        </w:rPr>
+        <w:t xml:space="preserve"> documentation on the ImageJ wiki: https://imagej.net/BigStitcher_Advanced_stitching#Advanced_phase_correlation</w:t>
+      </w:r>
+    </w:p>
+    <w:p>
+      <w:pPr>
+        <w:spacing w:after="240" w:line="276" w:lineRule="auto"/>
+        <w:rPr>
+          <w:rFonts w:ascii="Times New Roman" w:eastAsia="Times New Roman" w:hAnsi="Times New Roman" w:cs="Times New Roman"/>
+          <w:color w:val="000000"/>
+        </w:rPr>
+      </w:pPr>
+    </w:p>
+    <w:p>
+      <w:pPr>
+        <w:spacing w:line="276" w:lineRule="auto"/>
+        <w:rPr>
+          <w:rFonts w:ascii="Times New Roman" w:eastAsia="Times New Roman" w:hAnsi="Times New Roman" w:cs="Times New Roman"/>
+          <w:color w:val="000000"/>
+        </w:rPr>
+      </w:pPr>
+      <w:r>
+        <w:rPr>
+          <w:rFonts w:ascii="Times New Roman" w:eastAsia="Times New Roman" w:hAnsi="Times New Roman" w:cs="Times New Roman"/>
+          <w:i/>
+          <w:iCs/>
+          <w:color w:val="000000"/>
+          <w:shd w:val="clear" w:color="auto" w:fill="FFFFFF"/>
+        </w:rPr>
+        <w:t xml:space="preserve">4. How does the </w:t>
+      </w:r>
+      <w:proofErr w:type="spellStart"/>
+      <w:r>
+        <w:rPr>
+          <w:rFonts w:ascii="Times New Roman" w:eastAsia="Times New Roman" w:hAnsi="Times New Roman" w:cs="Times New Roman"/>
+          <w:i/>
+          <w:iCs/>
+          <w:color w:val="000000"/>
+          <w:shd w:val="clear" w:color="auto" w:fill="FFFFFF"/>
+        </w:rPr>
+        <w:t>BigStitcher</w:t>
+      </w:r>
+      <w:proofErr w:type="spellEnd"/>
+      <w:r>
+        <w:rPr>
+          <w:rFonts w:ascii="Times New Roman" w:eastAsia="Times New Roman" w:hAnsi="Times New Roman" w:cs="Times New Roman"/>
+          <w:i/>
+          <w:iCs/>
+          <w:color w:val="000000"/>
+          <w:shd w:val="clear" w:color="auto" w:fill="FFFFFF"/>
+        </w:rPr>
+        <w:t xml:space="preserve"> </w:t>
+      </w:r>
+      <w:proofErr w:type="spellStart"/>
+      <w:r>
+        <w:rPr>
+          <w:rFonts w:ascii="Times New Roman" w:eastAsia="Times New Roman" w:hAnsi="Times New Roman" w:cs="Times New Roman"/>
+          <w:i/>
+          <w:iCs/>
+          <w:color w:val="000000"/>
+          <w:shd w:val="clear" w:color="auto" w:fill="FFFFFF"/>
+        </w:rPr>
+        <w:t>multiview</w:t>
+      </w:r>
+      <w:proofErr w:type="spellEnd"/>
+      <w:r>
+        <w:rPr>
+          <w:rFonts w:ascii="Times New Roman" w:eastAsia="Times New Roman" w:hAnsi="Times New Roman" w:cs="Times New Roman"/>
+          <w:i/>
+          <w:iCs/>
+          <w:color w:val="000000"/>
+          <w:shd w:val="clear" w:color="auto" w:fill="FFFFFF"/>
+        </w:rPr>
+        <w:t xml:space="preserve"> fusion compare to the CUDA-based </w:t>
+      </w:r>
+      <w:proofErr w:type="spellStart"/>
+      <w:r>
+        <w:rPr>
+          <w:rFonts w:ascii="Times New Roman" w:eastAsia="Times New Roman" w:hAnsi="Times New Roman" w:cs="Times New Roman"/>
+          <w:i/>
+          <w:iCs/>
+          <w:color w:val="000000"/>
+          <w:shd w:val="clear" w:color="auto" w:fill="FFFFFF"/>
+        </w:rPr>
+        <w:t>IsoView</w:t>
+      </w:r>
+      <w:proofErr w:type="spellEnd"/>
+      <w:r>
+        <w:rPr>
+          <w:rFonts w:ascii="Times New Roman" w:eastAsia="Times New Roman" w:hAnsi="Times New Roman" w:cs="Times New Roman"/>
+          <w:i/>
+          <w:iCs/>
+          <w:color w:val="000000"/>
+          <w:shd w:val="clear" w:color="auto" w:fill="FFFFFF"/>
+        </w:rPr>
+        <w:t xml:space="preserve"> </w:t>
+      </w:r>
+      <w:proofErr w:type="spellStart"/>
+      <w:r>
+        <w:rPr>
+          <w:rFonts w:ascii="Times New Roman" w:eastAsia="Times New Roman" w:hAnsi="Times New Roman" w:cs="Times New Roman"/>
+          <w:i/>
+          <w:iCs/>
+          <w:color w:val="000000"/>
+          <w:shd w:val="clear" w:color="auto" w:fill="FFFFFF"/>
+        </w:rPr>
+        <w:t>multiview</w:t>
+      </w:r>
+      <w:proofErr w:type="spellEnd"/>
+      <w:r>
+        <w:rPr>
+          <w:rFonts w:ascii="Times New Roman" w:eastAsia="Times New Roman" w:hAnsi="Times New Roman" w:cs="Times New Roman"/>
+          <w:i/>
+          <w:iCs/>
+          <w:color w:val="000000"/>
+          <w:shd w:val="clear" w:color="auto" w:fill="FFFFFF"/>
+        </w:rPr>
+        <w:t xml:space="preserve"> fusion presented in Chhetri et al. Nature Methods 2015? </w:t>
+      </w:r>
+      <w:r>
+        <w:rPr>
+          <w:rFonts w:ascii="Times New Roman" w:eastAsia="Times New Roman" w:hAnsi="Times New Roman" w:cs="Times New Roman"/>
+          <w:i/>
+          <w:iCs/>
+          <w:color w:val="000000"/>
+          <w:shd w:val="clear" w:color="auto" w:fill="FFFF00"/>
+        </w:rPr>
+        <w:t xml:space="preserve">A quantitative comparison with the instrument's original reconstruction algorithm would strengthen the author's argument that </w:t>
+      </w:r>
+      <w:proofErr w:type="spellStart"/>
+      <w:r>
+        <w:rPr>
+          <w:rFonts w:ascii="Times New Roman" w:eastAsia="Times New Roman" w:hAnsi="Times New Roman" w:cs="Times New Roman"/>
+          <w:i/>
+          <w:iCs/>
+          <w:color w:val="000000"/>
+          <w:shd w:val="clear" w:color="auto" w:fill="FFFF00"/>
+        </w:rPr>
+        <w:t>BigStitcher</w:t>
+      </w:r>
+      <w:proofErr w:type="spellEnd"/>
+      <w:r>
+        <w:rPr>
+          <w:rFonts w:ascii="Times New Roman" w:eastAsia="Times New Roman" w:hAnsi="Times New Roman" w:cs="Times New Roman"/>
+          <w:i/>
+          <w:iCs/>
+          <w:color w:val="000000"/>
+          <w:shd w:val="clear" w:color="auto" w:fill="FFFF00"/>
+        </w:rPr>
+        <w:t xml:space="preserve"> incorporates multiple views in a streamlined pipeline that corrects for major optical effects.</w:t>
+      </w:r>
+    </w:p>
+    <w:p>
+      <w:pPr>
+        <w:spacing w:line="276" w:lineRule="auto"/>
+        <w:rPr>
+          <w:rFonts w:ascii="Times New Roman" w:eastAsia="Times New Roman" w:hAnsi="Times New Roman" w:cs="Times New Roman"/>
+          <w:color w:val="000000"/>
+        </w:rPr>
+      </w:pPr>
+    </w:p>
+    <w:p>
+      <w:pPr>
+        <w:spacing w:line="276" w:lineRule="auto"/>
+        <w:rPr>
+          <w:rFonts w:ascii="Times New Roman" w:eastAsia="Times New Roman" w:hAnsi="Times New Roman" w:cs="Times New Roman"/>
+          <w:color w:val="000000"/>
+        </w:rPr>
+      </w:pPr>
+      <w:r>
+        <w:rPr>
+          <w:rFonts w:ascii="Times New Roman" w:eastAsia="Times New Roman" w:hAnsi="Times New Roman" w:cs="Times New Roman"/>
+          <w:color w:val="FF0000"/>
+        </w:rPr>
+        <w:t xml:space="preserve">“we wrote our own implementation of the Lucy-Richardson three-dimensional </w:t>
+      </w:r>
+      <w:proofErr w:type="spellStart"/>
+      <w:r>
+        <w:rPr>
+          <w:rFonts w:ascii="Times New Roman" w:eastAsia="Times New Roman" w:hAnsi="Times New Roman" w:cs="Times New Roman"/>
+          <w:color w:val="FF0000"/>
+        </w:rPr>
+        <w:t>multiview</w:t>
+      </w:r>
+      <w:proofErr w:type="spellEnd"/>
+      <w:r>
+        <w:rPr>
+          <w:rFonts w:ascii="Times New Roman" w:eastAsia="Times New Roman" w:hAnsi="Times New Roman" w:cs="Times New Roman"/>
+          <w:color w:val="FF0000"/>
+        </w:rPr>
+        <w:t xml:space="preserve"> deconvolution algorithm4,17,24”. It is a re-implementation of the same algorithm that is used here. Point out that the contribution here is that you can run it on a terabyte dataset, which the CUDA software cannot. </w:t>
+      </w:r>
+      <w:proofErr w:type="gramStart"/>
+      <w:r>
+        <w:rPr>
+          <w:rFonts w:ascii="Times New Roman" w:eastAsia="Times New Roman" w:hAnsi="Times New Roman" w:cs="Times New Roman"/>
+          <w:color w:val="FF0000"/>
+          <w:shd w:val="clear" w:color="auto" w:fill="800080"/>
+        </w:rPr>
+        <w:t>WRITE</w:t>
+      </w:r>
+      <w:r>
+        <w:rPr>
+          <w:rFonts w:ascii="Times New Roman" w:eastAsia="Times New Roman" w:hAnsi="Times New Roman" w:cs="Times New Roman"/>
+          <w:color w:val="FF0000"/>
+        </w:rPr>
+        <w:t>(</w:t>
+      </w:r>
+      <w:proofErr w:type="gramEnd"/>
+      <w:r>
+        <w:rPr>
+          <w:rFonts w:ascii="Times New Roman" w:eastAsia="Times New Roman" w:hAnsi="Times New Roman" w:cs="Times New Roman"/>
+          <w:color w:val="FF0000"/>
+        </w:rPr>
+        <w:t>ask Philipp)</w:t>
+      </w:r>
+    </w:p>
+    <w:p>
+      <w:pPr>
+        <w:spacing w:line="276" w:lineRule="auto"/>
+        <w:rPr>
+          <w:rFonts w:ascii="Times New Roman" w:eastAsia="Times New Roman" w:hAnsi="Times New Roman" w:cs="Times New Roman"/>
+          <w:color w:val="000000"/>
+        </w:rPr>
+      </w:pPr>
+    </w:p>
+    <w:p>
+      <w:pPr>
+        <w:spacing w:line="276" w:lineRule="auto"/>
+        <w:rPr>
+          <w:rFonts w:ascii="Times New Roman" w:eastAsia="Times New Roman" w:hAnsi="Times New Roman" w:cs="Times New Roman"/>
+          <w:color w:val="000000"/>
+        </w:rPr>
+      </w:pPr>
+      <w:r>
+        <w:rPr>
+          <w:rFonts w:ascii="Times New Roman" w:eastAsia="Times New Roman" w:hAnsi="Times New Roman" w:cs="Times New Roman"/>
+          <w:i/>
+          <w:iCs/>
+          <w:color w:val="000000"/>
+          <w:shd w:val="clear" w:color="auto" w:fill="FFFFFF"/>
+        </w:rPr>
+        <w:t xml:space="preserve">5. We find the memory estimates that </w:t>
+      </w:r>
+      <w:proofErr w:type="spellStart"/>
+      <w:r>
+        <w:rPr>
+          <w:rFonts w:ascii="Times New Roman" w:eastAsia="Times New Roman" w:hAnsi="Times New Roman" w:cs="Times New Roman"/>
+          <w:i/>
+          <w:iCs/>
+          <w:color w:val="000000"/>
+          <w:shd w:val="clear" w:color="auto" w:fill="FFFFFF"/>
+        </w:rPr>
+        <w:t>BigStitcher</w:t>
+      </w:r>
+      <w:proofErr w:type="spellEnd"/>
+      <w:r>
+        <w:rPr>
+          <w:rFonts w:ascii="Times New Roman" w:eastAsia="Times New Roman" w:hAnsi="Times New Roman" w:cs="Times New Roman"/>
+          <w:i/>
+          <w:iCs/>
+          <w:color w:val="000000"/>
+          <w:shd w:val="clear" w:color="auto" w:fill="FFFFFF"/>
+        </w:rPr>
+        <w:t xml:space="preserve"> provides for image fusion are consistently incorrect. Using a workstation with 128 GB of RAM, we regularly run out of memory for stitching processing that the </w:t>
+      </w:r>
+      <w:proofErr w:type="spellStart"/>
+      <w:r>
+        <w:rPr>
+          <w:rFonts w:ascii="Times New Roman" w:eastAsia="Times New Roman" w:hAnsi="Times New Roman" w:cs="Times New Roman"/>
+          <w:i/>
+          <w:iCs/>
+          <w:color w:val="000000"/>
+          <w:shd w:val="clear" w:color="auto" w:fill="FFFFFF"/>
+        </w:rPr>
+        <w:t>BigStitcher</w:t>
+      </w:r>
+      <w:proofErr w:type="spellEnd"/>
+      <w:r>
+        <w:rPr>
+          <w:rFonts w:ascii="Times New Roman" w:eastAsia="Times New Roman" w:hAnsi="Times New Roman" w:cs="Times New Roman"/>
+          <w:i/>
+          <w:iCs/>
+          <w:color w:val="000000"/>
+          <w:shd w:val="clear" w:color="auto" w:fill="FFFFFF"/>
+        </w:rPr>
+        <w:t xml:space="preserve"> plugin estimates will only require ~90 GB. Providing accurate estimates to users will streamline their use of the plugin and aid adoption. Particularly because the plugin offers an alternate fusion strategy that does not require as much RAM.</w:t>
+      </w:r>
+    </w:p>
+    <w:p>
+      <w:pPr>
+        <w:spacing w:line="276" w:lineRule="auto"/>
+        <w:rPr>
+          <w:rFonts w:ascii="Times New Roman" w:eastAsia="Times New Roman" w:hAnsi="Times New Roman" w:cs="Times New Roman"/>
+          <w:color w:val="000000"/>
+        </w:rPr>
+      </w:pPr>
+    </w:p>
+    <w:p>
+      <w:pPr>
+        <w:spacing w:line="276" w:lineRule="auto"/>
+        <w:rPr>
+          <w:rFonts w:ascii="Times New Roman" w:eastAsia="Times New Roman" w:hAnsi="Times New Roman" w:cs="Times New Roman"/>
+          <w:color w:val="000000"/>
+        </w:rPr>
+      </w:pPr>
+      <w:r>
+        <w:rPr>
+          <w:rFonts w:ascii="Times New Roman" w:eastAsia="Times New Roman" w:hAnsi="Times New Roman" w:cs="Times New Roman"/>
+          <w:color w:val="FF0000"/>
+        </w:rPr>
         <w:lastRenderedPageBreak/>
-        <w:t>3. It is not clear how the 'best' n points are selected during the Phase Correlation step. Can the authors please clarify the process of the algorithm?</w:t>
-      </w:r>
-    </w:p>
-    <w:p>
-      <w:pPr>
-        <w:spacing w:line="276" w:lineRule="auto"/>
-        <w:rPr>
-          <w:rFonts w:ascii="Times New Roman" w:eastAsia="Times New Roman" w:hAnsi="Times New Roman" w:cs="Times New Roman"/>
-          <w:color w:val="000000"/>
-        </w:rPr>
-      </w:pPr>
-    </w:p>
-    <w:p>
-      <w:pPr>
-        <w:spacing w:line="276" w:lineRule="auto"/>
-        <w:rPr>
-          <w:rFonts w:ascii="Times New Roman" w:eastAsia="Times New Roman" w:hAnsi="Times New Roman" w:cs="Times New Roman"/>
-          <w:color w:val="000000"/>
-        </w:rPr>
-      </w:pPr>
-      <w:r>
-        <w:rPr>
-          <w:rFonts w:ascii="Times New Roman" w:eastAsia="Times New Roman" w:hAnsi="Times New Roman" w:cs="Times New Roman"/>
-          <w:color w:val="FF0000"/>
-        </w:rPr>
-        <w:t xml:space="preserve">Add this in the supplement and/or documentation. </w:t>
-      </w:r>
-      <w:r>
-        <w:rPr>
-          <w:rFonts w:ascii="Times New Roman" w:eastAsia="Times New Roman" w:hAnsi="Times New Roman" w:cs="Times New Roman"/>
-          <w:color w:val="FF0000"/>
-          <w:shd w:val="clear" w:color="auto" w:fill="800080"/>
-        </w:rPr>
-        <w:t>WRITE</w:t>
-      </w:r>
-      <w:r>
-        <w:rPr>
-          <w:rFonts w:ascii="Times New Roman" w:eastAsia="Times New Roman" w:hAnsi="Times New Roman" w:cs="Times New Roman"/>
-          <w:color w:val="FF0000"/>
-        </w:rPr>
-        <w:t>.</w:t>
-      </w:r>
-    </w:p>
-    <w:p>
-      <w:pPr>
-        <w:spacing w:line="276" w:lineRule="auto"/>
-        <w:rPr>
-          <w:rFonts w:ascii="Times New Roman" w:eastAsia="Times New Roman" w:hAnsi="Times New Roman" w:cs="Times New Roman"/>
-          <w:color w:val="000000"/>
-        </w:rPr>
-      </w:pPr>
-      <w:r>
-        <w:rPr>
-          <w:rFonts w:ascii="Times New Roman" w:eastAsia="Times New Roman" w:hAnsi="Times New Roman" w:cs="Times New Roman"/>
-          <w:color w:val="FF0000"/>
-        </w:rPr>
-        <w:t>Ideally, the phase correlation algorithm produces a phase correlation matrix (PCM) with a single intensity peak, whose location corresponds to the shift vector between the two input images. However, in real images with noise and repetitive structures, the PCM might contain multiple peaks. Furthermore, due to the circular nature of the Fourier shift theorem, each peak might correspond to 2^number of dimensions actual shifts. In our implementation, we therefore check the n peaks (subpixel-localized local maxima) of highest intensity and validate each possible shift by calculating the cross correlation of the shifted images. The final result is the shift yielding the highest cross correlation.</w:t>
-      </w:r>
-    </w:p>
-    <w:p>
-      <w:pPr>
-        <w:spacing w:line="276" w:lineRule="auto"/>
-        <w:rPr>
-          <w:rFonts w:ascii="Times New Roman" w:eastAsia="Times New Roman" w:hAnsi="Times New Roman" w:cs="Times New Roman"/>
-          <w:color w:val="000000"/>
-        </w:rPr>
-      </w:pPr>
-    </w:p>
-    <w:p>
-      <w:pPr>
-        <w:spacing w:line="276" w:lineRule="auto"/>
-        <w:rPr>
-          <w:rFonts w:ascii="Times New Roman" w:eastAsia="Times New Roman" w:hAnsi="Times New Roman" w:cs="Times New Roman"/>
-          <w:color w:val="000000"/>
-        </w:rPr>
-      </w:pPr>
-      <w:r>
-        <w:rPr>
-          <w:rFonts w:ascii="Times New Roman" w:eastAsia="Times New Roman" w:hAnsi="Times New Roman" w:cs="Times New Roman"/>
-          <w:color w:val="FF0000"/>
-        </w:rPr>
-        <w:t xml:space="preserve">The procedure is explained under Pairwise Stitching using Fourier-based Phase Correlation in the online methods as well as in the </w:t>
-      </w:r>
-      <w:proofErr w:type="spellStart"/>
-      <w:r>
-        <w:rPr>
-          <w:rFonts w:ascii="Times New Roman" w:eastAsia="Times New Roman" w:hAnsi="Times New Roman" w:cs="Times New Roman"/>
-          <w:color w:val="FF0000"/>
-        </w:rPr>
-        <w:t>BigStitcher</w:t>
-      </w:r>
-      <w:proofErr w:type="spellEnd"/>
-      <w:r>
-        <w:rPr>
-          <w:rFonts w:ascii="Times New Roman" w:eastAsia="Times New Roman" w:hAnsi="Times New Roman" w:cs="Times New Roman"/>
-          <w:color w:val="FF0000"/>
-        </w:rPr>
-        <w:t xml:space="preserve"> documentation on the ImageJ wiki: https://imagej.net/BigStitcher_Advanced_stitching#Advanced_phase_correlation</w:t>
-      </w:r>
-    </w:p>
-    <w:p>
-      <w:pPr>
-        <w:spacing w:after="240" w:line="276" w:lineRule="auto"/>
-        <w:rPr>
-          <w:rFonts w:ascii="Times New Roman" w:eastAsia="Times New Roman" w:hAnsi="Times New Roman" w:cs="Times New Roman"/>
-          <w:color w:val="000000"/>
-        </w:rPr>
-      </w:pPr>
-    </w:p>
-    <w:p>
-      <w:pPr>
-        <w:spacing w:line="276" w:lineRule="auto"/>
-        <w:rPr>
-          <w:rFonts w:ascii="Times New Roman" w:eastAsia="Times New Roman" w:hAnsi="Times New Roman" w:cs="Times New Roman"/>
-          <w:color w:val="000000"/>
-        </w:rPr>
-      </w:pPr>
-      <w:r>
-        <w:rPr>
-          <w:rFonts w:ascii="Times New Roman" w:eastAsia="Times New Roman" w:hAnsi="Times New Roman" w:cs="Times New Roman"/>
-          <w:i/>
-          <w:iCs/>
-          <w:color w:val="000000"/>
-          <w:shd w:val="clear" w:color="auto" w:fill="FFFFFF"/>
-        </w:rPr>
-        <w:t xml:space="preserve">4. How does the </w:t>
-      </w:r>
-      <w:proofErr w:type="spellStart"/>
-      <w:r>
-        <w:rPr>
-          <w:rFonts w:ascii="Times New Roman" w:eastAsia="Times New Roman" w:hAnsi="Times New Roman" w:cs="Times New Roman"/>
-          <w:i/>
-          <w:iCs/>
-          <w:color w:val="000000"/>
-          <w:shd w:val="clear" w:color="auto" w:fill="FFFFFF"/>
-        </w:rPr>
-        <w:t>BigStitcher</w:t>
-      </w:r>
-      <w:proofErr w:type="spellEnd"/>
-      <w:r>
-        <w:rPr>
-          <w:rFonts w:ascii="Times New Roman" w:eastAsia="Times New Roman" w:hAnsi="Times New Roman" w:cs="Times New Roman"/>
-          <w:i/>
-          <w:iCs/>
-          <w:color w:val="000000"/>
-          <w:shd w:val="clear" w:color="auto" w:fill="FFFFFF"/>
-        </w:rPr>
-        <w:t xml:space="preserve"> </w:t>
-      </w:r>
-      <w:proofErr w:type="spellStart"/>
-      <w:r>
-        <w:rPr>
-          <w:rFonts w:ascii="Times New Roman" w:eastAsia="Times New Roman" w:hAnsi="Times New Roman" w:cs="Times New Roman"/>
-          <w:i/>
-          <w:iCs/>
-          <w:color w:val="000000"/>
-          <w:shd w:val="clear" w:color="auto" w:fill="FFFFFF"/>
-        </w:rPr>
-        <w:t>multiview</w:t>
-      </w:r>
-      <w:proofErr w:type="spellEnd"/>
-      <w:r>
-        <w:rPr>
-          <w:rFonts w:ascii="Times New Roman" w:eastAsia="Times New Roman" w:hAnsi="Times New Roman" w:cs="Times New Roman"/>
-          <w:i/>
-          <w:iCs/>
-          <w:color w:val="000000"/>
-          <w:shd w:val="clear" w:color="auto" w:fill="FFFFFF"/>
-        </w:rPr>
-        <w:t xml:space="preserve"> fusion compare to the CUDA-based </w:t>
-      </w:r>
-      <w:proofErr w:type="spellStart"/>
-      <w:r>
-        <w:rPr>
-          <w:rFonts w:ascii="Times New Roman" w:eastAsia="Times New Roman" w:hAnsi="Times New Roman" w:cs="Times New Roman"/>
-          <w:i/>
-          <w:iCs/>
-          <w:color w:val="000000"/>
-          <w:shd w:val="clear" w:color="auto" w:fill="FFFFFF"/>
-        </w:rPr>
-        <w:t>IsoView</w:t>
-      </w:r>
-      <w:proofErr w:type="spellEnd"/>
-      <w:r>
-        <w:rPr>
-          <w:rFonts w:ascii="Times New Roman" w:eastAsia="Times New Roman" w:hAnsi="Times New Roman" w:cs="Times New Roman"/>
-          <w:i/>
-          <w:iCs/>
-          <w:color w:val="000000"/>
-          <w:shd w:val="clear" w:color="auto" w:fill="FFFFFF"/>
-        </w:rPr>
-        <w:t xml:space="preserve"> </w:t>
-      </w:r>
-      <w:proofErr w:type="spellStart"/>
-      <w:r>
-        <w:rPr>
-          <w:rFonts w:ascii="Times New Roman" w:eastAsia="Times New Roman" w:hAnsi="Times New Roman" w:cs="Times New Roman"/>
-          <w:i/>
-          <w:iCs/>
-          <w:color w:val="000000"/>
-          <w:shd w:val="clear" w:color="auto" w:fill="FFFFFF"/>
-        </w:rPr>
-        <w:t>multiview</w:t>
-      </w:r>
-      <w:proofErr w:type="spellEnd"/>
-      <w:r>
-        <w:rPr>
-          <w:rFonts w:ascii="Times New Roman" w:eastAsia="Times New Roman" w:hAnsi="Times New Roman" w:cs="Times New Roman"/>
-          <w:i/>
-          <w:iCs/>
-          <w:color w:val="000000"/>
-          <w:shd w:val="clear" w:color="auto" w:fill="FFFFFF"/>
-        </w:rPr>
-        <w:t xml:space="preserve"> fusion presented in Chhetri et al. Nature Methods 2015? </w:t>
-      </w:r>
-      <w:r>
-        <w:rPr>
-          <w:rFonts w:ascii="Times New Roman" w:eastAsia="Times New Roman" w:hAnsi="Times New Roman" w:cs="Times New Roman"/>
-          <w:i/>
-          <w:iCs/>
-          <w:color w:val="000000"/>
-          <w:shd w:val="clear" w:color="auto" w:fill="FFFF00"/>
-        </w:rPr>
-        <w:t xml:space="preserve">A quantitative comparison with the instrument's original reconstruction algorithm would strengthen the author's argument that </w:t>
-      </w:r>
-      <w:proofErr w:type="spellStart"/>
-      <w:r>
-        <w:rPr>
-          <w:rFonts w:ascii="Times New Roman" w:eastAsia="Times New Roman" w:hAnsi="Times New Roman" w:cs="Times New Roman"/>
-          <w:i/>
-          <w:iCs/>
-          <w:color w:val="000000"/>
-          <w:shd w:val="clear" w:color="auto" w:fill="FFFF00"/>
-        </w:rPr>
-        <w:t>BigStitcher</w:t>
-      </w:r>
-      <w:proofErr w:type="spellEnd"/>
-      <w:r>
-        <w:rPr>
-          <w:rFonts w:ascii="Times New Roman" w:eastAsia="Times New Roman" w:hAnsi="Times New Roman" w:cs="Times New Roman"/>
-          <w:i/>
-          <w:iCs/>
-          <w:color w:val="000000"/>
-          <w:shd w:val="clear" w:color="auto" w:fill="FFFF00"/>
-        </w:rPr>
-        <w:t xml:space="preserve"> incorporates multiple views in a streamlined pipeline that corrects for major optical effects.</w:t>
-      </w:r>
-    </w:p>
-    <w:p>
-      <w:pPr>
-        <w:spacing w:line="276" w:lineRule="auto"/>
-        <w:rPr>
-          <w:rFonts w:ascii="Times New Roman" w:eastAsia="Times New Roman" w:hAnsi="Times New Roman" w:cs="Times New Roman"/>
-          <w:color w:val="000000"/>
-        </w:rPr>
-      </w:pPr>
-    </w:p>
-    <w:p>
-      <w:pPr>
-        <w:spacing w:line="276" w:lineRule="auto"/>
-        <w:rPr>
-          <w:rFonts w:ascii="Times New Roman" w:eastAsia="Times New Roman" w:hAnsi="Times New Roman" w:cs="Times New Roman"/>
-          <w:color w:val="000000"/>
-        </w:rPr>
-      </w:pPr>
-      <w:r>
-        <w:rPr>
-          <w:rFonts w:ascii="Times New Roman" w:eastAsia="Times New Roman" w:hAnsi="Times New Roman" w:cs="Times New Roman"/>
-          <w:color w:val="FF0000"/>
-        </w:rPr>
-        <w:t xml:space="preserve">“we wrote our own implementation of the Lucy-Richardson three-dimensional </w:t>
-      </w:r>
-      <w:proofErr w:type="spellStart"/>
-      <w:r>
-        <w:rPr>
-          <w:rFonts w:ascii="Times New Roman" w:eastAsia="Times New Roman" w:hAnsi="Times New Roman" w:cs="Times New Roman"/>
-          <w:color w:val="FF0000"/>
-        </w:rPr>
-        <w:t>multiview</w:t>
-      </w:r>
-      <w:proofErr w:type="spellEnd"/>
-      <w:r>
-        <w:rPr>
-          <w:rFonts w:ascii="Times New Roman" w:eastAsia="Times New Roman" w:hAnsi="Times New Roman" w:cs="Times New Roman"/>
-          <w:color w:val="FF0000"/>
-        </w:rPr>
-        <w:t xml:space="preserve"> deconvolution algorithm4,17,24”. It is a re-implementation of the same algorithm that is used here. Point out that the contribution here is that you can run it on a terabyte dataset, which the CUDA software cannot. </w:t>
-      </w:r>
-      <w:proofErr w:type="gramStart"/>
-      <w:r>
-        <w:rPr>
-          <w:rFonts w:ascii="Times New Roman" w:eastAsia="Times New Roman" w:hAnsi="Times New Roman" w:cs="Times New Roman"/>
-          <w:color w:val="FF0000"/>
-          <w:shd w:val="clear" w:color="auto" w:fill="800080"/>
-        </w:rPr>
-        <w:t>WRITE</w:t>
-      </w:r>
-      <w:r>
-        <w:rPr>
-          <w:rFonts w:ascii="Times New Roman" w:eastAsia="Times New Roman" w:hAnsi="Times New Roman" w:cs="Times New Roman"/>
-          <w:color w:val="FF0000"/>
-        </w:rPr>
-        <w:t>(</w:t>
-      </w:r>
-      <w:proofErr w:type="gramEnd"/>
-      <w:r>
-        <w:rPr>
-          <w:rFonts w:ascii="Times New Roman" w:eastAsia="Times New Roman" w:hAnsi="Times New Roman" w:cs="Times New Roman"/>
-          <w:color w:val="FF0000"/>
-        </w:rPr>
-        <w:t>ask Philipp)</w:t>
-      </w:r>
-    </w:p>
-    <w:p>
-      <w:pPr>
-        <w:spacing w:line="276" w:lineRule="auto"/>
-        <w:rPr>
-          <w:rFonts w:ascii="Times New Roman" w:eastAsia="Times New Roman" w:hAnsi="Times New Roman" w:cs="Times New Roman"/>
-          <w:color w:val="000000"/>
-        </w:rPr>
-      </w:pPr>
-    </w:p>
-    <w:p>
-      <w:pPr>
-        <w:spacing w:line="276" w:lineRule="auto"/>
-        <w:rPr>
-          <w:rFonts w:ascii="Times New Roman" w:eastAsia="Times New Roman" w:hAnsi="Times New Roman" w:cs="Times New Roman"/>
-          <w:color w:val="000000"/>
-        </w:rPr>
-      </w:pPr>
-      <w:r>
-        <w:rPr>
-          <w:rFonts w:ascii="Times New Roman" w:eastAsia="Times New Roman" w:hAnsi="Times New Roman" w:cs="Times New Roman"/>
-          <w:i/>
-          <w:iCs/>
-          <w:color w:val="000000"/>
-          <w:shd w:val="clear" w:color="auto" w:fill="FFFFFF"/>
-        </w:rPr>
-        <w:t xml:space="preserve">5. We find the memory estimates that </w:t>
-      </w:r>
-      <w:proofErr w:type="spellStart"/>
-      <w:r>
-        <w:rPr>
-          <w:rFonts w:ascii="Times New Roman" w:eastAsia="Times New Roman" w:hAnsi="Times New Roman" w:cs="Times New Roman"/>
-          <w:i/>
-          <w:iCs/>
-          <w:color w:val="000000"/>
-          <w:shd w:val="clear" w:color="auto" w:fill="FFFFFF"/>
-        </w:rPr>
-        <w:t>BigStitcher</w:t>
-      </w:r>
-      <w:proofErr w:type="spellEnd"/>
-      <w:r>
-        <w:rPr>
-          <w:rFonts w:ascii="Times New Roman" w:eastAsia="Times New Roman" w:hAnsi="Times New Roman" w:cs="Times New Roman"/>
-          <w:i/>
-          <w:iCs/>
-          <w:color w:val="000000"/>
-          <w:shd w:val="clear" w:color="auto" w:fill="FFFFFF"/>
-        </w:rPr>
-        <w:t xml:space="preserve"> provides for image fusion are consistently incorrect. Using a workstation with 128 GB of RAM, we regularly run out of memory for stitching processing that the </w:t>
-      </w:r>
-      <w:proofErr w:type="spellStart"/>
-      <w:r>
-        <w:rPr>
-          <w:rFonts w:ascii="Times New Roman" w:eastAsia="Times New Roman" w:hAnsi="Times New Roman" w:cs="Times New Roman"/>
-          <w:i/>
-          <w:iCs/>
-          <w:color w:val="000000"/>
-          <w:shd w:val="clear" w:color="auto" w:fill="FFFFFF"/>
-        </w:rPr>
-        <w:t>BigStitcher</w:t>
-      </w:r>
-      <w:proofErr w:type="spellEnd"/>
-      <w:r>
-        <w:rPr>
-          <w:rFonts w:ascii="Times New Roman" w:eastAsia="Times New Roman" w:hAnsi="Times New Roman" w:cs="Times New Roman"/>
-          <w:i/>
-          <w:iCs/>
-          <w:color w:val="000000"/>
-          <w:shd w:val="clear" w:color="auto" w:fill="FFFFFF"/>
-        </w:rPr>
-        <w:t xml:space="preserve"> plugin estimates will only require ~90 GB. Providing accurate estimates to users will streamline their use of the plugin and aid adoption. Particularly because the plugin offers an alternate fusion strategy that does not require as much RAM.</w:t>
-      </w:r>
-    </w:p>
-    <w:p>
-      <w:pPr>
-        <w:spacing w:line="276" w:lineRule="auto"/>
-        <w:rPr>
-          <w:rFonts w:ascii="Times New Roman" w:eastAsia="Times New Roman" w:hAnsi="Times New Roman" w:cs="Times New Roman"/>
-          <w:color w:val="000000"/>
-        </w:rPr>
-      </w:pPr>
-    </w:p>
-    <w:p>
-      <w:pPr>
-        <w:spacing w:line="276" w:lineRule="auto"/>
-        <w:rPr>
-          <w:rFonts w:ascii="Times New Roman" w:eastAsia="Times New Roman" w:hAnsi="Times New Roman" w:cs="Times New Roman"/>
-          <w:color w:val="000000"/>
-        </w:rPr>
-      </w:pPr>
-      <w:r>
-        <w:rPr>
-          <w:rFonts w:ascii="Times New Roman" w:eastAsia="Times New Roman" w:hAnsi="Times New Roman" w:cs="Times New Roman"/>
-          <w:color w:val="FF0000"/>
-        </w:rPr>
         <w:t xml:space="preserve">Let’s adjust that to be more precise. </w:t>
       </w:r>
       <w:r>

</xml_diff>

<commit_message>
almost done with reviewer 2
</commit_message>
<xml_diff>
--- a/one-on-one replies.docx
+++ b/one-on-one replies.docx
@@ -2245,7 +2245,23 @@
           <w:color w:val="FF0000"/>
           <w:shd w:val="clear" w:color="auto" w:fill="FFFFFF"/>
         </w:rPr>
-        <w:t xml:space="preserve"> thank the reviewer for generally positive remarks on our software. We are very sorry that we created a confusion about what we actually intended to describe with “all major optical effects”. We agree with the reviewer that this is actually not the case, I think it mostly happened because of the space limit in the abstract. What we intend to claim is that we compensate for all major geometric transformations introduced by optical effects and also overall intensity adjustments. We changed the abstract and text accordingly. To further strengthen this point we added in-depth simulations of light propagation in tissues, added non-rigid capabilities, and implemented strategies to at least be able to robustly detect areas with reduced image resolution. We hope that this will address the concerns of the reviewer. </w:t>
+        <w:t> thank the reviewer for generally positive remarks on our software. We are very sorry that we created a confusion about what we actually intended to describe with “all major optical effects”. We agree with the reviewer that this is actually not the case, I think it mostly happened because of the space limit in the abstract. What we intend to claim is that we compensate for all major geometric transformations introduced by optical effects and also overall intensity adjustments</w:t>
+      </w:r>
+      <w:r>
+        <w:rPr>
+          <w:rFonts w:ascii="Times New Roman" w:eastAsia="Times New Roman" w:hAnsi="Times New Roman" w:cs="Times New Roman"/>
+          <w:color w:val="FF0000"/>
+          <w:shd w:val="clear" w:color="auto" w:fill="FFFFFF"/>
+        </w:rPr>
+        <w:t xml:space="preserve"> by multiplication and addition of intensity values</w:t>
+      </w:r>
+      <w:r>
+        <w:rPr>
+          <w:rFonts w:ascii="Times New Roman" w:eastAsia="Times New Roman" w:hAnsi="Times New Roman" w:cs="Times New Roman"/>
+          <w:color w:val="FF0000"/>
+          <w:shd w:val="clear" w:color="auto" w:fill="FFFFFF"/>
+        </w:rPr>
+        <w:t xml:space="preserve">. We changed the abstract and text accordingly. To further strengthen this point we added in-depth simulations of light propagation in tissues, added non-rigid capabilities, and implemented strategies to at least be able to robustly detect areas with reduced image resolution. We hope that this will address the concerns of the reviewer. </w:t>
       </w:r>
     </w:p>
     <w:p>
@@ -2664,6 +2680,7 @@
           <w:color w:val="000000"/>
           <w:shd w:val="clear" w:color="auto" w:fill="FFFFFF"/>
         </w:rPr>
+        <w:lastRenderedPageBreak/>
         <w:t>While these manuscripts are mainly concerned with correcting first order defocus aberration during imaging, the computational principles of identifying the highest signal-to-noise carry over to selecting the best illumination direction.</w:t>
       </w:r>
     </w:p>
@@ -3361,6 +3378,7 @@
           <w:iCs/>
           <w:color w:val="000000"/>
         </w:rPr>
+        <w:lastRenderedPageBreak/>
         <w:t xml:space="preserve">They also do not make clear if the Zeiss Z.1 or </w:t>
       </w:r>
       <w:proofErr w:type="spellStart"/>
@@ -3381,60 +3399,622 @@
           <w:iCs/>
           <w:color w:val="000000"/>
         </w:rPr>
-        <w:t xml:space="preserve"> attempts to correct for first order defocus due to the refractive index mismatch between the imaging objective, refractive index matching </w:t>
-      </w:r>
-      <w:r>
-        <w:rPr>
-          <w:rFonts w:ascii="Times New Roman" w:eastAsia="Times New Roman" w:hAnsi="Times New Roman" w:cs="Times New Roman"/>
-          <w:i/>
-          <w:iCs/>
-          <w:color w:val="000000"/>
+        <w:t xml:space="preserve"> attempts to correct for first order defocus due to the refractive index mismatch between the imaging objective, refractive index matching media, and optically cleared or expanded tissue. This is particularly relevant for the larger sample imaged in the Zeiss Z.1.</w:t>
+      </w:r>
+    </w:p>
+    <w:p>
+      <w:pPr>
+        <w:spacing w:line="276" w:lineRule="auto"/>
+        <w:rPr>
+          <w:rFonts w:ascii="Times New Roman" w:eastAsia="Times New Roman" w:hAnsi="Times New Roman" w:cs="Times New Roman"/>
+          <w:color w:val="FF0000"/>
+        </w:rPr>
+      </w:pPr>
+      <w:r>
+        <w:rPr>
+          <w:rFonts w:ascii="Times New Roman" w:eastAsia="Times New Roman" w:hAnsi="Times New Roman" w:cs="Times New Roman"/>
+          <w:color w:val="FF0000"/>
+        </w:rPr>
+        <w:t xml:space="preserve">As </w:t>
+      </w:r>
+      <w:r>
+        <w:rPr>
+          <w:rFonts w:ascii="Times New Roman" w:eastAsia="Times New Roman" w:hAnsi="Times New Roman" w:cs="Times New Roman"/>
+          <w:color w:val="FF0000"/>
+        </w:rPr>
+        <w:t>already mentioned</w:t>
+      </w:r>
+      <w:r>
+        <w:rPr>
+          <w:rFonts w:ascii="Times New Roman" w:eastAsia="Times New Roman" w:hAnsi="Times New Roman" w:cs="Times New Roman"/>
+          <w:color w:val="FF0000"/>
+        </w:rPr>
+        <w:t xml:space="preserve"> above</w:t>
+      </w:r>
+      <w:r>
+        <w:rPr>
+          <w:rFonts w:ascii="Times New Roman" w:eastAsia="Times New Roman" w:hAnsi="Times New Roman" w:cs="Times New Roman"/>
+          <w:color w:val="FF0000"/>
+        </w:rPr>
+        <w:t xml:space="preserve">, we now make clear that </w:t>
+      </w:r>
+      <w:proofErr w:type="spellStart"/>
+      <w:r>
+        <w:rPr>
+          <w:rFonts w:ascii="Times New Roman" w:eastAsia="Times New Roman" w:hAnsi="Times New Roman" w:cs="Times New Roman"/>
+          <w:color w:val="FF0000"/>
+        </w:rPr>
+        <w:t>BigStitcher</w:t>
+      </w:r>
+      <w:proofErr w:type="spellEnd"/>
+      <w:r>
+        <w:rPr>
+          <w:rFonts w:ascii="Times New Roman" w:eastAsia="Times New Roman" w:hAnsi="Times New Roman" w:cs="Times New Roman"/>
+          <w:color w:val="FF0000"/>
+        </w:rPr>
+        <w:t xml:space="preserve"> does not attempt to correct for first order defocus, but is limited to geometric transformations and intensity adjustment.</w:t>
+      </w:r>
+    </w:p>
+    <w:p>
+      <w:pPr>
+        <w:spacing w:line="276" w:lineRule="auto"/>
+        <w:rPr>
+          <w:rFonts w:ascii="Times New Roman" w:eastAsia="Times New Roman" w:hAnsi="Times New Roman" w:cs="Times New Roman"/>
+          <w:color w:val="000000"/>
+        </w:rPr>
+      </w:pPr>
+    </w:p>
+    <w:p>
+      <w:pPr>
+        <w:spacing w:line="276" w:lineRule="auto"/>
+        <w:rPr>
+          <w:rFonts w:ascii="Times New Roman" w:eastAsia="Times New Roman" w:hAnsi="Times New Roman" w:cs="Times New Roman"/>
+          <w:color w:val="000000"/>
+        </w:rPr>
+      </w:pPr>
+      <w:r>
+        <w:rPr>
+          <w:rFonts w:ascii="Times New Roman" w:eastAsia="Times New Roman" w:hAnsi="Times New Roman" w:cs="Times New Roman"/>
+          <w:i/>
+          <w:iCs/>
+          <w:color w:val="000000"/>
+          <w:shd w:val="clear" w:color="auto" w:fill="FFFFFF"/>
+        </w:rPr>
+        <w:t>It is not clear from the Figure 1, Figure 2, supplemental movies (Video 1 and Video 6) what the signal-to-noise deep within the cleared tissue sample is. Figure 2e is low-resolution imaging and box (iii) only shows the multi-view fusion of the data.</w:t>
+      </w:r>
+    </w:p>
+    <w:p>
+      <w:pPr>
+        <w:spacing w:line="276" w:lineRule="auto"/>
+        <w:rPr>
+          <w:rFonts w:ascii="Times New Roman" w:eastAsia="Times New Roman" w:hAnsi="Times New Roman" w:cs="Times New Roman"/>
+          <w:color w:val="000000"/>
+        </w:rPr>
+      </w:pPr>
+    </w:p>
+    <w:p>
+      <w:pPr>
+        <w:spacing w:line="276" w:lineRule="auto"/>
+        <w:rPr>
+          <w:rFonts w:ascii="Times New Roman" w:eastAsia="Times New Roman" w:hAnsi="Times New Roman" w:cs="Times New Roman"/>
+          <w:color w:val="FF0000"/>
+          <w:shd w:val="clear" w:color="auto" w:fill="FFFFFF"/>
+        </w:rPr>
+      </w:pPr>
+      <w:r>
+        <w:rPr>
+          <w:rFonts w:ascii="Times New Roman" w:eastAsia="Times New Roman" w:hAnsi="Times New Roman" w:cs="Times New Roman"/>
+          <w:color w:val="FF0000"/>
+          <w:shd w:val="clear" w:color="auto" w:fill="FFFFFF"/>
+        </w:rPr>
+        <w:t xml:space="preserve">We added that plot (Supp. Fig. 1) together with quality estimation based on relative FRC that illustrate the image quality in a single stack </w:t>
+      </w:r>
+      <w:r>
+        <w:rPr>
+          <w:rFonts w:ascii="Times New Roman" w:eastAsia="Times New Roman" w:hAnsi="Times New Roman" w:cs="Times New Roman"/>
+          <w:color w:val="FF0000"/>
+          <w:shd w:val="clear" w:color="auto" w:fill="FFFFFF"/>
+        </w:rPr>
+        <w:t xml:space="preserve">(Supp. Fig. </w:t>
+      </w:r>
+      <w:r>
+        <w:rPr>
+          <w:rFonts w:ascii="Times New Roman" w:eastAsia="Times New Roman" w:hAnsi="Times New Roman" w:cs="Times New Roman"/>
+          <w:color w:val="FF0000"/>
+          <w:shd w:val="clear" w:color="auto" w:fill="FFFFFF"/>
+        </w:rPr>
+        <w:t>7</w:t>
+      </w:r>
+      <w:r>
+        <w:rPr>
+          <w:rFonts w:ascii="Times New Roman" w:eastAsia="Times New Roman" w:hAnsi="Times New Roman" w:cs="Times New Roman"/>
+          <w:color w:val="FF0000"/>
+          <w:shd w:val="clear" w:color="auto" w:fill="FFFFFF"/>
+        </w:rPr>
+        <w:t xml:space="preserve"> &amp; Supp. Video </w:t>
+      </w:r>
+      <w:r>
+        <w:rPr>
+          <w:rFonts w:ascii="Times New Roman" w:eastAsia="Times New Roman" w:hAnsi="Times New Roman" w:cs="Times New Roman"/>
+          <w:color w:val="FF0000"/>
+          <w:shd w:val="clear" w:color="auto" w:fill="FFFFFF"/>
+        </w:rPr>
+        <w:t>8</w:t>
+      </w:r>
+      <w:r>
+        <w:rPr>
+          <w:rFonts w:ascii="Times New Roman" w:eastAsia="Times New Roman" w:hAnsi="Times New Roman" w:cs="Times New Roman"/>
+          <w:color w:val="FF0000"/>
+          <w:shd w:val="clear" w:color="auto" w:fill="FFFFFF"/>
+        </w:rPr>
+        <w:t>)</w:t>
+      </w:r>
+      <w:r>
+        <w:rPr>
+          <w:rFonts w:ascii="Times New Roman" w:eastAsia="Times New Roman" w:hAnsi="Times New Roman" w:cs="Times New Roman"/>
+          <w:color w:val="FF0000"/>
+          <w:shd w:val="clear" w:color="auto" w:fill="FFFFFF"/>
+        </w:rPr>
+        <w:t xml:space="preserve"> and an entire mouse brain (Supp. Fig. 8 &amp; Supp. Video 9).</w:t>
+      </w:r>
+    </w:p>
+    <w:p>
+      <w:pPr>
+        <w:spacing w:line="276" w:lineRule="auto"/>
+        <w:rPr>
+          <w:rFonts w:ascii="Times New Roman" w:eastAsia="Times New Roman" w:hAnsi="Times New Roman" w:cs="Times New Roman"/>
+          <w:color w:val="000000"/>
+        </w:rPr>
+      </w:pPr>
+    </w:p>
+    <w:p>
+      <w:pPr>
+        <w:spacing w:line="276" w:lineRule="auto"/>
+        <w:rPr>
+          <w:rFonts w:ascii="Times New Roman" w:eastAsia="Times New Roman" w:hAnsi="Times New Roman" w:cs="Times New Roman"/>
+          <w:i/>
+          <w:iCs/>
+          <w:color w:val="000000"/>
+          <w:shd w:val="clear" w:color="auto" w:fill="FFFFFF"/>
+        </w:rPr>
+      </w:pPr>
+      <w:r>
+        <w:rPr>
+          <w:rFonts w:ascii="Times New Roman" w:eastAsia="Times New Roman" w:hAnsi="Times New Roman" w:cs="Times New Roman"/>
+          <w:i/>
+          <w:iCs/>
+          <w:color w:val="000000"/>
+          <w:shd w:val="clear" w:color="auto" w:fill="FFFFFF"/>
+        </w:rPr>
+        <w:t xml:space="preserve">I believe it is not feasible for the author to provide a link to the raw light sheet data because of the large size. Instead of this, more detailed discussion of the experimental parameters as well as improved supplemental figures and movies would </w:t>
+      </w:r>
+      <w:r>
+        <w:rPr>
+          <w:rFonts w:ascii="Times New Roman" w:eastAsia="Times New Roman" w:hAnsi="Times New Roman" w:cs="Times New Roman"/>
+          <w:i/>
+          <w:iCs/>
+          <w:color w:val="000000"/>
+          <w:shd w:val="clear" w:color="auto" w:fill="FFFFFF"/>
+        </w:rPr>
+        <w:t xml:space="preserve">demonstrate that </w:t>
+      </w:r>
+      <w:proofErr w:type="spellStart"/>
+      <w:r>
+        <w:rPr>
+          <w:rFonts w:ascii="Times New Roman" w:eastAsia="Times New Roman" w:hAnsi="Times New Roman" w:cs="Times New Roman"/>
+          <w:i/>
+          <w:iCs/>
+          <w:color w:val="000000"/>
+          <w:shd w:val="clear" w:color="auto" w:fill="FFFFFF"/>
+        </w:rPr>
+        <w:t>BigStitcher</w:t>
+      </w:r>
+      <w:proofErr w:type="spellEnd"/>
+      <w:r>
+        <w:rPr>
+          <w:rFonts w:ascii="Times New Roman" w:eastAsia="Times New Roman" w:hAnsi="Times New Roman" w:cs="Times New Roman"/>
+          <w:i/>
+          <w:iCs/>
+          <w:color w:val="000000"/>
+          <w:shd w:val="clear" w:color="auto" w:fill="FFFFFF"/>
+        </w:rPr>
+        <w:t xml:space="preserve"> is properly accounting for optical aberrations deep within the sample.</w:t>
+      </w:r>
+    </w:p>
+    <w:p>
+      <w:pPr>
+        <w:spacing w:line="276" w:lineRule="auto"/>
+        <w:rPr>
+          <w:rFonts w:ascii="Times New Roman" w:eastAsia="Times New Roman" w:hAnsi="Times New Roman" w:cs="Times New Roman"/>
+          <w:color w:val="000000"/>
+        </w:rPr>
+      </w:pPr>
+    </w:p>
+    <w:p>
+      <w:pPr>
+        <w:spacing w:line="276" w:lineRule="auto"/>
+        <w:rPr>
+          <w:rFonts w:ascii="Times New Roman" w:eastAsia="Times New Roman" w:hAnsi="Times New Roman" w:cs="Times New Roman"/>
+          <w:color w:val="000000"/>
+        </w:rPr>
+      </w:pPr>
+      <w:r>
+        <w:rPr>
+          <w:rFonts w:ascii="Times New Roman" w:eastAsia="Times New Roman" w:hAnsi="Times New Roman" w:cs="Times New Roman"/>
+          <w:color w:val="FF0000"/>
+        </w:rPr>
+        <w:t xml:space="preserve">We added </w:t>
+      </w:r>
+      <w:r>
+        <w:rPr>
+          <w:rFonts w:ascii="Times New Roman" w:eastAsia="Times New Roman" w:hAnsi="Times New Roman" w:cs="Times New Roman"/>
+          <w:color w:val="FF0000"/>
+        </w:rPr>
+        <w:t>s</w:t>
+      </w:r>
+      <w:r>
+        <w:rPr>
+          <w:rFonts w:ascii="Times New Roman" w:eastAsia="Times New Roman" w:hAnsi="Times New Roman" w:cs="Times New Roman"/>
+          <w:color w:val="FF0000"/>
+        </w:rPr>
+        <w:t>upplementary table</w:t>
+      </w:r>
+      <w:r>
+        <w:rPr>
+          <w:rFonts w:ascii="Times New Roman" w:eastAsia="Times New Roman" w:hAnsi="Times New Roman" w:cs="Times New Roman"/>
+          <w:color w:val="FF0000"/>
+        </w:rPr>
+        <w:t xml:space="preserve"> 1</w:t>
+      </w:r>
+      <w:r>
+        <w:rPr>
+          <w:rFonts w:ascii="Times New Roman" w:eastAsia="Times New Roman" w:hAnsi="Times New Roman" w:cs="Times New Roman"/>
+          <w:color w:val="FF0000"/>
+        </w:rPr>
+        <w:t xml:space="preserve"> that shows more detailed acquisition parameters for all experiments, added </w:t>
+      </w:r>
+      <w:r>
+        <w:rPr>
+          <w:rFonts w:ascii="Times New Roman" w:eastAsia="Times New Roman" w:hAnsi="Times New Roman" w:cs="Times New Roman"/>
+          <w:color w:val="FF0000"/>
+        </w:rPr>
+        <w:t xml:space="preserve">several detailed supplementary figures (1,2,3,4,7,8,17) that illustrate and quantify image reconstruction and perform automated image quality measurements, and in the new Fig. 2 we </w:t>
+      </w:r>
+      <w:r>
+        <w:rPr>
+          <w:rFonts w:ascii="Times New Roman" w:eastAsia="Times New Roman" w:hAnsi="Times New Roman" w:cs="Times New Roman"/>
+          <w:color w:val="FF0000"/>
+        </w:rPr>
+        <w:t xml:space="preserve">also show a practical example deep inside a mouse brain and how we reconstruct it. </w:t>
+      </w:r>
+      <w:r>
+        <w:rPr>
+          <w:rFonts w:ascii="Times New Roman" w:eastAsia="Times New Roman" w:hAnsi="Times New Roman" w:cs="Times New Roman"/>
+          <w:color w:val="FF0000"/>
+          <w:shd w:val="clear" w:color="auto" w:fill="FFFFFF"/>
+        </w:rPr>
+        <w:t xml:space="preserve">At the end, </w:t>
+      </w:r>
+      <w:proofErr w:type="spellStart"/>
+      <w:r>
+        <w:rPr>
+          <w:rFonts w:ascii="Times New Roman" w:eastAsia="Times New Roman" w:hAnsi="Times New Roman" w:cs="Times New Roman"/>
+          <w:color w:val="FF0000"/>
+          <w:shd w:val="clear" w:color="auto" w:fill="FFFFFF"/>
+        </w:rPr>
+        <w:t>BigStitcher</w:t>
+      </w:r>
+      <w:proofErr w:type="spellEnd"/>
+      <w:r>
+        <w:rPr>
+          <w:rFonts w:ascii="Times New Roman" w:eastAsia="Times New Roman" w:hAnsi="Times New Roman" w:cs="Times New Roman"/>
+          <w:color w:val="FF0000"/>
+          <w:shd w:val="clear" w:color="auto" w:fill="FFFFFF"/>
+        </w:rPr>
+        <w:t xml:space="preserve"> will not correct for any defocusing, but the </w:t>
+      </w:r>
+      <w:proofErr w:type="spellStart"/>
+      <w:r>
+        <w:rPr>
+          <w:rFonts w:ascii="Times New Roman" w:eastAsia="Times New Roman" w:hAnsi="Times New Roman" w:cs="Times New Roman"/>
+          <w:color w:val="FF0000"/>
+          <w:shd w:val="clear" w:color="auto" w:fill="FFFFFF"/>
+        </w:rPr>
+        <w:t>rFRC</w:t>
+      </w:r>
+      <w:proofErr w:type="spellEnd"/>
+      <w:r>
+        <w:rPr>
+          <w:rFonts w:ascii="Times New Roman" w:eastAsia="Times New Roman" w:hAnsi="Times New Roman" w:cs="Times New Roman"/>
+          <w:color w:val="FF0000"/>
+          <w:shd w:val="clear" w:color="auto" w:fill="FFFFFF"/>
+        </w:rPr>
+        <w:t xml:space="preserve"> plots will alert the user if image significantly quality drops in some parts of the sample.</w:t>
+      </w:r>
+    </w:p>
+    <w:p>
+      <w:pPr>
+        <w:spacing w:line="276" w:lineRule="auto"/>
+        <w:rPr>
+          <w:rFonts w:ascii="Times New Roman" w:eastAsia="Times New Roman" w:hAnsi="Times New Roman" w:cs="Times New Roman"/>
+          <w:color w:val="000000"/>
+        </w:rPr>
+      </w:pPr>
+    </w:p>
+    <w:p>
+      <w:pPr>
+        <w:spacing w:line="276" w:lineRule="auto"/>
+        <w:rPr>
+          <w:rFonts w:ascii="Times New Roman" w:eastAsia="Times New Roman" w:hAnsi="Times New Roman" w:cs="Times New Roman"/>
+          <w:color w:val="000000"/>
+        </w:rPr>
+      </w:pPr>
+      <w:r>
+        <w:rPr>
+          <w:rFonts w:ascii="Times New Roman" w:eastAsia="Times New Roman" w:hAnsi="Times New Roman" w:cs="Times New Roman"/>
+          <w:i/>
+          <w:iCs/>
+          <w:color w:val="000000"/>
+          <w:shd w:val="clear" w:color="auto" w:fill="FFFFFF"/>
+        </w:rPr>
+        <w:t>Have the authors performed a signal-to-noise analysis as a function of depth? For example, how does the Fourier Ring Correlation change as a function of depth? Can the authors please expand on the experimental details for the Zeiss Z.1 experiments?</w:t>
+      </w:r>
+    </w:p>
+    <w:p>
+      <w:pPr>
+        <w:spacing w:line="276" w:lineRule="auto"/>
+        <w:rPr>
+          <w:rFonts w:ascii="Times New Roman" w:eastAsia="Times New Roman" w:hAnsi="Times New Roman" w:cs="Times New Roman"/>
+          <w:color w:val="000000"/>
+        </w:rPr>
+      </w:pPr>
+    </w:p>
+    <w:p>
+      <w:pPr>
+        <w:spacing w:line="276" w:lineRule="auto"/>
+        <w:rPr>
+          <w:rFonts w:ascii="Times New Roman" w:eastAsia="Times New Roman" w:hAnsi="Times New Roman" w:cs="Times New Roman"/>
+          <w:color w:val="FF0000"/>
+        </w:rPr>
+      </w:pPr>
+      <w:r>
+        <w:rPr>
+          <w:rFonts w:ascii="Times New Roman" w:eastAsia="Times New Roman" w:hAnsi="Times New Roman" w:cs="Times New Roman"/>
+          <w:color w:val="FF0000"/>
+        </w:rPr>
+        <w:t>W</w:t>
+      </w:r>
+      <w:r>
+        <w:rPr>
+          <w:rFonts w:ascii="Times New Roman" w:eastAsia="Times New Roman" w:hAnsi="Times New Roman" w:cs="Times New Roman"/>
+          <w:color w:val="FF0000"/>
+        </w:rPr>
+        <w:t xml:space="preserve">e made a detailed </w:t>
+      </w:r>
+      <w:r>
+        <w:rPr>
+          <w:rFonts w:ascii="Times New Roman" w:eastAsia="Times New Roman" w:hAnsi="Times New Roman" w:cs="Times New Roman"/>
+          <w:color w:val="FF0000"/>
+        </w:rPr>
+        <w:t>figure showing</w:t>
+      </w:r>
+      <w:r>
+        <w:rPr>
+          <w:rFonts w:ascii="Times New Roman" w:eastAsia="Times New Roman" w:hAnsi="Times New Roman" w:cs="Times New Roman"/>
+          <w:color w:val="FF0000"/>
+        </w:rPr>
+        <w:t xml:space="preserve"> image quality </w:t>
+      </w:r>
+      <w:r>
+        <w:rPr>
+          <w:rFonts w:ascii="Times New Roman" w:eastAsia="Times New Roman" w:hAnsi="Times New Roman" w:cs="Times New Roman"/>
+          <w:color w:val="FF0000"/>
+        </w:rPr>
+        <w:t xml:space="preserve">as measured by (relative) Fourier Ring Correlation as a function of depth, which shows that it is an appropriate way of visualizing image quality within </w:t>
+      </w:r>
+      <w:proofErr w:type="spellStart"/>
+      <w:r>
+        <w:rPr>
+          <w:rFonts w:ascii="Times New Roman" w:eastAsia="Times New Roman" w:hAnsi="Times New Roman" w:cs="Times New Roman"/>
+          <w:color w:val="FF0000"/>
+        </w:rPr>
+        <w:t>BigStitcher</w:t>
+      </w:r>
+      <w:proofErr w:type="spellEnd"/>
+      <w:r>
+        <w:rPr>
+          <w:rFonts w:ascii="Times New Roman" w:eastAsia="Times New Roman" w:hAnsi="Times New Roman" w:cs="Times New Roman"/>
+          <w:color w:val="FF0000"/>
+        </w:rPr>
+        <w:t xml:space="preserve"> (Suppl. Fig. 1). </w:t>
+      </w:r>
+      <w:r>
+        <w:rPr>
+          <w:rFonts w:ascii="Times New Roman" w:eastAsia="Times New Roman" w:hAnsi="Times New Roman" w:cs="Times New Roman"/>
+          <w:color w:val="FF0000"/>
+        </w:rPr>
+        <w:t xml:space="preserve">It is now available as an option in </w:t>
+      </w:r>
+      <w:proofErr w:type="spellStart"/>
+      <w:r>
+        <w:rPr>
+          <w:rFonts w:ascii="Times New Roman" w:eastAsia="Times New Roman" w:hAnsi="Times New Roman" w:cs="Times New Roman"/>
+          <w:color w:val="FF0000"/>
+        </w:rPr>
+        <w:t>BigStitcher</w:t>
+      </w:r>
+      <w:proofErr w:type="spellEnd"/>
+      <w:r>
+        <w:rPr>
+          <w:rFonts w:ascii="Times New Roman" w:eastAsia="Times New Roman" w:hAnsi="Times New Roman" w:cs="Times New Roman"/>
+          <w:color w:val="FF0000"/>
+        </w:rPr>
+        <w:t xml:space="preserve"> and can on-demand produce plots as shown in </w:t>
+      </w:r>
+      <w:r>
+        <w:rPr>
+          <w:rFonts w:ascii="Times New Roman" w:eastAsia="Times New Roman" w:hAnsi="Times New Roman" w:cs="Times New Roman"/>
+          <w:color w:val="FF0000"/>
+          <w:shd w:val="clear" w:color="auto" w:fill="FFFFFF"/>
+        </w:rPr>
+        <w:t>(Supp. Fig. 7</w:t>
+      </w:r>
+      <w:r>
+        <w:rPr>
+          <w:rFonts w:ascii="Times New Roman" w:eastAsia="Times New Roman" w:hAnsi="Times New Roman" w:cs="Times New Roman"/>
+          <w:color w:val="FF0000"/>
+          <w:shd w:val="clear" w:color="auto" w:fill="FFFFFF"/>
+        </w:rPr>
+        <w:t>,8</w:t>
+      </w:r>
+      <w:r>
+        <w:rPr>
+          <w:rFonts w:ascii="Times New Roman" w:eastAsia="Times New Roman" w:hAnsi="Times New Roman" w:cs="Times New Roman"/>
+          <w:color w:val="FF0000"/>
+          <w:shd w:val="clear" w:color="auto" w:fill="FFFFFF"/>
+        </w:rPr>
+        <w:t xml:space="preserve"> &amp; Supp. Video 8</w:t>
+      </w:r>
+      <w:r>
+        <w:rPr>
+          <w:rFonts w:ascii="Times New Roman" w:eastAsia="Times New Roman" w:hAnsi="Times New Roman" w:cs="Times New Roman"/>
+          <w:color w:val="FF0000"/>
+          <w:shd w:val="clear" w:color="auto" w:fill="FFFFFF"/>
+        </w:rPr>
+        <w:t>,9</w:t>
+      </w:r>
+      <w:r>
+        <w:rPr>
+          <w:rFonts w:ascii="Times New Roman" w:eastAsia="Times New Roman" w:hAnsi="Times New Roman" w:cs="Times New Roman"/>
+          <w:color w:val="FF0000"/>
+          <w:shd w:val="clear" w:color="auto" w:fill="FFFFFF"/>
+        </w:rPr>
+        <w:t>)</w:t>
+      </w:r>
+      <w:r>
+        <w:rPr>
+          <w:rFonts w:ascii="Times New Roman" w:eastAsia="Times New Roman" w:hAnsi="Times New Roman" w:cs="Times New Roman"/>
+          <w:color w:val="FF0000"/>
+          <w:shd w:val="clear" w:color="auto" w:fill="FFFFFF"/>
+        </w:rPr>
+        <w:t xml:space="preserve"> for any dataset. The experimental details are now listed in Suppl. Table 1.</w:t>
+      </w:r>
+    </w:p>
+    <w:p>
+      <w:pPr>
+        <w:spacing w:line="276" w:lineRule="auto"/>
+        <w:rPr>
+          <w:rFonts w:ascii="Times New Roman" w:eastAsia="Times New Roman" w:hAnsi="Times New Roman" w:cs="Times New Roman"/>
+          <w:color w:val="000000"/>
+        </w:rPr>
+      </w:pPr>
+    </w:p>
+    <w:p>
+      <w:pPr>
+        <w:spacing w:line="276" w:lineRule="auto"/>
+        <w:rPr>
+          <w:rFonts w:ascii="Times New Roman" w:eastAsia="Times New Roman" w:hAnsi="Times New Roman" w:cs="Times New Roman"/>
+          <w:i/>
+          <w:iCs/>
+          <w:color w:val="000000"/>
+          <w:shd w:val="clear" w:color="auto" w:fill="FFFFFF"/>
+        </w:rPr>
+      </w:pPr>
+      <w:r>
+        <w:rPr>
+          <w:rFonts w:ascii="Times New Roman" w:eastAsia="Times New Roman" w:hAnsi="Times New Roman" w:cs="Times New Roman"/>
+          <w:i/>
+          <w:iCs/>
+          <w:color w:val="000000"/>
+          <w:shd w:val="clear" w:color="auto" w:fill="FFFFFF"/>
+        </w:rPr>
+        <w:t xml:space="preserve">3. Higher order aberrations can be dealt with using deconvolution. Because of the depth-dependence of optical aberrations in cleared tissue, this can be a complicated and difficult task. The authors attempt to solve this problem by imaging diffraction limited fluorescent beads </w:t>
+      </w:r>
+      <w:r>
+        <w:rPr>
+          <w:rFonts w:ascii="Times New Roman" w:eastAsia="Times New Roman" w:hAnsi="Times New Roman" w:cs="Times New Roman"/>
+          <w:i/>
+          <w:iCs/>
+          <w:color w:val="000000"/>
+          <w:shd w:val="clear" w:color="auto" w:fill="FFFFFF"/>
         </w:rPr>
         <w:lastRenderedPageBreak/>
-        <w:t>media, and optically cleared or expanded tissue. This is particularly relevant for the larger sample imaged in the Zeiss Z.1.</w:t>
-      </w:r>
-    </w:p>
-    <w:p>
-      <w:pPr>
-        <w:spacing w:line="276" w:lineRule="auto"/>
-        <w:rPr>
-          <w:rFonts w:ascii="Times New Roman" w:eastAsia="Times New Roman" w:hAnsi="Times New Roman" w:cs="Times New Roman"/>
-          <w:color w:val="FF0000"/>
-        </w:rPr>
-      </w:pPr>
-      <w:r>
-        <w:rPr>
-          <w:rFonts w:ascii="Times New Roman" w:eastAsia="Times New Roman" w:hAnsi="Times New Roman" w:cs="Times New Roman"/>
-          <w:color w:val="FF0000"/>
-        </w:rPr>
-        <w:t xml:space="preserve">As </w:t>
-      </w:r>
-      <w:r>
-        <w:rPr>
-          <w:rFonts w:ascii="Times New Roman" w:eastAsia="Times New Roman" w:hAnsi="Times New Roman" w:cs="Times New Roman"/>
-          <w:color w:val="FF0000"/>
-        </w:rPr>
-        <w:t>already mentioned</w:t>
-      </w:r>
-      <w:r>
-        <w:rPr>
-          <w:rFonts w:ascii="Times New Roman" w:eastAsia="Times New Roman" w:hAnsi="Times New Roman" w:cs="Times New Roman"/>
-          <w:color w:val="FF0000"/>
-        </w:rPr>
-        <w:t xml:space="preserve"> above</w:t>
-      </w:r>
-      <w:r>
-        <w:rPr>
-          <w:rFonts w:ascii="Times New Roman" w:eastAsia="Times New Roman" w:hAnsi="Times New Roman" w:cs="Times New Roman"/>
-          <w:color w:val="FF0000"/>
-        </w:rPr>
-        <w:t xml:space="preserve">, we now make clear that </w:t>
-      </w:r>
-      <w:proofErr w:type="spellStart"/>
-      <w:r>
-        <w:rPr>
-          <w:rFonts w:ascii="Times New Roman" w:eastAsia="Times New Roman" w:hAnsi="Times New Roman" w:cs="Times New Roman"/>
-          <w:color w:val="FF0000"/>
+        <w:t>embedded within a hydrogel matrix</w:t>
+      </w:r>
+      <w:r>
+        <w:rPr>
+          <w:rFonts w:ascii="Times New Roman" w:eastAsia="Times New Roman" w:hAnsi="Times New Roman" w:cs="Times New Roman"/>
+          <w:i/>
+          <w:iCs/>
+          <w:color w:val="000000"/>
+          <w:shd w:val="clear" w:color="auto" w:fill="FFFFFF"/>
+        </w:rPr>
+        <w:t xml:space="preserve">. They do not present quantitative evidence that this approach is a feasible method for deconvolution. The obtained PSF are not provided, deconvolution results from image planes at the surface and at depth for each detection pathway are not provided, and deconvolution results from image planes at the surface and at depth for </w:t>
+      </w:r>
+      <w:proofErr w:type="spellStart"/>
+      <w:r>
+        <w:rPr>
+          <w:rFonts w:ascii="Times New Roman" w:eastAsia="Times New Roman" w:hAnsi="Times New Roman" w:cs="Times New Roman"/>
+          <w:i/>
+          <w:iCs/>
+          <w:color w:val="000000"/>
+          <w:shd w:val="clear" w:color="auto" w:fill="FFFFFF"/>
+        </w:rPr>
+        <w:t>multiview</w:t>
+      </w:r>
+      <w:proofErr w:type="spellEnd"/>
+      <w:r>
+        <w:rPr>
+          <w:rFonts w:ascii="Times New Roman" w:eastAsia="Times New Roman" w:hAnsi="Times New Roman" w:cs="Times New Roman"/>
+          <w:i/>
+          <w:iCs/>
+          <w:color w:val="000000"/>
+          <w:shd w:val="clear" w:color="auto" w:fill="FFFFFF"/>
+        </w:rPr>
+        <w:t xml:space="preserve"> deconvolution are not provided.</w:t>
+      </w:r>
+    </w:p>
+    <w:p>
+      <w:pPr>
+        <w:spacing w:line="276" w:lineRule="auto"/>
+        <w:rPr>
+          <w:rFonts w:ascii="Times New Roman" w:eastAsia="Times New Roman" w:hAnsi="Times New Roman" w:cs="Times New Roman"/>
+          <w:i/>
+          <w:iCs/>
+          <w:color w:val="000000"/>
+          <w:shd w:val="clear" w:color="auto" w:fill="FFFFFF"/>
+        </w:rPr>
+      </w:pPr>
+    </w:p>
+    <w:p>
+      <w:pPr>
+        <w:spacing w:line="276" w:lineRule="auto"/>
+        <w:rPr>
+          <w:rFonts w:ascii="Times New Roman" w:eastAsia="Times New Roman" w:hAnsi="Times New Roman" w:cs="Times New Roman"/>
+          <w:i/>
+          <w:iCs/>
+          <w:color w:val="000000"/>
+          <w:shd w:val="clear" w:color="auto" w:fill="FFFFFF"/>
+        </w:rPr>
+      </w:pPr>
+      <w:r>
+        <w:rPr>
+          <w:rFonts w:ascii="Times New Roman" w:eastAsia="Times New Roman" w:hAnsi="Times New Roman" w:cs="Times New Roman"/>
+          <w:i/>
+          <w:iCs/>
+          <w:color w:val="000000"/>
+          <w:shd w:val="clear" w:color="auto" w:fill="FFFFFF"/>
+        </w:rPr>
+        <w:t xml:space="preserve">If the author's wish to claim that </w:t>
+      </w:r>
+      <w:proofErr w:type="spellStart"/>
+      <w:r>
+        <w:rPr>
+          <w:rFonts w:ascii="Times New Roman" w:eastAsia="Times New Roman" w:hAnsi="Times New Roman" w:cs="Times New Roman"/>
+          <w:i/>
+          <w:iCs/>
+          <w:color w:val="000000"/>
+          <w:shd w:val="clear" w:color="auto" w:fill="FFFFFF"/>
         </w:rPr>
         <w:t>BigStitcher</w:t>
       </w:r>
@@ -3442,97 +4022,118 @@
       <w:r>
         <w:rPr>
           <w:rFonts w:ascii="Times New Roman" w:eastAsia="Times New Roman" w:hAnsi="Times New Roman" w:cs="Times New Roman"/>
-          <w:color w:val="FF0000"/>
-        </w:rPr>
-        <w:t xml:space="preserve"> does not attempt to correct for first order defocus, but is limited to geometric transformations and intensity adjustment.</w:t>
-      </w:r>
-    </w:p>
-    <w:p>
-      <w:pPr>
-        <w:spacing w:line="276" w:lineRule="auto"/>
-        <w:rPr>
-          <w:rFonts w:ascii="Times New Roman" w:eastAsia="Times New Roman" w:hAnsi="Times New Roman" w:cs="Times New Roman"/>
-          <w:color w:val="000000"/>
-        </w:rPr>
-      </w:pPr>
-    </w:p>
-    <w:p>
-      <w:pPr>
-        <w:spacing w:line="276" w:lineRule="auto"/>
-        <w:rPr>
-          <w:rFonts w:ascii="Times New Roman" w:eastAsia="Times New Roman" w:hAnsi="Times New Roman" w:cs="Times New Roman"/>
-          <w:color w:val="000000"/>
-        </w:rPr>
-      </w:pPr>
-      <w:r>
-        <w:rPr>
-          <w:rFonts w:ascii="Times New Roman" w:eastAsia="Times New Roman" w:hAnsi="Times New Roman" w:cs="Times New Roman"/>
-          <w:i/>
-          <w:iCs/>
-          <w:color w:val="000000"/>
-          <w:shd w:val="clear" w:color="auto" w:fill="FFFFFF"/>
-        </w:rPr>
-        <w:t>It is not clear from the Figure 1, Figure 2, supplemental movies (Video 1 and Video 6) what the signal-to-noise deep within the cleared tissue sample is. Figure 2e is low-resolution imaging and box (iii) only shows the multi-view fusion of the data.</w:t>
-      </w:r>
-    </w:p>
-    <w:p>
-      <w:pPr>
-        <w:spacing w:line="276" w:lineRule="auto"/>
-        <w:rPr>
-          <w:rFonts w:ascii="Times New Roman" w:eastAsia="Times New Roman" w:hAnsi="Times New Roman" w:cs="Times New Roman"/>
-          <w:color w:val="000000"/>
-        </w:rPr>
-      </w:pPr>
-    </w:p>
-    <w:p>
-      <w:pPr>
-        <w:spacing w:line="276" w:lineRule="auto"/>
-        <w:rPr>
-          <w:rFonts w:ascii="Times New Roman" w:eastAsia="Times New Roman" w:hAnsi="Times New Roman" w:cs="Times New Roman"/>
-          <w:color w:val="FF0000"/>
-          <w:shd w:val="clear" w:color="auto" w:fill="FFFFFF"/>
-        </w:rPr>
-      </w:pPr>
-      <w:r>
-        <w:rPr>
-          <w:rFonts w:ascii="Times New Roman" w:eastAsia="Times New Roman" w:hAnsi="Times New Roman" w:cs="Times New Roman"/>
-          <w:color w:val="FF0000"/>
-          <w:shd w:val="clear" w:color="auto" w:fill="FFFFFF"/>
-        </w:rPr>
-        <w:t xml:space="preserve">We added that plot (Supp. Fig. 1) together with quality estimation based on relative FRC that illustrate the image quality in a single stack </w:t>
-      </w:r>
-      <w:r>
-        <w:rPr>
-          <w:rFonts w:ascii="Times New Roman" w:eastAsia="Times New Roman" w:hAnsi="Times New Roman" w:cs="Times New Roman"/>
-          <w:color w:val="FF0000"/>
-          <w:shd w:val="clear" w:color="auto" w:fill="FFFFFF"/>
-        </w:rPr>
-        <w:t xml:space="preserve">(Supp. Fig. </w:t>
-      </w:r>
-      <w:r>
-        <w:rPr>
-          <w:rFonts w:ascii="Times New Roman" w:eastAsia="Times New Roman" w:hAnsi="Times New Roman" w:cs="Times New Roman"/>
-          <w:color w:val="FF0000"/>
-          <w:shd w:val="clear" w:color="auto" w:fill="FFFFFF"/>
-        </w:rPr>
-        <w:t>7</w:t>
-      </w:r>
-      <w:r>
-        <w:rPr>
-          <w:rFonts w:ascii="Times New Roman" w:eastAsia="Times New Roman" w:hAnsi="Times New Roman" w:cs="Times New Roman"/>
-          <w:color w:val="FF0000"/>
-          <w:shd w:val="clear" w:color="auto" w:fill="FFFFFF"/>
-        </w:rPr>
-        <w:t xml:space="preserve"> &amp; Supp. Video </w:t>
-      </w:r>
-      <w:r>
-        <w:rPr>
-          <w:rFonts w:ascii="Times New Roman" w:eastAsia="Times New Roman" w:hAnsi="Times New Roman" w:cs="Times New Roman"/>
-          <w:color w:val="FF0000"/>
-          <w:shd w:val="clear" w:color="auto" w:fill="FFFFFF"/>
-        </w:rPr>
-        <w:t>8</w:t>
-      </w:r>
+          <w:i/>
+          <w:iCs/>
+          <w:color w:val="000000"/>
+          <w:shd w:val="clear" w:color="auto" w:fill="FFFFFF"/>
+        </w:rPr>
+        <w:t xml:space="preserve"> accounts for all major optical effects, </w:t>
+      </w:r>
+      <w:proofErr w:type="spellStart"/>
+      <w:r>
+        <w:rPr>
+          <w:rFonts w:ascii="Times New Roman" w:eastAsia="Times New Roman" w:hAnsi="Times New Roman" w:cs="Times New Roman"/>
+          <w:i/>
+          <w:iCs/>
+          <w:color w:val="000000"/>
+          <w:shd w:val="clear" w:color="auto" w:fill="FFFFFF"/>
+        </w:rPr>
+        <w:t>theymust</w:t>
+      </w:r>
+      <w:proofErr w:type="spellEnd"/>
+    </w:p>
+    <w:p>
+      <w:pPr>
+        <w:spacing w:line="276" w:lineRule="auto"/>
+        <w:rPr>
+          <w:rFonts w:ascii="Times New Roman" w:eastAsia="Times New Roman" w:hAnsi="Times New Roman" w:cs="Times New Roman"/>
+          <w:color w:val="000000"/>
+        </w:rPr>
+      </w:pPr>
+      <w:r>
+        <w:rPr>
+          <w:rFonts w:ascii="Times New Roman" w:eastAsia="Times New Roman" w:hAnsi="Times New Roman" w:cs="Times New Roman"/>
+          <w:i/>
+          <w:iCs/>
+          <w:color w:val="000000"/>
+          <w:shd w:val="clear" w:color="auto" w:fill="FFFFFF"/>
+        </w:rPr>
+        <w:t xml:space="preserve"> present a quantitative evaluation of their deconvolution scheme for thick cleared tissue.</w:t>
+      </w:r>
+    </w:p>
+    <w:p>
+      <w:pPr>
+        <w:spacing w:line="276" w:lineRule="auto"/>
+        <w:rPr>
+          <w:rFonts w:ascii="Times New Roman" w:eastAsia="Times New Roman" w:hAnsi="Times New Roman" w:cs="Times New Roman"/>
+          <w:color w:val="000000"/>
+        </w:rPr>
+      </w:pPr>
+    </w:p>
+    <w:p>
+      <w:pPr>
+        <w:spacing w:line="276" w:lineRule="auto"/>
+        <w:rPr>
+          <w:rFonts w:ascii="Times New Roman" w:eastAsia="Times New Roman" w:hAnsi="Times New Roman" w:cs="Times New Roman"/>
+          <w:color w:val="000000"/>
+        </w:rPr>
+      </w:pPr>
+      <w:r>
+        <w:rPr>
+          <w:rFonts w:ascii="Times New Roman" w:eastAsia="Times New Roman" w:hAnsi="Times New Roman" w:cs="Times New Roman"/>
+          <w:color w:val="FF0000"/>
+        </w:rPr>
+        <w:t>As discussed already, w</w:t>
+      </w:r>
+      <w:r>
+        <w:rPr>
+          <w:rFonts w:ascii="Times New Roman" w:eastAsia="Times New Roman" w:hAnsi="Times New Roman" w:cs="Times New Roman"/>
+          <w:color w:val="FF0000"/>
+        </w:rPr>
+        <w:t xml:space="preserve">e do not wish to claim that. </w:t>
+      </w:r>
+      <w:r>
+        <w:rPr>
+          <w:rFonts w:ascii="Times New Roman" w:eastAsia="Times New Roman" w:hAnsi="Times New Roman" w:cs="Times New Roman"/>
+          <w:color w:val="FF0000"/>
+          <w:shd w:val="clear" w:color="auto" w:fill="FFFFFF"/>
+        </w:rPr>
+        <w:t xml:space="preserve">What we </w:t>
+      </w:r>
+      <w:r>
+        <w:rPr>
+          <w:rFonts w:ascii="Times New Roman" w:eastAsia="Times New Roman" w:hAnsi="Times New Roman" w:cs="Times New Roman"/>
+          <w:color w:val="FF0000"/>
+          <w:shd w:val="clear" w:color="auto" w:fill="FFFFFF"/>
+        </w:rPr>
+        <w:t>would like</w:t>
+      </w:r>
+      <w:r>
+        <w:rPr>
+          <w:rFonts w:ascii="Times New Roman" w:eastAsia="Times New Roman" w:hAnsi="Times New Roman" w:cs="Times New Roman"/>
+          <w:color w:val="FF0000"/>
+          <w:shd w:val="clear" w:color="auto" w:fill="FFFFFF"/>
+        </w:rPr>
+        <w:t xml:space="preserve"> to claim is that we compensate for all major geometric transformations introduced by optical effects and also overall intensity adjustments</w:t>
+      </w:r>
+      <w:r>
+        <w:rPr>
+          <w:rFonts w:ascii="Times New Roman" w:eastAsia="Times New Roman" w:hAnsi="Times New Roman" w:cs="Times New Roman"/>
+          <w:color w:val="FF0000"/>
+          <w:shd w:val="clear" w:color="auto" w:fill="FFFFFF"/>
+        </w:rPr>
+        <w:t xml:space="preserve"> by linearly (add and </w:t>
+      </w:r>
+      <w:proofErr w:type="spellStart"/>
+      <w:r>
+        <w:rPr>
+          <w:rFonts w:ascii="Times New Roman" w:eastAsia="Times New Roman" w:hAnsi="Times New Roman" w:cs="Times New Roman"/>
+          <w:color w:val="FF0000"/>
+          <w:shd w:val="clear" w:color="auto" w:fill="FFFFFF"/>
+        </w:rPr>
+        <w:t>mul</w:t>
+      </w:r>
+      <w:proofErr w:type="spellEnd"/>
       <w:r>
         <w:rPr>
           <w:rFonts w:ascii="Times New Roman" w:eastAsia="Times New Roman" w:hAnsi="Times New Roman" w:cs="Times New Roman"/>
@@ -3547,57 +4148,117 @@
           <w:color w:val="FF0000"/>
           <w:shd w:val="clear" w:color="auto" w:fill="FFFFFF"/>
         </w:rPr>
-        <w:t xml:space="preserve"> and an entire mouse brain (Supp. Fig. 8 &amp; Supp. Video 9).</w:t>
-      </w:r>
-    </w:p>
-    <w:p>
-      <w:pPr>
-        <w:spacing w:line="276" w:lineRule="auto"/>
-        <w:rPr>
-          <w:rFonts w:ascii="Times New Roman" w:eastAsia="Times New Roman" w:hAnsi="Times New Roman" w:cs="Times New Roman"/>
-          <w:color w:val="000000"/>
-        </w:rPr>
-      </w:pPr>
-    </w:p>
-    <w:p>
-      <w:pPr>
-        <w:spacing w:line="276" w:lineRule="auto"/>
-        <w:rPr>
-          <w:rFonts w:ascii="Times New Roman" w:eastAsia="Times New Roman" w:hAnsi="Times New Roman" w:cs="Times New Roman"/>
-          <w:i/>
-          <w:iCs/>
-          <w:color w:val="000000"/>
-          <w:shd w:val="clear" w:color="auto" w:fill="FFFFFF"/>
-        </w:rPr>
-      </w:pPr>
-      <w:r>
-        <w:rPr>
-          <w:rFonts w:ascii="Times New Roman" w:eastAsia="Times New Roman" w:hAnsi="Times New Roman" w:cs="Times New Roman"/>
-          <w:i/>
-          <w:iCs/>
-          <w:color w:val="000000"/>
-          <w:shd w:val="clear" w:color="auto" w:fill="FFFFFF"/>
-        </w:rPr>
-        <w:t xml:space="preserve">I believe it is not feasible for the author to provide a link to the raw light sheet data because of the large size. Instead of this, more detailed discussion of the experimental parameters as well as improved supplemental figures and movies would </w:t>
-      </w:r>
-      <w:r>
-        <w:rPr>
-          <w:rFonts w:ascii="Times New Roman" w:eastAsia="Times New Roman" w:hAnsi="Times New Roman" w:cs="Times New Roman"/>
-          <w:i/>
-          <w:iCs/>
-          <w:color w:val="000000"/>
-          <w:shd w:val="clear" w:color="auto" w:fill="FFFFFF"/>
-        </w:rPr>
-        <w:t xml:space="preserve">demonstrate that </w:t>
-      </w:r>
-      <w:proofErr w:type="spellStart"/>
-      <w:r>
-        <w:rPr>
-          <w:rFonts w:ascii="Times New Roman" w:eastAsia="Times New Roman" w:hAnsi="Times New Roman" w:cs="Times New Roman"/>
-          <w:i/>
-          <w:iCs/>
-          <w:color w:val="000000"/>
-          <w:shd w:val="clear" w:color="auto" w:fill="FFFFFF"/>
+        <w:t xml:space="preserve"> </w:t>
+      </w:r>
+      <w:r>
+        <w:rPr>
+          <w:rFonts w:ascii="Times New Roman" w:eastAsia="Times New Roman" w:hAnsi="Times New Roman" w:cs="Times New Roman"/>
+          <w:color w:val="FF0000"/>
+          <w:shd w:val="clear" w:color="auto" w:fill="FFFFFF"/>
+        </w:rPr>
+        <w:t>modifying</w:t>
+      </w:r>
+      <w:r>
+        <w:rPr>
+          <w:rFonts w:ascii="Times New Roman" w:eastAsia="Times New Roman" w:hAnsi="Times New Roman" w:cs="Times New Roman"/>
+          <w:color w:val="FF0000"/>
+          <w:shd w:val="clear" w:color="auto" w:fill="FFFFFF"/>
+        </w:rPr>
+        <w:t xml:space="preserve"> values</w:t>
+      </w:r>
+      <w:r>
+        <w:rPr>
+          <w:rFonts w:ascii="Times New Roman" w:eastAsia="Times New Roman" w:hAnsi="Times New Roman" w:cs="Times New Roman"/>
+          <w:color w:val="FF0000"/>
+          <w:shd w:val="clear" w:color="auto" w:fill="FFFFFF"/>
+        </w:rPr>
+        <w:t xml:space="preserve">. </w:t>
+      </w:r>
+    </w:p>
+    <w:p>
+      <w:pPr>
+        <w:spacing w:line="276" w:lineRule="auto"/>
+        <w:rPr>
+          <w:rFonts w:ascii="Times New Roman" w:eastAsia="Times New Roman" w:hAnsi="Times New Roman" w:cs="Times New Roman"/>
+          <w:color w:val="000000"/>
+        </w:rPr>
+      </w:pPr>
+    </w:p>
+    <w:p>
+      <w:pPr>
+        <w:spacing w:line="276" w:lineRule="auto"/>
+        <w:rPr>
+          <w:rFonts w:ascii="Times New Roman" w:eastAsia="Times New Roman" w:hAnsi="Times New Roman" w:cs="Times New Roman"/>
+          <w:color w:val="000000"/>
+        </w:rPr>
+      </w:pPr>
+      <w:r>
+        <w:rPr>
+          <w:rFonts w:ascii="Times New Roman" w:eastAsia="Times New Roman" w:hAnsi="Times New Roman" w:cs="Times New Roman"/>
+          <w:i/>
+          <w:iCs/>
+          <w:color w:val="000000"/>
+          <w:shd w:val="clear" w:color="auto" w:fill="FFFFFF"/>
+        </w:rPr>
+        <w:t>4. Matsuda et al. Scientific Reports 2018 demonstrated fiducial free chromatic aberration correction. A key point of their work is that the same features must be imaged in all detection channels using one excitation color for accurate correction if using interest points</w:t>
+      </w:r>
+      <w:r>
+        <w:rPr>
+          <w:rFonts w:ascii="Times New Roman" w:eastAsia="Times New Roman" w:hAnsi="Times New Roman" w:cs="Times New Roman"/>
+          <w:i/>
+          <w:iCs/>
+          <w:color w:val="000000"/>
+          <w:shd w:val="clear" w:color="auto" w:fill="FFFFFF"/>
+        </w:rPr>
+        <w:t>. On Line 108 of this manuscript the author's state that their approach works if 'autofluorescence levels are sufficiently high.</w:t>
+      </w:r>
+      <w:r>
+        <w:rPr>
+          <w:rFonts w:ascii="Times New Roman" w:eastAsia="Times New Roman" w:hAnsi="Times New Roman" w:cs="Times New Roman"/>
+          <w:i/>
+          <w:iCs/>
+          <w:color w:val="000000"/>
+          <w:shd w:val="clear" w:color="auto" w:fill="FFFFFF"/>
+        </w:rPr>
+        <w:t>' This seems to be a critical point and should be reinforced to users that interest point extraction followed by ICP cannot correct for all chromatic aberration unless the same structure is present through all channels when excited with the lowest wavelength excitation (e.g., DAPI across all images without other excitations).</w:t>
+      </w:r>
+    </w:p>
+    <w:p>
+      <w:pPr>
+        <w:spacing w:line="276" w:lineRule="auto"/>
+        <w:rPr>
+          <w:rFonts w:ascii="Times New Roman" w:eastAsia="Times New Roman" w:hAnsi="Times New Roman" w:cs="Times New Roman"/>
+          <w:color w:val="000000"/>
+        </w:rPr>
+      </w:pPr>
+    </w:p>
+    <w:p>
+      <w:pPr>
+        <w:spacing w:line="276" w:lineRule="auto"/>
+        <w:rPr>
+          <w:rFonts w:ascii="Times New Roman" w:eastAsia="Times New Roman" w:hAnsi="Times New Roman" w:cs="Times New Roman"/>
+          <w:color w:val="000000"/>
+        </w:rPr>
+      </w:pPr>
+      <w:r>
+        <w:rPr>
+          <w:rFonts w:ascii="Times New Roman" w:eastAsia="Times New Roman" w:hAnsi="Times New Roman" w:cs="Times New Roman"/>
+          <w:color w:val="FF0000"/>
+        </w:rPr>
+        <w:t>I</w:t>
+      </w:r>
+      <w:r>
+        <w:rPr>
+          <w:rFonts w:ascii="Times New Roman" w:eastAsia="Times New Roman" w:hAnsi="Times New Roman" w:cs="Times New Roman"/>
+          <w:color w:val="FF0000"/>
+        </w:rPr>
+        <w:t xml:space="preserve">n order to make that clearer we added a special figure (Suppl. Fig. 3) that shows what kind of chromatic aberrations we can correct in </w:t>
+      </w:r>
+      <w:proofErr w:type="spellStart"/>
+      <w:r>
+        <w:rPr>
+          <w:rFonts w:ascii="Times New Roman" w:eastAsia="Times New Roman" w:hAnsi="Times New Roman" w:cs="Times New Roman"/>
+          <w:color w:val="FF0000"/>
         </w:rPr>
         <w:t>BigStitcher</w:t>
       </w:r>
@@ -3605,37 +4266,195 @@
       <w:r>
         <w:rPr>
           <w:rFonts w:ascii="Times New Roman" w:eastAsia="Times New Roman" w:hAnsi="Times New Roman" w:cs="Times New Roman"/>
-          <w:i/>
-          <w:iCs/>
-          <w:color w:val="000000"/>
-          <w:shd w:val="clear" w:color="auto" w:fill="FFFFFF"/>
-        </w:rPr>
-        <w:t xml:space="preserve"> is properly accounting for optical aberrations deep within the sample.</w:t>
-      </w:r>
-    </w:p>
-    <w:p>
-      <w:pPr>
-        <w:spacing w:line="276" w:lineRule="auto"/>
-        <w:rPr>
-          <w:rFonts w:ascii="Times New Roman" w:eastAsia="Times New Roman" w:hAnsi="Times New Roman" w:cs="Times New Roman"/>
-          <w:color w:val="000000"/>
-        </w:rPr>
-      </w:pPr>
-    </w:p>
-    <w:p>
-      <w:pPr>
-        <w:spacing w:line="276" w:lineRule="auto"/>
-        <w:rPr>
-          <w:rFonts w:ascii="Times New Roman" w:eastAsia="Times New Roman" w:hAnsi="Times New Roman" w:cs="Times New Roman"/>
-          <w:color w:val="000000"/>
-        </w:rPr>
-      </w:pPr>
-      <w:r>
-        <w:rPr>
-          <w:rFonts w:ascii="Times New Roman" w:eastAsia="Times New Roman" w:hAnsi="Times New Roman" w:cs="Times New Roman"/>
-          <w:color w:val="FF0000"/>
-        </w:rPr>
-        <w:t xml:space="preserve">We added </w:t>
+          <w:color w:val="FF0000"/>
+        </w:rPr>
+        <w:t xml:space="preserve">. We also make clear that using affine models is an approximation and that more specialized chromatic aberration software can be used before import to </w:t>
+      </w:r>
+      <w:proofErr w:type="spellStart"/>
+      <w:r>
+        <w:rPr>
+          <w:rFonts w:ascii="Times New Roman" w:eastAsia="Times New Roman" w:hAnsi="Times New Roman" w:cs="Times New Roman"/>
+          <w:color w:val="FF0000"/>
+        </w:rPr>
+        <w:t>BigStitcher</w:t>
+      </w:r>
+      <w:proofErr w:type="spellEnd"/>
+      <w:r>
+        <w:rPr>
+          <w:rFonts w:ascii="Times New Roman" w:eastAsia="Times New Roman" w:hAnsi="Times New Roman" w:cs="Times New Roman"/>
+          <w:color w:val="FF0000"/>
+        </w:rPr>
+        <w:t xml:space="preserve">. If there is demand for a specific method we would in long run happily consider to integrate it into </w:t>
+      </w:r>
+      <w:proofErr w:type="spellStart"/>
+      <w:r>
+        <w:rPr>
+          <w:rFonts w:ascii="Times New Roman" w:eastAsia="Times New Roman" w:hAnsi="Times New Roman" w:cs="Times New Roman"/>
+          <w:color w:val="FF0000"/>
+        </w:rPr>
+        <w:t>BigStitcher</w:t>
+      </w:r>
+      <w:proofErr w:type="spellEnd"/>
+      <w:r>
+        <w:rPr>
+          <w:rFonts w:ascii="Times New Roman" w:eastAsia="Times New Roman" w:hAnsi="Times New Roman" w:cs="Times New Roman"/>
+          <w:color w:val="FF0000"/>
+        </w:rPr>
+        <w:t xml:space="preserve"> in order to enable virtual chromatic aberration correction.</w:t>
+      </w:r>
+    </w:p>
+    <w:p>
+      <w:pPr>
+        <w:spacing w:line="276" w:lineRule="auto"/>
+        <w:rPr>
+          <w:rFonts w:ascii="Times New Roman" w:eastAsia="Times New Roman" w:hAnsi="Times New Roman" w:cs="Times New Roman"/>
+          <w:color w:val="000000"/>
+        </w:rPr>
+      </w:pPr>
+    </w:p>
+    <w:p>
+      <w:pPr>
+        <w:spacing w:line="276" w:lineRule="auto"/>
+        <w:rPr>
+          <w:rFonts w:ascii="Times New Roman" w:eastAsia="Times New Roman" w:hAnsi="Times New Roman" w:cs="Times New Roman"/>
+          <w:color w:val="000000"/>
+        </w:rPr>
+      </w:pPr>
+      <w:r>
+        <w:rPr>
+          <w:rFonts w:ascii="Times New Roman" w:eastAsia="Times New Roman" w:hAnsi="Times New Roman" w:cs="Times New Roman"/>
+          <w:i/>
+          <w:iCs/>
+          <w:color w:val="000000"/>
+          <w:shd w:val="clear" w:color="auto" w:fill="FFFFFF"/>
+        </w:rPr>
+        <w:t xml:space="preserve">Have the authors quantified how </w:t>
+      </w:r>
+      <w:r>
+        <w:rPr>
+          <w:rFonts w:ascii="Times New Roman" w:eastAsia="Times New Roman" w:hAnsi="Times New Roman" w:cs="Times New Roman"/>
+          <w:i/>
+          <w:iCs/>
+          <w:color w:val="000000"/>
+          <w:shd w:val="clear" w:color="auto" w:fill="FFFFFF"/>
+        </w:rPr>
+        <w:t xml:space="preserve">this single-excitation/multiple-detection chromatic correction scheme compares with their current </w:t>
+      </w:r>
+      <w:proofErr w:type="spellStart"/>
+      <w:r>
+        <w:rPr>
+          <w:rFonts w:ascii="Times New Roman" w:eastAsia="Times New Roman" w:hAnsi="Times New Roman" w:cs="Times New Roman"/>
+          <w:i/>
+          <w:iCs/>
+          <w:color w:val="000000"/>
+          <w:shd w:val="clear" w:color="auto" w:fill="FFFFFF"/>
+        </w:rPr>
+        <w:t>interest</w:t>
+      </w:r>
+      <w:r>
+        <w:rPr>
+          <w:rFonts w:ascii="Times New Roman" w:eastAsia="Times New Roman" w:hAnsi="Times New Roman" w:cs="Times New Roman"/>
+          <w:i/>
+          <w:iCs/>
+          <w:color w:val="000000"/>
+          <w:shd w:val="clear" w:color="auto" w:fill="FFFFFF"/>
+        </w:rPr>
+        <w:t>point</w:t>
+      </w:r>
+      <w:proofErr w:type="spellEnd"/>
+      <w:r>
+        <w:rPr>
+          <w:rFonts w:ascii="Times New Roman" w:eastAsia="Times New Roman" w:hAnsi="Times New Roman" w:cs="Times New Roman"/>
+          <w:i/>
+          <w:iCs/>
+          <w:color w:val="000000"/>
+          <w:shd w:val="clear" w:color="auto" w:fill="FFFFFF"/>
+        </w:rPr>
+        <w:t xml:space="preserve"> across all </w:t>
+      </w:r>
+      <w:proofErr w:type="gramStart"/>
+      <w:r>
+        <w:rPr>
+          <w:rFonts w:ascii="Times New Roman" w:eastAsia="Times New Roman" w:hAnsi="Times New Roman" w:cs="Times New Roman"/>
+          <w:i/>
+          <w:iCs/>
+          <w:color w:val="000000"/>
+          <w:shd w:val="clear" w:color="auto" w:fill="FFFFFF"/>
+        </w:rPr>
+        <w:t>channels</w:t>
+      </w:r>
+      <w:proofErr w:type="gramEnd"/>
+      <w:r>
+        <w:rPr>
+          <w:rFonts w:ascii="Times New Roman" w:eastAsia="Times New Roman" w:hAnsi="Times New Roman" w:cs="Times New Roman"/>
+          <w:i/>
+          <w:iCs/>
+          <w:color w:val="000000"/>
+          <w:shd w:val="clear" w:color="auto" w:fill="FFFFFF"/>
+        </w:rPr>
+        <w:t xml:space="preserve"> method?</w:t>
+      </w:r>
+    </w:p>
+    <w:p>
+      <w:pPr>
+        <w:spacing w:line="276" w:lineRule="auto"/>
+        <w:rPr>
+          <w:rFonts w:ascii="Times New Roman" w:eastAsia="Times New Roman" w:hAnsi="Times New Roman" w:cs="Times New Roman"/>
+          <w:color w:val="000000"/>
+        </w:rPr>
+      </w:pPr>
+    </w:p>
+    <w:p>
+      <w:pPr>
+        <w:spacing w:line="276" w:lineRule="auto"/>
+        <w:rPr>
+          <w:rFonts w:ascii="Times New Roman" w:eastAsia="Times New Roman" w:hAnsi="Times New Roman" w:cs="Times New Roman"/>
+          <w:color w:val="FF0000"/>
+        </w:rPr>
+      </w:pPr>
+      <w:r>
+        <w:rPr>
+          <w:rFonts w:ascii="Times New Roman" w:eastAsia="Times New Roman" w:hAnsi="Times New Roman" w:cs="Times New Roman"/>
+          <w:color w:val="FF0000"/>
+        </w:rPr>
+        <w:t>To elaborate a bit mo</w:t>
+      </w:r>
+      <w:r>
+        <w:rPr>
+          <w:rFonts w:ascii="Times New Roman" w:eastAsia="Times New Roman" w:hAnsi="Times New Roman" w:cs="Times New Roman"/>
+          <w:color w:val="FF0000"/>
+        </w:rPr>
+        <w:t xml:space="preserve">re, we do not intend to provide a fully-fledged chromatic aberration correction with </w:t>
+      </w:r>
+      <w:proofErr w:type="spellStart"/>
+      <w:r>
+        <w:rPr>
+          <w:rFonts w:ascii="Times New Roman" w:eastAsia="Times New Roman" w:hAnsi="Times New Roman" w:cs="Times New Roman"/>
+          <w:color w:val="FF0000"/>
+        </w:rPr>
+        <w:t>BigStitcher</w:t>
+      </w:r>
+      <w:proofErr w:type="spellEnd"/>
+      <w:r>
+        <w:rPr>
+          <w:rFonts w:ascii="Times New Roman" w:eastAsia="Times New Roman" w:hAnsi="Times New Roman" w:cs="Times New Roman"/>
+          <w:color w:val="FF0000"/>
+        </w:rPr>
+        <w:t xml:space="preserve">, just a quick solution </w:t>
+      </w:r>
+      <w:r>
+        <w:rPr>
+          <w:rFonts w:ascii="Times New Roman" w:eastAsia="Times New Roman" w:hAnsi="Times New Roman" w:cs="Times New Roman"/>
+          <w:color w:val="FF0000"/>
+        </w:rPr>
+        <w:t>that works in</w:t>
+      </w:r>
+      <w:r>
+        <w:rPr>
+          <w:rFonts w:ascii="Times New Roman" w:eastAsia="Times New Roman" w:hAnsi="Times New Roman" w:cs="Times New Roman"/>
+          <w:color w:val="FF0000"/>
+        </w:rPr>
+        <w:t xml:space="preserve"> the case</w:t>
       </w:r>
       <w:r>
         <w:rPr>
@@ -3649,50 +4468,57 @@
           <w:rFonts w:ascii="Times New Roman" w:eastAsia="Times New Roman" w:hAnsi="Times New Roman" w:cs="Times New Roman"/>
           <w:color w:val="FF0000"/>
         </w:rPr>
-        <w:t>upplementary table</w:t>
-      </w:r>
-      <w:r>
-        <w:rPr>
-          <w:rFonts w:ascii="Times New Roman" w:eastAsia="Times New Roman" w:hAnsi="Times New Roman" w:cs="Times New Roman"/>
-          <w:color w:val="FF0000"/>
-        </w:rPr>
-        <w:t xml:space="preserve"> 1</w:t>
-      </w:r>
-      <w:r>
-        <w:rPr>
-          <w:rFonts w:ascii="Times New Roman" w:eastAsia="Times New Roman" w:hAnsi="Times New Roman" w:cs="Times New Roman"/>
-          <w:color w:val="FF0000"/>
-        </w:rPr>
-        <w:t xml:space="preserve"> that shows more detailed acquisition parameters for all experiments, added </w:t>
-      </w:r>
-      <w:r>
-        <w:rPr>
-          <w:rFonts w:ascii="Times New Roman" w:eastAsia="Times New Roman" w:hAnsi="Times New Roman" w:cs="Times New Roman"/>
-          <w:color w:val="FF0000"/>
-        </w:rPr>
-        <w:t xml:space="preserve">several detailed supplementary figures (1,2,3,4,7,8,17) that illustrate and quantify image reconstruction and perform automated image quality measurements, and in the new Fig. 2 we </w:t>
-      </w:r>
-      <w:r>
-        <w:rPr>
-          <w:rFonts w:ascii="Times New Roman" w:eastAsia="Times New Roman" w:hAnsi="Times New Roman" w:cs="Times New Roman"/>
-          <w:color w:val="FF0000"/>
-        </w:rPr>
-        <w:t xml:space="preserve">also show a practical example deep inside a mouse brain and how we reconstruct it. </w:t>
-      </w:r>
-      <w:r>
-        <w:rPr>
-          <w:rFonts w:ascii="Times New Roman" w:eastAsia="Times New Roman" w:hAnsi="Times New Roman" w:cs="Times New Roman"/>
-          <w:color w:val="FF0000"/>
-          <w:shd w:val="clear" w:color="auto" w:fill="FFFFFF"/>
-        </w:rPr>
-        <w:t xml:space="preserve">At the end, </w:t>
-      </w:r>
-      <w:proofErr w:type="spellStart"/>
-      <w:r>
-        <w:rPr>
-          <w:rFonts w:ascii="Times New Roman" w:eastAsia="Times New Roman" w:hAnsi="Times New Roman" w:cs="Times New Roman"/>
-          <w:color w:val="FF0000"/>
-          <w:shd w:val="clear" w:color="auto" w:fill="FFFFFF"/>
+        <w:t xml:space="preserve"> where aberrations are small and there is a lot of </w:t>
+      </w:r>
+      <w:proofErr w:type="spellStart"/>
+      <w:r>
+        <w:rPr>
+          <w:rFonts w:ascii="Times New Roman" w:eastAsia="Times New Roman" w:hAnsi="Times New Roman" w:cs="Times New Roman"/>
+          <w:color w:val="FF0000"/>
+        </w:rPr>
+        <w:t>autofluorescent</w:t>
+      </w:r>
+      <w:proofErr w:type="spellEnd"/>
+      <w:r>
+        <w:rPr>
+          <w:rFonts w:ascii="Times New Roman" w:eastAsia="Times New Roman" w:hAnsi="Times New Roman" w:cs="Times New Roman"/>
+          <w:color w:val="FF0000"/>
+        </w:rPr>
+        <w:t xml:space="preserve"> signal visible across channels as shown in Suppl. </w:t>
+      </w:r>
+      <w:r>
+        <w:rPr>
+          <w:rFonts w:ascii="Times New Roman" w:eastAsia="Times New Roman" w:hAnsi="Times New Roman" w:cs="Times New Roman"/>
+          <w:color w:val="FF0000"/>
+        </w:rPr>
+        <w:br/>
+      </w:r>
+      <w:r>
+        <w:rPr>
+          <w:rFonts w:ascii="Times New Roman" w:eastAsia="Times New Roman" w:hAnsi="Times New Roman" w:cs="Times New Roman"/>
+          <w:color w:val="FF0000"/>
+        </w:rPr>
+        <w:t>Fig. 3.</w:t>
+      </w:r>
+      <w:r>
+        <w:rPr>
+          <w:rFonts w:ascii="Times New Roman" w:eastAsia="Times New Roman" w:hAnsi="Times New Roman" w:cs="Times New Roman"/>
+          <w:color w:val="FF0000"/>
+        </w:rPr>
+        <w:t xml:space="preserve"> </w:t>
+      </w:r>
+      <w:r>
+        <w:rPr>
+          <w:rFonts w:ascii="Times New Roman" w:eastAsia="Times New Roman" w:hAnsi="Times New Roman" w:cs="Times New Roman"/>
+          <w:color w:val="FF0000"/>
+        </w:rPr>
+        <w:t xml:space="preserve">We are aware that there are better solutions, but thanks a lot for pointing them out to us. We actually cite them now in the Limitations section and consider to incorporate them into </w:t>
+      </w:r>
+      <w:proofErr w:type="spellStart"/>
+      <w:r>
+        <w:rPr>
+          <w:rFonts w:ascii="Times New Roman" w:eastAsia="Times New Roman" w:hAnsi="Times New Roman" w:cs="Times New Roman"/>
+          <w:color w:val="FF0000"/>
         </w:rPr>
         <w:t>BigStitcher</w:t>
       </w:r>
@@ -3701,178 +4527,179 @@
         <w:rPr>
           <w:rFonts w:ascii="Times New Roman" w:eastAsia="Times New Roman" w:hAnsi="Times New Roman" w:cs="Times New Roman"/>
           <w:color w:val="FF0000"/>
-          <w:shd w:val="clear" w:color="auto" w:fill="FFFFFF"/>
-        </w:rPr>
-        <w:t xml:space="preserve"> will not correct for any defocusing, but the </w:t>
-      </w:r>
-      <w:proofErr w:type="spellStart"/>
-      <w:r>
-        <w:rPr>
-          <w:rFonts w:ascii="Times New Roman" w:eastAsia="Times New Roman" w:hAnsi="Times New Roman" w:cs="Times New Roman"/>
-          <w:color w:val="FF0000"/>
-          <w:shd w:val="clear" w:color="auto" w:fill="FFFFFF"/>
-        </w:rPr>
-        <w:t>rFRC</w:t>
-      </w:r>
-      <w:proofErr w:type="spellEnd"/>
-      <w:r>
-        <w:rPr>
-          <w:rFonts w:ascii="Times New Roman" w:eastAsia="Times New Roman" w:hAnsi="Times New Roman" w:cs="Times New Roman"/>
-          <w:color w:val="FF0000"/>
-          <w:shd w:val="clear" w:color="auto" w:fill="FFFFFF"/>
-        </w:rPr>
-        <w:t xml:space="preserve"> plots will alert the user if image significantly quality drops in some parts of the sample.</w:t>
-      </w:r>
-    </w:p>
-    <w:p>
-      <w:pPr>
-        <w:spacing w:line="276" w:lineRule="auto"/>
-        <w:rPr>
-          <w:rFonts w:ascii="Times New Roman" w:eastAsia="Times New Roman" w:hAnsi="Times New Roman" w:cs="Times New Roman"/>
-          <w:color w:val="000000"/>
-        </w:rPr>
-      </w:pPr>
-    </w:p>
-    <w:p>
-      <w:pPr>
-        <w:spacing w:line="276" w:lineRule="auto"/>
-        <w:rPr>
-          <w:rFonts w:ascii="Times New Roman" w:eastAsia="Times New Roman" w:hAnsi="Times New Roman" w:cs="Times New Roman"/>
-          <w:color w:val="000000"/>
-        </w:rPr>
-      </w:pPr>
-      <w:r>
-        <w:rPr>
-          <w:rFonts w:ascii="Times New Roman" w:eastAsia="Times New Roman" w:hAnsi="Times New Roman" w:cs="Times New Roman"/>
-          <w:i/>
-          <w:iCs/>
-          <w:color w:val="000000"/>
-          <w:shd w:val="clear" w:color="auto" w:fill="FFFFFF"/>
-        </w:rPr>
-        <w:t>Have the authors performed a signal-to-noise analysis as a function of depth? For example, how does the Fourier Ring Correlation change as a function of depth? Can the authors please expand on the experimental details for the Zeiss Z.1 experiments?</w:t>
-      </w:r>
-    </w:p>
-    <w:p>
-      <w:pPr>
-        <w:spacing w:line="276" w:lineRule="auto"/>
-        <w:rPr>
-          <w:rFonts w:ascii="Times New Roman" w:eastAsia="Times New Roman" w:hAnsi="Times New Roman" w:cs="Times New Roman"/>
-          <w:color w:val="000000"/>
-        </w:rPr>
-      </w:pPr>
-    </w:p>
-    <w:p>
-      <w:pPr>
-        <w:spacing w:line="276" w:lineRule="auto"/>
-        <w:rPr>
-          <w:rFonts w:ascii="Times New Roman" w:eastAsia="Times New Roman" w:hAnsi="Times New Roman" w:cs="Times New Roman"/>
-          <w:color w:val="FF0000"/>
-        </w:rPr>
-      </w:pPr>
-      <w:bookmarkStart w:id="0" w:name="_GoBack"/>
-      <w:bookmarkEnd w:id="0"/>
-      <w:r>
-        <w:rPr>
-          <w:rFonts w:ascii="Times New Roman" w:eastAsia="Times New Roman" w:hAnsi="Times New Roman" w:cs="Times New Roman"/>
-          <w:color w:val="FF0000"/>
-          <w:highlight w:val="cyan"/>
-        </w:rPr>
-        <w:t>As already mentioned above,</w:t>
-      </w:r>
-      <w:r>
-        <w:rPr>
-          <w:rFonts w:ascii="Times New Roman" w:eastAsia="Times New Roman" w:hAnsi="Times New Roman" w:cs="Times New Roman"/>
-          <w:color w:val="FF0000"/>
-        </w:rPr>
-        <w:t xml:space="preserve"> </w:t>
-      </w:r>
-    </w:p>
-    <w:p>
-      <w:pPr>
-        <w:spacing w:line="276" w:lineRule="auto"/>
-        <w:rPr>
-          <w:rFonts w:ascii="Times New Roman" w:eastAsia="Times New Roman" w:hAnsi="Times New Roman" w:cs="Times New Roman"/>
-          <w:color w:val="000000"/>
-        </w:rPr>
-      </w:pPr>
-      <w:r>
-        <w:rPr>
-          <w:rFonts w:ascii="Times New Roman" w:eastAsia="Times New Roman" w:hAnsi="Times New Roman" w:cs="Times New Roman"/>
-          <w:color w:val="FF0000"/>
-          <w:shd w:val="clear" w:color="auto" w:fill="FFFFFF"/>
-        </w:rPr>
-        <w:t xml:space="preserve">Again, </w:t>
-      </w:r>
-      <w:proofErr w:type="spellStart"/>
-      <w:r>
-        <w:rPr>
-          <w:rFonts w:ascii="Times New Roman" w:eastAsia="Times New Roman" w:hAnsi="Times New Roman" w:cs="Times New Roman"/>
-          <w:color w:val="FF0000"/>
-          <w:shd w:val="clear" w:color="auto" w:fill="FFFFFF"/>
-        </w:rPr>
-        <w:t>supp</w:t>
-      </w:r>
-      <w:proofErr w:type="spellEnd"/>
-      <w:r>
-        <w:rPr>
-          <w:rFonts w:ascii="Times New Roman" w:eastAsia="Times New Roman" w:hAnsi="Times New Roman" w:cs="Times New Roman"/>
-          <w:color w:val="FF0000"/>
-          <w:shd w:val="clear" w:color="auto" w:fill="FFFFFF"/>
-        </w:rPr>
-        <w:t xml:space="preserve"> Fig 1</w:t>
-      </w:r>
-    </w:p>
-    <w:p>
-      <w:pPr>
-        <w:spacing w:line="276" w:lineRule="auto"/>
-        <w:rPr>
-          <w:rFonts w:ascii="Times New Roman" w:eastAsia="Times New Roman" w:hAnsi="Times New Roman" w:cs="Times New Roman"/>
-          <w:color w:val="000000"/>
-        </w:rPr>
-      </w:pPr>
-      <w:r>
-        <w:rPr>
-          <w:rFonts w:ascii="Times New Roman" w:eastAsia="Times New Roman" w:hAnsi="Times New Roman" w:cs="Times New Roman"/>
-          <w:color w:val="FF0000"/>
-        </w:rPr>
-        <w:t xml:space="preserve">Same as above let’s try to implement Fourier Ring Correlation as well for feedback to the user. </w:t>
-      </w:r>
-      <w:r>
-        <w:rPr>
-          <w:rFonts w:ascii="Times New Roman" w:eastAsia="Times New Roman" w:hAnsi="Times New Roman" w:cs="Times New Roman"/>
-          <w:color w:val="FF0000"/>
-          <w:shd w:val="clear" w:color="auto" w:fill="800080"/>
-        </w:rPr>
-        <w:t>IMPLEMENT &amp; WRITE</w:t>
-      </w:r>
-    </w:p>
-    <w:p>
-      <w:pPr>
-        <w:spacing w:line="276" w:lineRule="auto"/>
-        <w:rPr>
-          <w:rFonts w:ascii="Times New Roman" w:eastAsia="Times New Roman" w:hAnsi="Times New Roman" w:cs="Times New Roman"/>
-          <w:color w:val="000000"/>
-        </w:rPr>
-      </w:pPr>
-    </w:p>
-    <w:p>
-      <w:pPr>
-        <w:spacing w:line="276" w:lineRule="auto"/>
-        <w:rPr>
-          <w:rFonts w:ascii="Times New Roman" w:eastAsia="Times New Roman" w:hAnsi="Times New Roman" w:cs="Times New Roman"/>
-          <w:color w:val="000000"/>
-        </w:rPr>
-      </w:pPr>
-      <w:r>
-        <w:rPr>
-          <w:rFonts w:ascii="Times New Roman" w:eastAsia="Times New Roman" w:hAnsi="Times New Roman" w:cs="Times New Roman"/>
-          <w:i/>
-          <w:iCs/>
-          <w:color w:val="000000"/>
-          <w:shd w:val="clear" w:color="auto" w:fill="FFFFFF"/>
-        </w:rPr>
-        <w:t xml:space="preserve">3. Higher order aberrations can be dealt with using deconvolution. Because of the depth-dependence of optical aberrations in cleared tissue, this can be a complicated and difficult task. The authors attempt to solve this problem by imaging diffraction limited fluorescent beads embedded within a hydrogel matrix. </w:t>
-      </w:r>
+        </w:rPr>
+        <w:t xml:space="preserve"> if there is demand and if it is possible. Otherwise, they can always be run prior to import into </w:t>
+      </w:r>
+      <w:proofErr w:type="spellStart"/>
+      <w:r>
+        <w:rPr>
+          <w:rFonts w:ascii="Times New Roman" w:eastAsia="Times New Roman" w:hAnsi="Times New Roman" w:cs="Times New Roman"/>
+          <w:color w:val="FF0000"/>
+        </w:rPr>
+        <w:t>BigStitcher</w:t>
+      </w:r>
+      <w:proofErr w:type="spellEnd"/>
+      <w:r>
+        <w:rPr>
+          <w:rFonts w:ascii="Times New Roman" w:eastAsia="Times New Roman" w:hAnsi="Times New Roman" w:cs="Times New Roman"/>
+          <w:color w:val="FF0000"/>
+        </w:rPr>
+        <w:t>.</w:t>
+      </w:r>
+    </w:p>
+    <w:p>
+      <w:pPr>
+        <w:spacing w:line="276" w:lineRule="auto"/>
+        <w:rPr>
+          <w:rFonts w:ascii="Times New Roman" w:eastAsia="Times New Roman" w:hAnsi="Times New Roman" w:cs="Times New Roman"/>
+          <w:color w:val="000000"/>
+        </w:rPr>
+      </w:pPr>
+    </w:p>
+    <w:p>
+      <w:pPr>
+        <w:spacing w:line="276" w:lineRule="auto"/>
+        <w:rPr>
+          <w:rFonts w:ascii="Times New Roman" w:eastAsia="Times New Roman" w:hAnsi="Times New Roman" w:cs="Times New Roman"/>
+          <w:color w:val="000000"/>
+        </w:rPr>
+      </w:pPr>
+    </w:p>
+    <w:p>
+      <w:pPr>
+        <w:spacing w:line="276" w:lineRule="auto"/>
+        <w:rPr>
+          <w:rFonts w:ascii="Times New Roman" w:eastAsia="Times New Roman" w:hAnsi="Times New Roman" w:cs="Times New Roman"/>
+          <w:color w:val="000000"/>
+        </w:rPr>
+      </w:pPr>
+      <w:r>
+        <w:rPr>
+          <w:rFonts w:ascii="Times New Roman" w:eastAsia="Times New Roman" w:hAnsi="Times New Roman" w:cs="Times New Roman"/>
+          <w:i/>
+          <w:iCs/>
+          <w:color w:val="000000"/>
+          <w:shd w:val="clear" w:color="auto" w:fill="FFFFFF"/>
+        </w:rPr>
+        <w:lastRenderedPageBreak/>
+        <w:t>Minor comments:</w:t>
+      </w:r>
+    </w:p>
+    <w:p>
+      <w:pPr>
+        <w:spacing w:line="276" w:lineRule="auto"/>
+        <w:rPr>
+          <w:rFonts w:ascii="Times New Roman" w:eastAsia="Times New Roman" w:hAnsi="Times New Roman" w:cs="Times New Roman"/>
+          <w:color w:val="000000"/>
+        </w:rPr>
+      </w:pPr>
+      <w:r>
+        <w:rPr>
+          <w:rFonts w:ascii="Times New Roman" w:eastAsia="Times New Roman" w:hAnsi="Times New Roman" w:cs="Times New Roman"/>
+          <w:i/>
+          <w:iCs/>
+          <w:color w:val="000000"/>
+          <w:shd w:val="clear" w:color="auto" w:fill="FFFFFF"/>
+        </w:rPr>
+        <w:t xml:space="preserve">1. We attempted to evaluate </w:t>
+      </w:r>
+      <w:proofErr w:type="spellStart"/>
+      <w:r>
+        <w:rPr>
+          <w:rFonts w:ascii="Times New Roman" w:eastAsia="Times New Roman" w:hAnsi="Times New Roman" w:cs="Times New Roman"/>
+          <w:i/>
+          <w:iCs/>
+          <w:color w:val="000000"/>
+          <w:shd w:val="clear" w:color="auto" w:fill="FFFFFF"/>
+        </w:rPr>
+        <w:t>BigStitcher</w:t>
+      </w:r>
+      <w:proofErr w:type="spellEnd"/>
+      <w:r>
+        <w:rPr>
+          <w:rFonts w:ascii="Times New Roman" w:eastAsia="Times New Roman" w:hAnsi="Times New Roman" w:cs="Times New Roman"/>
+          <w:i/>
+          <w:iCs/>
+          <w:color w:val="000000"/>
+          <w:shd w:val="clear" w:color="auto" w:fill="FFFFFF"/>
+        </w:rPr>
+        <w:t xml:space="preserve"> on tiled 3D stacks with 10 x 10 XY tiles with 20% overlap, 51 z positions, 4 colors, 2 spectrally separated detection </w:t>
+      </w:r>
+      <w:proofErr w:type="spellStart"/>
+      <w:r>
+        <w:rPr>
+          <w:rFonts w:ascii="Times New Roman" w:eastAsia="Times New Roman" w:hAnsi="Times New Roman" w:cs="Times New Roman"/>
+          <w:i/>
+          <w:iCs/>
+          <w:color w:val="000000"/>
+          <w:shd w:val="clear" w:color="auto" w:fill="FFFFFF"/>
+        </w:rPr>
+        <w:t>sCMOS</w:t>
+      </w:r>
+      <w:proofErr w:type="spellEnd"/>
+      <w:r>
+        <w:rPr>
+          <w:rFonts w:ascii="Times New Roman" w:eastAsia="Times New Roman" w:hAnsi="Times New Roman" w:cs="Times New Roman"/>
+          <w:i/>
+          <w:iCs/>
+          <w:color w:val="000000"/>
+          <w:shd w:val="clear" w:color="auto" w:fill="FFFFFF"/>
+        </w:rPr>
+        <w:t xml:space="preserve"> cameras (OrcaFlash4.0 v2) each with 2048x2048 pixels. These stacks were acquired using the Multi-Dimensional Acquisition plugin in </w:t>
+      </w:r>
+      <w:proofErr w:type="spellStart"/>
+      <w:r>
+        <w:rPr>
+          <w:rFonts w:ascii="Times New Roman" w:eastAsia="Times New Roman" w:hAnsi="Times New Roman" w:cs="Times New Roman"/>
+          <w:i/>
+          <w:iCs/>
+          <w:color w:val="000000"/>
+          <w:shd w:val="clear" w:color="auto" w:fill="FFFFFF"/>
+        </w:rPr>
+        <w:t>MicroManager</w:t>
+      </w:r>
+      <w:proofErr w:type="spellEnd"/>
+      <w:r>
+        <w:rPr>
+          <w:rFonts w:ascii="Times New Roman" w:eastAsia="Times New Roman" w:hAnsi="Times New Roman" w:cs="Times New Roman"/>
+          <w:i/>
+          <w:iCs/>
+          <w:color w:val="000000"/>
+          <w:shd w:val="clear" w:color="auto" w:fill="FFFFFF"/>
+        </w:rPr>
+        <w:t xml:space="preserve"> 2.0 gamma build 2018.04.01. </w:t>
+      </w:r>
+      <w:proofErr w:type="spellStart"/>
+      <w:r>
+        <w:rPr>
+          <w:rFonts w:ascii="Times New Roman" w:eastAsia="Times New Roman" w:hAnsi="Times New Roman" w:cs="Times New Roman"/>
+          <w:i/>
+          <w:iCs/>
+          <w:color w:val="000000"/>
+          <w:shd w:val="clear" w:color="auto" w:fill="FFFFFF"/>
+        </w:rPr>
+        <w:t>BigStitcher</w:t>
+      </w:r>
+      <w:proofErr w:type="spellEnd"/>
+      <w:r>
+        <w:rPr>
+          <w:rFonts w:ascii="Times New Roman" w:eastAsia="Times New Roman" w:hAnsi="Times New Roman" w:cs="Times New Roman"/>
+          <w:i/>
+          <w:iCs/>
+          <w:color w:val="000000"/>
+          <w:shd w:val="clear" w:color="auto" w:fill="FFFFFF"/>
+        </w:rPr>
+        <w:t xml:space="preserve"> was unable to parse the metadata correctly for tile positions outputted from MM 2.0. We had to arrange the tiles using the built-in functions manually. </w:t>
+      </w:r>
+    </w:p>
+    <w:p>
+      <w:pPr>
+        <w:spacing w:line="276" w:lineRule="auto"/>
+        <w:rPr>
+          <w:rFonts w:ascii="Times New Roman" w:eastAsia="Times New Roman" w:hAnsi="Times New Roman" w:cs="Times New Roman"/>
+          <w:color w:val="000000"/>
+        </w:rPr>
+      </w:pPr>
       <w:r>
         <w:rPr>
           <w:rFonts w:ascii="Times New Roman" w:eastAsia="Times New Roman" w:hAnsi="Times New Roman" w:cs="Times New Roman"/>
@@ -3881,8 +4708,9 @@
           <w:color w:val="000000"/>
           <w:shd w:val="clear" w:color="auto" w:fill="FFFF00"/>
         </w:rPr>
-        <w:t xml:space="preserve">They do not present quantitative evidence that this approach is a feasible method for deconvolution. The obtained PSF are not provided, deconvolution results from image planes at the surface and at depth for each detection pathway are not </w:t>
-      </w:r>
+        <w:t xml:space="preserve">It would be helpful to have a 'how-to' guide on parsing the metadata from the MDA plugin into a </w:t>
+      </w:r>
+      <w:proofErr w:type="spellStart"/>
       <w:r>
         <w:rPr>
           <w:rFonts w:ascii="Times New Roman" w:eastAsia="Times New Roman" w:hAnsi="Times New Roman" w:cs="Times New Roman"/>
@@ -3891,10 +4719,9 @@
           <w:color w:val="000000"/>
           <w:shd w:val="clear" w:color="auto" w:fill="FFFF00"/>
         </w:rPr>
-        <w:lastRenderedPageBreak/>
-        <w:t xml:space="preserve">provided, and deconvolution results from image planes at the surface and at depth for </w:t>
-      </w:r>
-      <w:proofErr w:type="spellStart"/>
+        <w:t>BigStitcher</w:t>
+      </w:r>
+      <w:proofErr w:type="spellEnd"/>
       <w:r>
         <w:rPr>
           <w:rFonts w:ascii="Times New Roman" w:eastAsia="Times New Roman" w:hAnsi="Times New Roman" w:cs="Times New Roman"/>
@@ -3903,539 +4730,522 @@
           <w:color w:val="000000"/>
           <w:shd w:val="clear" w:color="auto" w:fill="FFFF00"/>
         </w:rPr>
-        <w:t>multiview</w:t>
-      </w:r>
-      <w:proofErr w:type="spellEnd"/>
-      <w:r>
-        <w:rPr>
-          <w:rFonts w:ascii="Times New Roman" w:eastAsia="Times New Roman" w:hAnsi="Times New Roman" w:cs="Times New Roman"/>
-          <w:i/>
-          <w:iCs/>
-          <w:color w:val="000000"/>
-          <w:shd w:val="clear" w:color="auto" w:fill="FFFF00"/>
-        </w:rPr>
-        <w:t xml:space="preserve"> deconvolution are not provided</w:t>
-      </w:r>
-      <w:r>
-        <w:rPr>
-          <w:rFonts w:ascii="Times New Roman" w:eastAsia="Times New Roman" w:hAnsi="Times New Roman" w:cs="Times New Roman"/>
-          <w:i/>
-          <w:iCs/>
-          <w:color w:val="000000"/>
-          <w:shd w:val="clear" w:color="auto" w:fill="FFFFFF"/>
-        </w:rPr>
-        <w:t>.</w:t>
-      </w:r>
-    </w:p>
-    <w:p>
-      <w:pPr>
-        <w:spacing w:line="276" w:lineRule="auto"/>
-        <w:rPr>
-          <w:rFonts w:ascii="Times New Roman" w:eastAsia="Times New Roman" w:hAnsi="Times New Roman" w:cs="Times New Roman"/>
-          <w:color w:val="000000"/>
-        </w:rPr>
-      </w:pPr>
-    </w:p>
-    <w:p>
-      <w:pPr>
-        <w:spacing w:line="276" w:lineRule="auto"/>
-        <w:rPr>
-          <w:rFonts w:ascii="Times New Roman" w:eastAsia="Times New Roman" w:hAnsi="Times New Roman" w:cs="Times New Roman"/>
-          <w:color w:val="000000"/>
-        </w:rPr>
-      </w:pPr>
-      <w:r>
-        <w:rPr>
-          <w:rFonts w:ascii="Times New Roman" w:eastAsia="Times New Roman" w:hAnsi="Times New Roman" w:cs="Times New Roman"/>
-          <w:i/>
-          <w:iCs/>
-          <w:color w:val="000000"/>
-          <w:shd w:val="clear" w:color="auto" w:fill="FFFFFF"/>
-        </w:rPr>
-        <w:t xml:space="preserve">If the author's wish to claim that </w:t>
-      </w:r>
-      <w:proofErr w:type="spellStart"/>
-      <w:r>
-        <w:rPr>
-          <w:rFonts w:ascii="Times New Roman" w:eastAsia="Times New Roman" w:hAnsi="Times New Roman" w:cs="Times New Roman"/>
-          <w:i/>
-          <w:iCs/>
-          <w:color w:val="000000"/>
-          <w:shd w:val="clear" w:color="auto" w:fill="FFFFFF"/>
-        </w:rPr>
-        <w:t>BigStitcher</w:t>
-      </w:r>
-      <w:proofErr w:type="spellEnd"/>
-      <w:r>
-        <w:rPr>
-          <w:rFonts w:ascii="Times New Roman" w:eastAsia="Times New Roman" w:hAnsi="Times New Roman" w:cs="Times New Roman"/>
-          <w:i/>
-          <w:iCs/>
-          <w:color w:val="000000"/>
-          <w:shd w:val="clear" w:color="auto" w:fill="FFFFFF"/>
-        </w:rPr>
-        <w:t xml:space="preserve"> accounts </w:t>
-      </w:r>
-      <w:r>
-        <w:rPr>
-          <w:rFonts w:ascii="Times New Roman" w:eastAsia="Times New Roman" w:hAnsi="Times New Roman" w:cs="Times New Roman"/>
-          <w:i/>
-          <w:iCs/>
-          <w:color w:val="000000"/>
-          <w:shd w:val="clear" w:color="auto" w:fill="FFFF00"/>
-        </w:rPr>
-        <w:t xml:space="preserve">for all major optical effects, </w:t>
-      </w:r>
-      <w:proofErr w:type="spellStart"/>
-      <w:r>
-        <w:rPr>
-          <w:rFonts w:ascii="Times New Roman" w:eastAsia="Times New Roman" w:hAnsi="Times New Roman" w:cs="Times New Roman"/>
-          <w:i/>
-          <w:iCs/>
-          <w:color w:val="000000"/>
-          <w:shd w:val="clear" w:color="auto" w:fill="FFFF00"/>
-        </w:rPr>
-        <w:t>they</w:t>
-      </w:r>
-      <w:r>
-        <w:rPr>
-          <w:rFonts w:ascii="Times New Roman" w:eastAsia="Times New Roman" w:hAnsi="Times New Roman" w:cs="Times New Roman"/>
-          <w:i/>
-          <w:iCs/>
-          <w:color w:val="000000"/>
-          <w:shd w:val="clear" w:color="auto" w:fill="FFFFFF"/>
-        </w:rPr>
-        <w:t>must</w:t>
-      </w:r>
-      <w:proofErr w:type="spellEnd"/>
-      <w:r>
-        <w:rPr>
-          <w:rFonts w:ascii="Times New Roman" w:eastAsia="Times New Roman" w:hAnsi="Times New Roman" w:cs="Times New Roman"/>
-          <w:i/>
-          <w:iCs/>
-          <w:color w:val="000000"/>
-          <w:shd w:val="clear" w:color="auto" w:fill="FFFFFF"/>
-        </w:rPr>
-        <w:t xml:space="preserve"> present a quantitative evaluation of their deconvolution scheme for thick cleared tissue.</w:t>
-      </w:r>
-    </w:p>
-    <w:p>
-      <w:pPr>
-        <w:spacing w:line="276" w:lineRule="auto"/>
-        <w:rPr>
-          <w:rFonts w:ascii="Times New Roman" w:eastAsia="Times New Roman" w:hAnsi="Times New Roman" w:cs="Times New Roman"/>
-          <w:color w:val="000000"/>
-        </w:rPr>
-      </w:pPr>
-    </w:p>
-    <w:p>
-      <w:pPr>
-        <w:spacing w:line="276" w:lineRule="auto"/>
-        <w:rPr>
-          <w:rFonts w:ascii="Times New Roman" w:eastAsia="Times New Roman" w:hAnsi="Times New Roman" w:cs="Times New Roman"/>
-          <w:color w:val="000000"/>
-        </w:rPr>
-      </w:pPr>
-      <w:r>
-        <w:rPr>
-          <w:rFonts w:ascii="Times New Roman" w:eastAsia="Times New Roman" w:hAnsi="Times New Roman" w:cs="Times New Roman"/>
-          <w:color w:val="FF0000"/>
-        </w:rPr>
-        <w:t xml:space="preserve">We do not wish to claim that. But we will show the PSFs and show some deconvolution results from different depths. </w:t>
-      </w:r>
-      <w:r>
-        <w:rPr>
-          <w:rFonts w:ascii="Times New Roman" w:eastAsia="Times New Roman" w:hAnsi="Times New Roman" w:cs="Times New Roman"/>
-          <w:color w:val="FF0000"/>
-          <w:shd w:val="clear" w:color="auto" w:fill="800080"/>
-        </w:rPr>
-        <w:t>ANALYSIS &amp; WRITE</w:t>
-      </w:r>
-    </w:p>
-    <w:p>
-      <w:pPr>
-        <w:spacing w:line="276" w:lineRule="auto"/>
-        <w:rPr>
-          <w:rFonts w:ascii="Times New Roman" w:eastAsia="Times New Roman" w:hAnsi="Times New Roman" w:cs="Times New Roman"/>
-          <w:color w:val="000000"/>
-        </w:rPr>
-      </w:pPr>
-    </w:p>
-    <w:p>
-      <w:pPr>
-        <w:spacing w:line="276" w:lineRule="auto"/>
-        <w:rPr>
-          <w:rFonts w:ascii="Times New Roman" w:eastAsia="Times New Roman" w:hAnsi="Times New Roman" w:cs="Times New Roman"/>
-          <w:color w:val="000000"/>
-        </w:rPr>
-      </w:pPr>
-      <w:r>
-        <w:rPr>
-          <w:rFonts w:ascii="Times New Roman" w:eastAsia="Times New Roman" w:hAnsi="Times New Roman" w:cs="Times New Roman"/>
-          <w:i/>
-          <w:iCs/>
-          <w:color w:val="000000"/>
-          <w:shd w:val="clear" w:color="auto" w:fill="FFFFFF"/>
-        </w:rPr>
-        <w:t xml:space="preserve">4. Matsuda et al. Scientific Reports 2018 demonstrated fiducial free chromatic aberration correction. A key point of their work is that the same features must be imaged in all detection channels using one excitation color for accurate correction if using interest points. </w:t>
-      </w:r>
-      <w:r>
-        <w:rPr>
-          <w:rFonts w:ascii="Times New Roman" w:eastAsia="Times New Roman" w:hAnsi="Times New Roman" w:cs="Times New Roman"/>
-          <w:i/>
-          <w:iCs/>
-          <w:color w:val="000000"/>
-          <w:shd w:val="clear" w:color="auto" w:fill="FFFF00"/>
-        </w:rPr>
-        <w:t>On Line 108 of this manuscript the author's state that their approach works if 'autofluorescence levels are sufficiently high.</w:t>
-      </w:r>
-      <w:r>
-        <w:rPr>
-          <w:rFonts w:ascii="Times New Roman" w:eastAsia="Times New Roman" w:hAnsi="Times New Roman" w:cs="Times New Roman"/>
-          <w:i/>
-          <w:iCs/>
-          <w:color w:val="000000"/>
-          <w:shd w:val="clear" w:color="auto" w:fill="FFFFFF"/>
-        </w:rPr>
-        <w:t>' This seems to be a critical point and should be reinforced to users that interest point extraction followed by ICP cannot correct for all chromatic aberration unless the same structure is present through all channels when excited with the lowest wavelength excitation (e.g., DAPI across all images without other excitations).</w:t>
-      </w:r>
-    </w:p>
-    <w:p>
-      <w:pPr>
-        <w:spacing w:line="276" w:lineRule="auto"/>
-        <w:rPr>
-          <w:rFonts w:ascii="Times New Roman" w:eastAsia="Times New Roman" w:hAnsi="Times New Roman" w:cs="Times New Roman"/>
-          <w:color w:val="000000"/>
-        </w:rPr>
-      </w:pPr>
-    </w:p>
-    <w:p>
-      <w:pPr>
-        <w:spacing w:line="276" w:lineRule="auto"/>
-        <w:rPr>
-          <w:rFonts w:ascii="Times New Roman" w:eastAsia="Times New Roman" w:hAnsi="Times New Roman" w:cs="Times New Roman"/>
-          <w:color w:val="000000"/>
-        </w:rPr>
-      </w:pPr>
-      <w:r>
-        <w:rPr>
-          <w:rFonts w:ascii="Times New Roman" w:eastAsia="Times New Roman" w:hAnsi="Times New Roman" w:cs="Times New Roman"/>
-          <w:color w:val="FF0000"/>
-        </w:rPr>
-        <w:t xml:space="preserve">We will make this clearer in the manuscript. </w:t>
-      </w:r>
-      <w:r>
-        <w:rPr>
-          <w:rFonts w:ascii="Times New Roman" w:eastAsia="Times New Roman" w:hAnsi="Times New Roman" w:cs="Times New Roman"/>
-          <w:color w:val="FF0000"/>
-          <w:shd w:val="clear" w:color="auto" w:fill="800080"/>
-        </w:rPr>
-        <w:t>WRITE</w:t>
-      </w:r>
-    </w:p>
-    <w:p>
-      <w:pPr>
-        <w:spacing w:line="276" w:lineRule="auto"/>
-        <w:rPr>
-          <w:rFonts w:ascii="Times New Roman" w:eastAsia="Times New Roman" w:hAnsi="Times New Roman" w:cs="Times New Roman"/>
-          <w:color w:val="000000"/>
-        </w:rPr>
-      </w:pPr>
-    </w:p>
-    <w:p>
-      <w:pPr>
-        <w:spacing w:line="276" w:lineRule="auto"/>
-        <w:rPr>
-          <w:rFonts w:ascii="Times New Roman" w:eastAsia="Times New Roman" w:hAnsi="Times New Roman" w:cs="Times New Roman"/>
-          <w:color w:val="000000"/>
-        </w:rPr>
-      </w:pPr>
-      <w:r>
-        <w:rPr>
-          <w:rFonts w:ascii="Times New Roman" w:eastAsia="Times New Roman" w:hAnsi="Times New Roman" w:cs="Times New Roman"/>
-          <w:i/>
-          <w:iCs/>
-          <w:color w:val="000000"/>
-          <w:shd w:val="clear" w:color="auto" w:fill="FFFFFF"/>
-        </w:rPr>
-        <w:t xml:space="preserve">Have the authors quantified how this </w:t>
-      </w:r>
-      <w:r>
-        <w:rPr>
-          <w:rFonts w:ascii="Times New Roman" w:eastAsia="Times New Roman" w:hAnsi="Times New Roman" w:cs="Times New Roman"/>
-          <w:i/>
-          <w:iCs/>
-          <w:color w:val="000000"/>
-          <w:shd w:val="clear" w:color="auto" w:fill="FFFF00"/>
-        </w:rPr>
-        <w:t xml:space="preserve">single-excitation/multiple-detection chromatic correction scheme compares with their current </w:t>
-      </w:r>
-      <w:proofErr w:type="spellStart"/>
-      <w:r>
-        <w:rPr>
-          <w:rFonts w:ascii="Times New Roman" w:eastAsia="Times New Roman" w:hAnsi="Times New Roman" w:cs="Times New Roman"/>
-          <w:i/>
-          <w:iCs/>
-          <w:color w:val="000000"/>
-          <w:shd w:val="clear" w:color="auto" w:fill="FFFF00"/>
-        </w:rPr>
-        <w:t>interest</w:t>
-      </w:r>
-      <w:r>
-        <w:rPr>
-          <w:rFonts w:ascii="Times New Roman" w:eastAsia="Times New Roman" w:hAnsi="Times New Roman" w:cs="Times New Roman"/>
-          <w:i/>
-          <w:iCs/>
-          <w:color w:val="000000"/>
-          <w:shd w:val="clear" w:color="auto" w:fill="FFFFFF"/>
-        </w:rPr>
-        <w:t>point</w:t>
-      </w:r>
-      <w:proofErr w:type="spellEnd"/>
-      <w:r>
-        <w:rPr>
-          <w:rFonts w:ascii="Times New Roman" w:eastAsia="Times New Roman" w:hAnsi="Times New Roman" w:cs="Times New Roman"/>
-          <w:i/>
-          <w:iCs/>
-          <w:color w:val="000000"/>
-          <w:shd w:val="clear" w:color="auto" w:fill="FFFFFF"/>
-        </w:rPr>
-        <w:t xml:space="preserve"> across all </w:t>
-      </w:r>
-      <w:proofErr w:type="gramStart"/>
-      <w:r>
-        <w:rPr>
-          <w:rFonts w:ascii="Times New Roman" w:eastAsia="Times New Roman" w:hAnsi="Times New Roman" w:cs="Times New Roman"/>
-          <w:i/>
-          <w:iCs/>
-          <w:color w:val="000000"/>
-          <w:shd w:val="clear" w:color="auto" w:fill="FFFFFF"/>
-        </w:rPr>
-        <w:t>channels</w:t>
-      </w:r>
-      <w:proofErr w:type="gramEnd"/>
-      <w:r>
-        <w:rPr>
-          <w:rFonts w:ascii="Times New Roman" w:eastAsia="Times New Roman" w:hAnsi="Times New Roman" w:cs="Times New Roman"/>
-          <w:i/>
-          <w:iCs/>
-          <w:color w:val="000000"/>
-          <w:shd w:val="clear" w:color="auto" w:fill="FFFFFF"/>
-        </w:rPr>
-        <w:t xml:space="preserve"> method?</w:t>
-      </w:r>
-    </w:p>
-    <w:p>
-      <w:pPr>
-        <w:spacing w:line="276" w:lineRule="auto"/>
-        <w:rPr>
-          <w:rFonts w:ascii="Times New Roman" w:eastAsia="Times New Roman" w:hAnsi="Times New Roman" w:cs="Times New Roman"/>
-          <w:color w:val="000000"/>
-        </w:rPr>
-      </w:pPr>
-    </w:p>
-    <w:p>
-      <w:pPr>
-        <w:spacing w:line="276" w:lineRule="auto"/>
-        <w:rPr>
-          <w:rFonts w:ascii="Times New Roman" w:eastAsia="Times New Roman" w:hAnsi="Times New Roman" w:cs="Times New Roman"/>
-          <w:color w:val="000000"/>
-        </w:rPr>
-      </w:pPr>
-      <w:r>
-        <w:rPr>
-          <w:rFonts w:ascii="Times New Roman" w:eastAsia="Times New Roman" w:hAnsi="Times New Roman" w:cs="Times New Roman"/>
-          <w:color w:val="FF0000"/>
-        </w:rPr>
-        <w:t xml:space="preserve">I am not sure what the question is here. </w:t>
-      </w:r>
-      <w:r>
-        <w:rPr>
-          <w:rFonts w:ascii="Times New Roman" w:eastAsia="Times New Roman" w:hAnsi="Times New Roman" w:cs="Times New Roman"/>
-          <w:color w:val="FF0000"/>
-          <w:shd w:val="clear" w:color="auto" w:fill="800080"/>
-        </w:rPr>
-        <w:t>READ &amp; ACQUIRE &amp; WRITE</w:t>
-      </w:r>
-      <w:r>
-        <w:rPr>
-          <w:rFonts w:ascii="Times New Roman" w:eastAsia="Times New Roman" w:hAnsi="Times New Roman" w:cs="Times New Roman"/>
-          <w:color w:val="FF0000"/>
-        </w:rPr>
-        <w:t>&gt;&gt; FABIO</w:t>
-      </w:r>
-    </w:p>
-    <w:p>
-      <w:pPr>
-        <w:spacing w:line="276" w:lineRule="auto"/>
-        <w:rPr>
-          <w:rFonts w:ascii="Times New Roman" w:eastAsia="Times New Roman" w:hAnsi="Times New Roman" w:cs="Times New Roman"/>
-          <w:color w:val="000000"/>
-        </w:rPr>
-      </w:pPr>
-      <w:r>
-        <w:rPr>
-          <w:rFonts w:ascii="Times New Roman" w:eastAsia="Times New Roman" w:hAnsi="Times New Roman" w:cs="Times New Roman"/>
-          <w:color w:val="FF0000"/>
-          <w:shd w:val="clear" w:color="auto" w:fill="CCCCCC"/>
-        </w:rPr>
-        <w:t>What they do is that they have a software where you can acquire a reference image in a channel like 405 and by detecting the bleed through in the other channels you can correct for the chromatic aberration by calculating translation, rotation, magnification. Then you apply this model to your target image. They test they method on simulated data and achieve a deviation from the truth after correction around 16 nm</w:t>
-      </w:r>
-    </w:p>
-    <w:p>
-      <w:pPr>
-        <w:spacing w:line="276" w:lineRule="auto"/>
-        <w:rPr>
-          <w:rFonts w:ascii="Times New Roman" w:eastAsia="Times New Roman" w:hAnsi="Times New Roman" w:cs="Times New Roman"/>
-          <w:color w:val="000000"/>
-        </w:rPr>
-      </w:pPr>
-      <w:r>
-        <w:rPr>
-          <w:rFonts w:ascii="Times New Roman" w:eastAsia="Times New Roman" w:hAnsi="Times New Roman" w:cs="Times New Roman"/>
-          <w:color w:val="FF0000"/>
-          <w:shd w:val="clear" w:color="auto" w:fill="CCCCCC"/>
-        </w:rPr>
-        <w:t>Here is a quick guide of what they do:</w:t>
-      </w:r>
-    </w:p>
-    <w:p>
-      <w:pPr>
-        <w:spacing w:line="276" w:lineRule="auto"/>
-        <w:rPr>
-          <w:rFonts w:ascii="Times New Roman" w:eastAsia="Times New Roman" w:hAnsi="Times New Roman" w:cs="Times New Roman"/>
-          <w:color w:val="000000"/>
-        </w:rPr>
-      </w:pPr>
+        <w:t xml:space="preserve"> compatible format so that the stage positions could be utilized.</w:t>
+      </w:r>
+    </w:p>
+    <w:p>
+      <w:pPr>
+        <w:spacing w:line="276" w:lineRule="auto"/>
+        <w:rPr>
+          <w:rFonts w:ascii="Times New Roman" w:eastAsia="Times New Roman" w:hAnsi="Times New Roman" w:cs="Times New Roman"/>
+          <w:color w:val="000000"/>
+        </w:rPr>
+      </w:pPr>
+    </w:p>
+    <w:p>
+      <w:pPr>
+        <w:spacing w:line="276" w:lineRule="auto"/>
+        <w:rPr>
+          <w:rFonts w:ascii="Times New Roman" w:eastAsia="Times New Roman" w:hAnsi="Times New Roman" w:cs="Times New Roman"/>
+          <w:color w:val="FF0000"/>
+        </w:rPr>
+      </w:pPr>
+      <w:r>
+        <w:rPr>
+          <w:rFonts w:ascii="Times New Roman" w:eastAsia="Times New Roman" w:hAnsi="Times New Roman" w:cs="Times New Roman"/>
+          <w:color w:val="FF0000"/>
+        </w:rPr>
+        <w:t>Thanks a lot for this precise feedback. This actually constitutes a perfect GitHub issue (</w:t>
+      </w:r>
       <w:hyperlink r:id="rId11" w:history="1">
         <w:r>
           <w:rPr>
+            <w:rStyle w:val="Hyperlink"/>
             <w:rFonts w:ascii="Times New Roman" w:eastAsia="Times New Roman" w:hAnsi="Times New Roman" w:cs="Times New Roman"/>
-            <w:color w:val="FF0000"/>
-            <w:u w:val="single"/>
-            <w:shd w:val="clear" w:color="auto" w:fill="CCCCCC"/>
           </w:rPr>
-          <w:t>https://github.com/macronucleus/Chromagnon/releases/download/Doc-v0.5/DocumentV064.pdf</w:t>
+          <w:t>https://github.com/PreibischLab/BigStitcher/issues</w:t>
         </w:r>
       </w:hyperlink>
-    </w:p>
-    <w:p>
-      <w:pPr>
-        <w:spacing w:line="276" w:lineRule="auto"/>
-        <w:rPr>
-          <w:rFonts w:ascii="Times New Roman" w:eastAsia="Times New Roman" w:hAnsi="Times New Roman" w:cs="Times New Roman"/>
-          <w:color w:val="000000"/>
-        </w:rPr>
-      </w:pPr>
+      <w:r>
+        <w:rPr>
+          <w:rFonts w:ascii="Times New Roman" w:eastAsia="Times New Roman" w:hAnsi="Times New Roman" w:cs="Times New Roman"/>
+          <w:color w:val="FF0000"/>
+        </w:rPr>
+        <w:t xml:space="preserve">), which is the preferred way to handle such problems as well as feature requests (we added that to the Limitations section). It is a bit hard to address without any example data, but most likely it is a problem in </w:t>
+      </w:r>
+      <w:proofErr w:type="spellStart"/>
+      <w:r>
+        <w:rPr>
+          <w:rFonts w:ascii="Times New Roman" w:eastAsia="Times New Roman" w:hAnsi="Times New Roman" w:cs="Times New Roman"/>
+          <w:color w:val="FF0000"/>
+        </w:rPr>
+        <w:t>Bioformats</w:t>
+      </w:r>
+      <w:proofErr w:type="spellEnd"/>
+      <w:r>
+        <w:rPr>
+          <w:rFonts w:ascii="Times New Roman" w:eastAsia="Times New Roman" w:hAnsi="Times New Roman" w:cs="Times New Roman"/>
+          <w:color w:val="FF0000"/>
+        </w:rPr>
+        <w:t xml:space="preserve"> rather than </w:t>
+      </w:r>
+      <w:proofErr w:type="spellStart"/>
+      <w:r>
+        <w:rPr>
+          <w:rFonts w:ascii="Times New Roman" w:eastAsia="Times New Roman" w:hAnsi="Times New Roman" w:cs="Times New Roman"/>
+          <w:color w:val="FF0000"/>
+        </w:rPr>
+        <w:t>BigStitcher</w:t>
+      </w:r>
+      <w:proofErr w:type="spellEnd"/>
+      <w:r>
+        <w:rPr>
+          <w:rFonts w:ascii="Times New Roman" w:eastAsia="Times New Roman" w:hAnsi="Times New Roman" w:cs="Times New Roman"/>
+          <w:color w:val="FF0000"/>
+        </w:rPr>
+        <w:t>, but hard to say. Still, great to see that you found a way around that bug.</w:t>
+      </w:r>
+    </w:p>
+    <w:p>
+      <w:pPr>
+        <w:spacing w:line="276" w:lineRule="auto"/>
+        <w:rPr>
+          <w:rFonts w:ascii="Times New Roman" w:eastAsia="Times New Roman" w:hAnsi="Times New Roman" w:cs="Times New Roman"/>
+          <w:color w:val="FF0000"/>
+        </w:rPr>
+      </w:pPr>
+    </w:p>
+    <w:p>
+      <w:pPr>
+        <w:spacing w:line="276" w:lineRule="auto"/>
+        <w:rPr>
+          <w:rFonts w:ascii="Times New Roman" w:eastAsia="Times New Roman" w:hAnsi="Times New Roman" w:cs="Times New Roman"/>
+          <w:color w:val="000000"/>
+        </w:rPr>
+      </w:pPr>
+      <w:r>
+        <w:rPr>
+          <w:rFonts w:ascii="Times New Roman" w:eastAsia="Times New Roman" w:hAnsi="Times New Roman" w:cs="Times New Roman"/>
+          <w:color w:val="FF0000"/>
+        </w:rPr>
+        <w:t>We tried to reproduce the error using simulated hardware (</w:t>
+      </w:r>
+      <w:proofErr w:type="spellStart"/>
+      <w:r>
+        <w:rPr>
+          <w:rFonts w:ascii="Times New Roman" w:eastAsia="Times New Roman" w:hAnsi="Times New Roman" w:cs="Times New Roman"/>
+          <w:color w:val="FF0000"/>
+        </w:rPr>
+        <w:t>DemoStage</w:t>
+      </w:r>
+      <w:proofErr w:type="spellEnd"/>
+      <w:r>
+        <w:rPr>
+          <w:rFonts w:ascii="Times New Roman" w:eastAsia="Times New Roman" w:hAnsi="Times New Roman" w:cs="Times New Roman"/>
+          <w:color w:val="FF0000"/>
+        </w:rPr>
+        <w:t xml:space="preserve">, </w:t>
+      </w:r>
+      <w:proofErr w:type="spellStart"/>
+      <w:r>
+        <w:rPr>
+          <w:rFonts w:ascii="Times New Roman" w:eastAsia="Times New Roman" w:hAnsi="Times New Roman" w:cs="Times New Roman"/>
+          <w:color w:val="FF0000"/>
+        </w:rPr>
+        <w:t>DemoXYStage</w:t>
+      </w:r>
+      <w:proofErr w:type="spellEnd"/>
+      <w:r>
+        <w:rPr>
+          <w:rFonts w:ascii="Times New Roman" w:eastAsia="Times New Roman" w:hAnsi="Times New Roman" w:cs="Times New Roman"/>
+          <w:color w:val="FF0000"/>
+        </w:rPr>
+        <w:t xml:space="preserve">, 2 </w:t>
+      </w:r>
+      <w:proofErr w:type="spellStart"/>
+      <w:r>
+        <w:rPr>
+          <w:rFonts w:ascii="Times New Roman" w:eastAsia="Times New Roman" w:hAnsi="Times New Roman" w:cs="Times New Roman"/>
+          <w:color w:val="FF0000"/>
+        </w:rPr>
+        <w:t>DemoCameras</w:t>
+      </w:r>
+      <w:proofErr w:type="spellEnd"/>
+      <w:r>
+        <w:rPr>
+          <w:rFonts w:ascii="Times New Roman" w:eastAsia="Times New Roman" w:hAnsi="Times New Roman" w:cs="Times New Roman"/>
+          <w:color w:val="FF0000"/>
+        </w:rPr>
+        <w:t xml:space="preserve">) in micro manager (same build, </w:t>
+      </w:r>
+      <w:proofErr w:type="spellStart"/>
+      <w:r>
+        <w:rPr>
+          <w:rFonts w:ascii="Times New Roman" w:eastAsia="Times New Roman" w:hAnsi="Times New Roman" w:cs="Times New Roman"/>
+          <w:color w:val="FF0000"/>
+        </w:rPr>
+        <w:t>macOSX</w:t>
+      </w:r>
+      <w:proofErr w:type="spellEnd"/>
+      <w:r>
+        <w:rPr>
+          <w:rFonts w:ascii="Times New Roman" w:eastAsia="Times New Roman" w:hAnsi="Times New Roman" w:cs="Times New Roman"/>
+          <w:color w:val="FF0000"/>
+        </w:rPr>
+        <w:t>) as follows:</w:t>
+      </w:r>
+    </w:p>
+    <w:p>
+      <w:pPr>
+        <w:spacing w:line="276" w:lineRule="auto"/>
+        <w:rPr>
+          <w:rFonts w:ascii="Times New Roman" w:eastAsia="Times New Roman" w:hAnsi="Times New Roman" w:cs="Times New Roman"/>
+          <w:color w:val="000000"/>
+        </w:rPr>
+      </w:pPr>
+      <w:r>
+        <w:rPr>
+          <w:rFonts w:ascii="Times New Roman" w:eastAsia="Times New Roman" w:hAnsi="Times New Roman" w:cs="Times New Roman"/>
+          <w:color w:val="FF0000"/>
+        </w:rPr>
+        <w:t xml:space="preserve">* We set up </w:t>
+      </w:r>
+      <w:r>
+        <w:rPr>
+          <w:rFonts w:ascii="Times New Roman" w:eastAsia="Times New Roman" w:hAnsi="Times New Roman" w:cs="Times New Roman"/>
+          <w:color w:val="FF0000"/>
+        </w:rPr>
+        <w:t>an</w:t>
+      </w:r>
+      <w:r>
+        <w:rPr>
+          <w:rFonts w:ascii="Times New Roman" w:eastAsia="Times New Roman" w:hAnsi="Times New Roman" w:cs="Times New Roman"/>
+          <w:color w:val="FF0000"/>
+        </w:rPr>
+        <w:t xml:space="preserve"> MDA with multiple, hand-picked, XY positions, relative z stacks and 2 channels, each using a different </w:t>
+      </w:r>
+      <w:proofErr w:type="spellStart"/>
+      <w:r>
+        <w:rPr>
+          <w:rFonts w:ascii="Times New Roman" w:eastAsia="Times New Roman" w:hAnsi="Times New Roman" w:cs="Times New Roman"/>
+          <w:color w:val="FF0000"/>
+        </w:rPr>
+        <w:t>DemoCamera</w:t>
+      </w:r>
+      <w:proofErr w:type="spellEnd"/>
+    </w:p>
+    <w:p>
+      <w:pPr>
+        <w:spacing w:line="276" w:lineRule="auto"/>
+        <w:rPr>
+          <w:rFonts w:ascii="Times New Roman" w:eastAsia="Times New Roman" w:hAnsi="Times New Roman" w:cs="Times New Roman"/>
+          <w:color w:val="000000"/>
+        </w:rPr>
+      </w:pPr>
+      <w:r>
+        <w:rPr>
+          <w:rFonts w:ascii="Times New Roman" w:eastAsia="Times New Roman" w:hAnsi="Times New Roman" w:cs="Times New Roman"/>
+          <w:color w:val="FF0000"/>
+        </w:rPr>
+        <w:t xml:space="preserve">* We chose to save the Images as Image stack files: </w:t>
+      </w:r>
+      <w:proofErr w:type="spellStart"/>
+      <w:r>
+        <w:rPr>
+          <w:rFonts w:ascii="Times New Roman" w:eastAsia="Times New Roman" w:hAnsi="Times New Roman" w:cs="Times New Roman"/>
+          <w:color w:val="FF0000"/>
+        </w:rPr>
+        <w:t>MMStack_Pos</w:t>
+      </w:r>
+      <w:proofErr w:type="spellEnd"/>
+      <w:r>
+        <w:rPr>
+          <w:rFonts w:ascii="Times New Roman" w:eastAsia="Times New Roman" w:hAnsi="Times New Roman" w:cs="Times New Roman"/>
+          <w:color w:val="FF0000"/>
+        </w:rPr>
+        <w:t>*.</w:t>
+      </w:r>
+      <w:proofErr w:type="spellStart"/>
+      <w:r>
+        <w:rPr>
+          <w:rFonts w:ascii="Times New Roman" w:eastAsia="Times New Roman" w:hAnsi="Times New Roman" w:cs="Times New Roman"/>
+          <w:color w:val="FF0000"/>
+        </w:rPr>
+        <w:t>ome.tif</w:t>
+      </w:r>
+      <w:proofErr w:type="spellEnd"/>
+    </w:p>
+    <w:p>
+      <w:pPr>
+        <w:spacing w:line="276" w:lineRule="auto"/>
+        <w:rPr>
+          <w:rFonts w:ascii="Times New Roman" w:eastAsia="Times New Roman" w:hAnsi="Times New Roman" w:cs="Times New Roman"/>
+          <w:color w:val="000000"/>
+        </w:rPr>
+      </w:pPr>
+    </w:p>
+    <w:p>
+      <w:pPr>
+        <w:spacing w:line="276" w:lineRule="auto"/>
+        <w:rPr>
+          <w:rFonts w:ascii="Times New Roman" w:eastAsia="Times New Roman" w:hAnsi="Times New Roman" w:cs="Times New Roman"/>
+          <w:color w:val="000000"/>
+        </w:rPr>
+      </w:pPr>
+      <w:r>
+        <w:rPr>
+          <w:rFonts w:ascii="Times New Roman" w:eastAsia="Times New Roman" w:hAnsi="Times New Roman" w:cs="Times New Roman"/>
+          <w:color w:val="FF0000"/>
+        </w:rPr>
+        <w:t xml:space="preserve">We then imported the data into </w:t>
+      </w:r>
+      <w:proofErr w:type="spellStart"/>
+      <w:r>
+        <w:rPr>
+          <w:rFonts w:ascii="Times New Roman" w:eastAsia="Times New Roman" w:hAnsi="Times New Roman" w:cs="Times New Roman"/>
+          <w:color w:val="FF0000"/>
+        </w:rPr>
+        <w:t>BigStitcher</w:t>
+      </w:r>
+      <w:proofErr w:type="spellEnd"/>
+      <w:r>
+        <w:rPr>
+          <w:rFonts w:ascii="Times New Roman" w:eastAsia="Times New Roman" w:hAnsi="Times New Roman" w:cs="Times New Roman"/>
+          <w:color w:val="FF0000"/>
+        </w:rPr>
+        <w:t xml:space="preserve"> as follows:</w:t>
+      </w:r>
+    </w:p>
+    <w:p>
+      <w:pPr>
+        <w:spacing w:line="276" w:lineRule="auto"/>
+        <w:rPr>
+          <w:rFonts w:ascii="Times New Roman" w:eastAsia="Times New Roman" w:hAnsi="Times New Roman" w:cs="Times New Roman"/>
+          <w:color w:val="000000"/>
+        </w:rPr>
+      </w:pPr>
+      <w:r>
+        <w:rPr>
+          <w:rFonts w:ascii="Times New Roman" w:eastAsia="Times New Roman" w:hAnsi="Times New Roman" w:cs="Times New Roman"/>
+          <w:color w:val="FF0000"/>
+        </w:rPr>
+        <w:t>* Define a new dataset using the Automatic Loader (</w:t>
+      </w:r>
+      <w:proofErr w:type="spellStart"/>
+      <w:r>
+        <w:rPr>
+          <w:rFonts w:ascii="Times New Roman" w:eastAsia="Times New Roman" w:hAnsi="Times New Roman" w:cs="Times New Roman"/>
+          <w:color w:val="FF0000"/>
+        </w:rPr>
+        <w:t>Bioformats</w:t>
+      </w:r>
+      <w:proofErr w:type="spellEnd"/>
+      <w:r>
+        <w:rPr>
+          <w:rFonts w:ascii="Times New Roman" w:eastAsia="Times New Roman" w:hAnsi="Times New Roman" w:cs="Times New Roman"/>
+          <w:color w:val="FF0000"/>
+        </w:rPr>
+        <w:t xml:space="preserve"> based)</w:t>
+      </w:r>
+    </w:p>
+    <w:p>
+      <w:pPr>
+        <w:spacing w:line="276" w:lineRule="auto"/>
+        <w:rPr>
+          <w:rFonts w:ascii="Times New Roman" w:eastAsia="Times New Roman" w:hAnsi="Times New Roman" w:cs="Times New Roman"/>
+          <w:color w:val="000000"/>
+        </w:rPr>
+      </w:pPr>
+      <w:r>
+        <w:rPr>
+          <w:rFonts w:ascii="Times New Roman" w:eastAsia="Times New Roman" w:hAnsi="Times New Roman" w:cs="Times New Roman"/>
+          <w:color w:val="FF0000"/>
+        </w:rPr>
+        <w:t>* As the file path, we used /path/to/images/</w:t>
+      </w:r>
+      <w:proofErr w:type="spellStart"/>
+      <w:r>
+        <w:rPr>
+          <w:rFonts w:ascii="Times New Roman" w:eastAsia="Times New Roman" w:hAnsi="Times New Roman" w:cs="Times New Roman"/>
+          <w:color w:val="FF0000"/>
+        </w:rPr>
+        <w:t>MMStack_Pos</w:t>
+      </w:r>
+      <w:proofErr w:type="spellEnd"/>
+      <w:r>
+        <w:rPr>
+          <w:rFonts w:ascii="Times New Roman" w:eastAsia="Times New Roman" w:hAnsi="Times New Roman" w:cs="Times New Roman"/>
+          <w:color w:val="FF0000"/>
+        </w:rPr>
+        <w:t>*.</w:t>
+      </w:r>
+      <w:proofErr w:type="spellStart"/>
+      <w:r>
+        <w:rPr>
+          <w:rFonts w:ascii="Times New Roman" w:eastAsia="Times New Roman" w:hAnsi="Times New Roman" w:cs="Times New Roman"/>
+          <w:color w:val="FF0000"/>
+        </w:rPr>
+        <w:t>ome.tif</w:t>
+      </w:r>
+      <w:proofErr w:type="spellEnd"/>
+    </w:p>
+    <w:p>
+      <w:pPr>
+        <w:spacing w:line="276" w:lineRule="auto"/>
+        <w:rPr>
+          <w:rFonts w:ascii="Times New Roman" w:eastAsia="Times New Roman" w:hAnsi="Times New Roman" w:cs="Times New Roman"/>
+          <w:color w:val="000000"/>
+        </w:rPr>
+      </w:pPr>
+      <w:r>
+        <w:rPr>
+          <w:rFonts w:ascii="Times New Roman" w:eastAsia="Times New Roman" w:hAnsi="Times New Roman" w:cs="Times New Roman"/>
+          <w:color w:val="FF0000"/>
+        </w:rPr>
+        <w:t xml:space="preserve">* We mapped </w:t>
+      </w:r>
+      <w:proofErr w:type="spellStart"/>
+      <w:r>
+        <w:rPr>
+          <w:rFonts w:ascii="Times New Roman" w:eastAsia="Times New Roman" w:hAnsi="Times New Roman" w:cs="Times New Roman"/>
+          <w:color w:val="FF0000"/>
+        </w:rPr>
+        <w:t>BioFormats</w:t>
+      </w:r>
+      <w:proofErr w:type="spellEnd"/>
+      <w:r>
+        <w:rPr>
+          <w:rFonts w:ascii="Times New Roman" w:eastAsia="Times New Roman" w:hAnsi="Times New Roman" w:cs="Times New Roman"/>
+          <w:color w:val="FF0000"/>
+        </w:rPr>
+        <w:t xml:space="preserve"> Series to Tiles (</w:t>
+      </w:r>
+      <w:proofErr w:type="spellStart"/>
+      <w:r>
+        <w:rPr>
+          <w:rFonts w:ascii="Times New Roman" w:eastAsia="Times New Roman" w:hAnsi="Times New Roman" w:cs="Times New Roman"/>
+          <w:color w:val="FF0000"/>
+        </w:rPr>
+        <w:t>BioFormats</w:t>
+      </w:r>
+      <w:proofErr w:type="spellEnd"/>
+      <w:r>
+        <w:rPr>
+          <w:rFonts w:ascii="Times New Roman" w:eastAsia="Times New Roman" w:hAnsi="Times New Roman" w:cs="Times New Roman"/>
+          <w:color w:val="FF0000"/>
+        </w:rPr>
+        <w:t xml:space="preserve"> Series are? -&gt; Tiles)</w:t>
+      </w:r>
+    </w:p>
+    <w:p>
+      <w:pPr>
+        <w:spacing w:line="276" w:lineRule="auto"/>
+        <w:rPr>
+          <w:rFonts w:ascii="Times New Roman" w:eastAsia="Times New Roman" w:hAnsi="Times New Roman" w:cs="Times New Roman"/>
+          <w:color w:val="000000"/>
+        </w:rPr>
+      </w:pPr>
+      <w:r>
+        <w:rPr>
+          <w:rFonts w:ascii="Times New Roman" w:eastAsia="Times New Roman" w:hAnsi="Times New Roman" w:cs="Times New Roman"/>
+          <w:color w:val="FF0000"/>
+        </w:rPr>
+        <w:t>* For the numerical pattern detected in the files (</w:t>
+      </w:r>
+      <w:proofErr w:type="spellStart"/>
+      <w:r>
+        <w:rPr>
+          <w:rFonts w:ascii="Times New Roman" w:eastAsia="Times New Roman" w:hAnsi="Times New Roman" w:cs="Times New Roman"/>
+          <w:color w:val="FF0000"/>
+        </w:rPr>
+        <w:t>MMStack_Pos</w:t>
+      </w:r>
+      <w:proofErr w:type="spellEnd"/>
+      <w:r>
+        <w:rPr>
+          <w:rFonts w:ascii="Times New Roman" w:eastAsia="Times New Roman" w:hAnsi="Times New Roman" w:cs="Times New Roman"/>
+          <w:color w:val="FF0000"/>
+        </w:rPr>
+        <w:t>{0</w:t>
+      </w:r>
       <w:proofErr w:type="gramStart"/>
       <w:r>
         <w:rPr>
           <w:rFonts w:ascii="Times New Roman" w:eastAsia="Times New Roman" w:hAnsi="Times New Roman" w:cs="Times New Roman"/>
           <w:color w:val="FF0000"/>
-          <w:shd w:val="clear" w:color="auto" w:fill="CCCCCC"/>
-        </w:rPr>
-        <w:t>So</w:t>
-      </w:r>
+        </w:rPr>
+        <w:t>}.</w:t>
+      </w:r>
+      <w:proofErr w:type="spellStart"/>
+      <w:r>
+        <w:rPr>
+          <w:rFonts w:ascii="Times New Roman" w:eastAsia="Times New Roman" w:hAnsi="Times New Roman" w:cs="Times New Roman"/>
+          <w:color w:val="FF0000"/>
+        </w:rPr>
+        <w:t>ome.tif</w:t>
+      </w:r>
+      <w:proofErr w:type="spellEnd"/>
       <w:proofErr w:type="gramEnd"/>
       <w:r>
         <w:rPr>
           <w:rFonts w:ascii="Times New Roman" w:eastAsia="Times New Roman" w:hAnsi="Times New Roman" w:cs="Times New Roman"/>
           <w:color w:val="FF0000"/>
-          <w:shd w:val="clear" w:color="auto" w:fill="CCCCCC"/>
-        </w:rPr>
-        <w:t xml:space="preserve"> Matsuda et al uses the single-excitation/multiple detection and we use Interest Points from different excitation-emission channels. </w:t>
-      </w:r>
-    </w:p>
-    <w:p>
-      <w:pPr>
-        <w:spacing w:line="276" w:lineRule="auto"/>
-        <w:rPr>
-          <w:rFonts w:ascii="Times New Roman" w:eastAsia="Times New Roman" w:hAnsi="Times New Roman" w:cs="Times New Roman"/>
-          <w:color w:val="000000"/>
-        </w:rPr>
-      </w:pPr>
-      <w:r>
-        <w:rPr>
-          <w:rFonts w:ascii="Times New Roman" w:eastAsia="Times New Roman" w:hAnsi="Times New Roman" w:cs="Times New Roman"/>
-          <w:color w:val="FF0000"/>
-          <w:shd w:val="clear" w:color="auto" w:fill="CCCCCC"/>
-        </w:rPr>
-        <w:t xml:space="preserve">I don’t know exactly what the reviewer wants. One option is to compare the </w:t>
-      </w:r>
-      <w:proofErr w:type="spellStart"/>
-      <w:r>
-        <w:rPr>
-          <w:rFonts w:ascii="Times New Roman" w:eastAsia="Times New Roman" w:hAnsi="Times New Roman" w:cs="Times New Roman"/>
-          <w:color w:val="FF0000"/>
-          <w:shd w:val="clear" w:color="auto" w:fill="CCCCCC"/>
-        </w:rPr>
-        <w:t>chromagnon</w:t>
-      </w:r>
-      <w:proofErr w:type="spellEnd"/>
-      <w:r>
-        <w:rPr>
-          <w:rFonts w:ascii="Times New Roman" w:eastAsia="Times New Roman" w:hAnsi="Times New Roman" w:cs="Times New Roman"/>
-          <w:color w:val="FF0000"/>
-          <w:shd w:val="clear" w:color="auto" w:fill="CCCCCC"/>
-        </w:rPr>
-        <w:t xml:space="preserve"> chromatic shift (single-excitation/multiple-detection) to our chromatic correction (IP across all channels) or acquire an image single-excitation/multiple-detection) and an image single-excitation/single-detection) and compare the correction of the chromatic shift using our IP method</w:t>
-      </w:r>
-    </w:p>
-    <w:p>
-      <w:pPr>
-        <w:spacing w:line="276" w:lineRule="auto"/>
-        <w:rPr>
-          <w:rFonts w:ascii="Times New Roman" w:eastAsia="Times New Roman" w:hAnsi="Times New Roman" w:cs="Times New Roman"/>
-          <w:color w:val="000000"/>
-        </w:rPr>
-      </w:pPr>
-    </w:p>
-    <w:p>
-      <w:pPr>
-        <w:spacing w:line="276" w:lineRule="auto"/>
-        <w:rPr>
-          <w:rFonts w:ascii="Times New Roman" w:eastAsia="Times New Roman" w:hAnsi="Times New Roman" w:cs="Times New Roman"/>
-          <w:color w:val="000000"/>
-        </w:rPr>
-      </w:pPr>
-      <w:r>
-        <w:rPr>
-          <w:rFonts w:ascii="Times New Roman" w:eastAsia="Times New Roman" w:hAnsi="Times New Roman" w:cs="Times New Roman"/>
-          <w:i/>
-          <w:iCs/>
-          <w:color w:val="000000"/>
-          <w:shd w:val="clear" w:color="auto" w:fill="FFFFFF"/>
-        </w:rPr>
-        <w:t>Minor comments:</w:t>
-      </w:r>
-    </w:p>
-    <w:p>
-      <w:pPr>
-        <w:spacing w:line="276" w:lineRule="auto"/>
-        <w:rPr>
-          <w:rFonts w:ascii="Times New Roman" w:eastAsia="Times New Roman" w:hAnsi="Times New Roman" w:cs="Times New Roman"/>
-          <w:color w:val="000000"/>
-        </w:rPr>
-      </w:pPr>
-      <w:r>
-        <w:rPr>
-          <w:rFonts w:ascii="Times New Roman" w:eastAsia="Times New Roman" w:hAnsi="Times New Roman" w:cs="Times New Roman"/>
-          <w:i/>
-          <w:iCs/>
-          <w:color w:val="000000"/>
-          <w:shd w:val="clear" w:color="auto" w:fill="FFFFFF"/>
-        </w:rPr>
-        <w:lastRenderedPageBreak/>
-        <w:t xml:space="preserve">1. We attempted to evaluate </w:t>
-      </w:r>
-      <w:proofErr w:type="spellStart"/>
-      <w:r>
-        <w:rPr>
-          <w:rFonts w:ascii="Times New Roman" w:eastAsia="Times New Roman" w:hAnsi="Times New Roman" w:cs="Times New Roman"/>
-          <w:i/>
-          <w:iCs/>
-          <w:color w:val="000000"/>
-          <w:shd w:val="clear" w:color="auto" w:fill="FFFFFF"/>
+        </w:rPr>
+        <w:t>) we chose to --ignore this pattern-- (in the newest version, this pattern is ignored automatically)</w:t>
+      </w:r>
+    </w:p>
+    <w:p>
+      <w:pPr>
+        <w:spacing w:line="276" w:lineRule="auto"/>
+        <w:rPr>
+          <w:rFonts w:ascii="Times New Roman" w:eastAsia="Times New Roman" w:hAnsi="Times New Roman" w:cs="Times New Roman"/>
+          <w:color w:val="000000"/>
+        </w:rPr>
+      </w:pPr>
+      <w:r>
+        <w:rPr>
+          <w:rFonts w:ascii="Times New Roman" w:eastAsia="Times New Roman" w:hAnsi="Times New Roman" w:cs="Times New Roman"/>
+          <w:color w:val="FF0000"/>
+        </w:rPr>
+        <w:t>* Under Move to Grid, we chose “Do not move Tiles to Grid (use Metadata if available)</w:t>
+      </w:r>
+      <w:r>
+        <w:rPr>
+          <w:rFonts w:ascii="Times New Roman" w:eastAsia="Times New Roman" w:hAnsi="Times New Roman" w:cs="Times New Roman"/>
+          <w:color w:val="FF0000"/>
+        </w:rPr>
+        <w:t>”</w:t>
+      </w:r>
+    </w:p>
+    <w:p>
+      <w:pPr>
+        <w:spacing w:line="276" w:lineRule="auto"/>
+        <w:rPr>
+          <w:rFonts w:ascii="Times New Roman" w:eastAsia="Times New Roman" w:hAnsi="Times New Roman" w:cs="Times New Roman"/>
+          <w:color w:val="000000"/>
+        </w:rPr>
+      </w:pPr>
+    </w:p>
+    <w:p>
+      <w:pPr>
+        <w:spacing w:line="276" w:lineRule="auto"/>
+        <w:rPr>
+          <w:rFonts w:ascii="Times New Roman" w:eastAsia="Times New Roman" w:hAnsi="Times New Roman" w:cs="Times New Roman"/>
+          <w:color w:val="000000"/>
+        </w:rPr>
+      </w:pPr>
+      <w:r>
+        <w:rPr>
+          <w:rFonts w:ascii="Times New Roman" w:eastAsia="Times New Roman" w:hAnsi="Times New Roman" w:cs="Times New Roman"/>
+          <w:color w:val="FF0000"/>
+        </w:rPr>
+        <w:t xml:space="preserve">By following this procedure, </w:t>
+      </w:r>
+      <w:proofErr w:type="spellStart"/>
+      <w:r>
+        <w:rPr>
+          <w:rFonts w:ascii="Times New Roman" w:eastAsia="Times New Roman" w:hAnsi="Times New Roman" w:cs="Times New Roman"/>
+          <w:color w:val="FF0000"/>
         </w:rPr>
         <w:t>BigStitcher</w:t>
       </w:r>
@@ -4443,225 +5253,25 @@
       <w:r>
         <w:rPr>
           <w:rFonts w:ascii="Times New Roman" w:eastAsia="Times New Roman" w:hAnsi="Times New Roman" w:cs="Times New Roman"/>
-          <w:i/>
-          <w:iCs/>
-          <w:color w:val="000000"/>
-          <w:shd w:val="clear" w:color="auto" w:fill="FFFFFF"/>
-        </w:rPr>
-        <w:t xml:space="preserve"> on tiled 3D stacks with 10 x 10 XY tiles with 20% overlap, 51 z positions, 4 colors, 2 spectrally separated detection </w:t>
-      </w:r>
-      <w:proofErr w:type="spellStart"/>
-      <w:r>
-        <w:rPr>
-          <w:rFonts w:ascii="Times New Roman" w:eastAsia="Times New Roman" w:hAnsi="Times New Roman" w:cs="Times New Roman"/>
-          <w:i/>
-          <w:iCs/>
-          <w:color w:val="000000"/>
-          <w:shd w:val="clear" w:color="auto" w:fill="FFFFFF"/>
-        </w:rPr>
-        <w:t>sCMOS</w:t>
-      </w:r>
-      <w:proofErr w:type="spellEnd"/>
-      <w:r>
-        <w:rPr>
-          <w:rFonts w:ascii="Times New Roman" w:eastAsia="Times New Roman" w:hAnsi="Times New Roman" w:cs="Times New Roman"/>
-          <w:i/>
-          <w:iCs/>
-          <w:color w:val="000000"/>
-          <w:shd w:val="clear" w:color="auto" w:fill="FFFFFF"/>
-        </w:rPr>
-        <w:t xml:space="preserve"> cameras (OrcaFlash4.0 v2) each with 2048x2048 pixels. These stacks were acquired using the Multi-Dimensional Acquisition plugin in </w:t>
-      </w:r>
-      <w:proofErr w:type="spellStart"/>
-      <w:r>
-        <w:rPr>
-          <w:rFonts w:ascii="Times New Roman" w:eastAsia="Times New Roman" w:hAnsi="Times New Roman" w:cs="Times New Roman"/>
-          <w:i/>
-          <w:iCs/>
-          <w:color w:val="000000"/>
-          <w:shd w:val="clear" w:color="auto" w:fill="FFFFFF"/>
-        </w:rPr>
-        <w:t>MicroManager</w:t>
-      </w:r>
-      <w:proofErr w:type="spellEnd"/>
-      <w:r>
-        <w:rPr>
-          <w:rFonts w:ascii="Times New Roman" w:eastAsia="Times New Roman" w:hAnsi="Times New Roman" w:cs="Times New Roman"/>
-          <w:i/>
-          <w:iCs/>
-          <w:color w:val="000000"/>
-          <w:shd w:val="clear" w:color="auto" w:fill="FFFFFF"/>
-        </w:rPr>
-        <w:t xml:space="preserve"> 2.0 gamma build 2018.04.01. </w:t>
-      </w:r>
-      <w:proofErr w:type="spellStart"/>
-      <w:r>
-        <w:rPr>
-          <w:rFonts w:ascii="Times New Roman" w:eastAsia="Times New Roman" w:hAnsi="Times New Roman" w:cs="Times New Roman"/>
-          <w:i/>
-          <w:iCs/>
-          <w:color w:val="000000"/>
-          <w:shd w:val="clear" w:color="auto" w:fill="FFFFFF"/>
-        </w:rPr>
-        <w:t>BigStitcher</w:t>
-      </w:r>
-      <w:proofErr w:type="spellEnd"/>
-      <w:r>
-        <w:rPr>
-          <w:rFonts w:ascii="Times New Roman" w:eastAsia="Times New Roman" w:hAnsi="Times New Roman" w:cs="Times New Roman"/>
-          <w:i/>
-          <w:iCs/>
-          <w:color w:val="000000"/>
-          <w:shd w:val="clear" w:color="auto" w:fill="FFFFFF"/>
-        </w:rPr>
-        <w:t xml:space="preserve"> was unable to parse the metadata correctly for tile positions outputted from MM 2.0. We had to arrange the tiles using the built-in functions manually. </w:t>
-      </w:r>
-    </w:p>
-    <w:p>
-      <w:pPr>
-        <w:spacing w:line="276" w:lineRule="auto"/>
-        <w:rPr>
-          <w:rFonts w:ascii="Times New Roman" w:eastAsia="Times New Roman" w:hAnsi="Times New Roman" w:cs="Times New Roman"/>
-          <w:color w:val="000000"/>
-        </w:rPr>
-      </w:pPr>
-      <w:r>
-        <w:rPr>
-          <w:rFonts w:ascii="Times New Roman" w:eastAsia="Times New Roman" w:hAnsi="Times New Roman" w:cs="Times New Roman"/>
-          <w:i/>
-          <w:iCs/>
-          <w:color w:val="000000"/>
-          <w:shd w:val="clear" w:color="auto" w:fill="FFFF00"/>
-        </w:rPr>
-        <w:t xml:space="preserve">It would be helpful to have a 'how-to' guide on parsing the metadata from the MDA plugin into a </w:t>
-      </w:r>
-      <w:proofErr w:type="spellStart"/>
-      <w:r>
-        <w:rPr>
-          <w:rFonts w:ascii="Times New Roman" w:eastAsia="Times New Roman" w:hAnsi="Times New Roman" w:cs="Times New Roman"/>
-          <w:i/>
-          <w:iCs/>
-          <w:color w:val="000000"/>
-          <w:shd w:val="clear" w:color="auto" w:fill="FFFF00"/>
-        </w:rPr>
-        <w:t>BigStitcher</w:t>
-      </w:r>
-      <w:proofErr w:type="spellEnd"/>
-      <w:r>
-        <w:rPr>
-          <w:rFonts w:ascii="Times New Roman" w:eastAsia="Times New Roman" w:hAnsi="Times New Roman" w:cs="Times New Roman"/>
-          <w:i/>
-          <w:iCs/>
-          <w:color w:val="000000"/>
-          <w:shd w:val="clear" w:color="auto" w:fill="FFFF00"/>
-        </w:rPr>
-        <w:t xml:space="preserve"> compatible format so that the stage positions could be utilized.</w:t>
-      </w:r>
-    </w:p>
-    <w:p>
-      <w:pPr>
-        <w:spacing w:line="276" w:lineRule="auto"/>
-        <w:rPr>
-          <w:rFonts w:ascii="Times New Roman" w:eastAsia="Times New Roman" w:hAnsi="Times New Roman" w:cs="Times New Roman"/>
-          <w:color w:val="000000"/>
-        </w:rPr>
-      </w:pPr>
-    </w:p>
-    <w:p>
-      <w:pPr>
-        <w:spacing w:line="276" w:lineRule="auto"/>
-        <w:rPr>
-          <w:rFonts w:ascii="Times New Roman" w:eastAsia="Times New Roman" w:hAnsi="Times New Roman" w:cs="Times New Roman"/>
-          <w:color w:val="000000"/>
-        </w:rPr>
-      </w:pPr>
-      <w:r>
-        <w:rPr>
-          <w:rFonts w:ascii="Times New Roman" w:eastAsia="Times New Roman" w:hAnsi="Times New Roman" w:cs="Times New Roman"/>
-          <w:color w:val="FF0000"/>
-        </w:rPr>
-        <w:t>We added advice how to do another way via TIFF.</w:t>
-      </w:r>
-    </w:p>
-    <w:p>
-      <w:pPr>
-        <w:spacing w:line="276" w:lineRule="auto"/>
-        <w:rPr>
-          <w:rFonts w:ascii="Times New Roman" w:eastAsia="Times New Roman" w:hAnsi="Times New Roman" w:cs="Times New Roman"/>
-          <w:color w:val="000000"/>
-        </w:rPr>
-      </w:pPr>
-      <w:r>
-        <w:rPr>
-          <w:rFonts w:ascii="Times New Roman" w:eastAsia="Times New Roman" w:hAnsi="Times New Roman" w:cs="Times New Roman"/>
-          <w:color w:val="FF0000"/>
-        </w:rPr>
-        <w:t xml:space="preserve">Explain that one should open a ticket for a special workflow. Problem is that </w:t>
-      </w:r>
-      <w:proofErr w:type="spellStart"/>
-      <w:r>
-        <w:rPr>
-          <w:rFonts w:ascii="Times New Roman" w:eastAsia="Times New Roman" w:hAnsi="Times New Roman" w:cs="Times New Roman"/>
-          <w:color w:val="FF0000"/>
-        </w:rPr>
-        <w:t>Bioformats</w:t>
-      </w:r>
-      <w:proofErr w:type="spellEnd"/>
-      <w:r>
-        <w:rPr>
-          <w:rFonts w:ascii="Times New Roman" w:eastAsia="Times New Roman" w:hAnsi="Times New Roman" w:cs="Times New Roman"/>
-          <w:color w:val="FF0000"/>
-        </w:rPr>
-        <w:t xml:space="preserve"> does not seem to read MM files correctly. If we had such a dataset that fails we could easily correct that, show past fixes. Still, it works, which is great. </w:t>
-      </w:r>
-      <w:r>
-        <w:rPr>
-          <w:rFonts w:ascii="Times New Roman" w:eastAsia="Times New Roman" w:hAnsi="Times New Roman" w:cs="Times New Roman"/>
-          <w:color w:val="FF0000"/>
-          <w:shd w:val="clear" w:color="auto" w:fill="800080"/>
-        </w:rPr>
-        <w:t>WRITE</w:t>
-      </w:r>
-    </w:p>
-    <w:p>
-      <w:pPr>
-        <w:spacing w:line="276" w:lineRule="auto"/>
-        <w:rPr>
-          <w:rFonts w:ascii="Times New Roman" w:eastAsia="Times New Roman" w:hAnsi="Times New Roman" w:cs="Times New Roman"/>
-          <w:color w:val="000000"/>
-        </w:rPr>
-      </w:pPr>
-    </w:p>
-    <w:p>
-      <w:pPr>
-        <w:spacing w:line="276" w:lineRule="auto"/>
-        <w:rPr>
-          <w:rFonts w:ascii="Times New Roman" w:eastAsia="Times New Roman" w:hAnsi="Times New Roman" w:cs="Times New Roman"/>
-          <w:color w:val="000000"/>
-        </w:rPr>
-      </w:pPr>
-      <w:r>
-        <w:rPr>
-          <w:rFonts w:ascii="Times New Roman" w:eastAsia="Times New Roman" w:hAnsi="Times New Roman" w:cs="Times New Roman"/>
-          <w:color w:val="FF0000"/>
-        </w:rPr>
-        <w:t>We tried to reproduce the error using simulated hardware (</w:t>
-      </w:r>
-      <w:proofErr w:type="spellStart"/>
-      <w:r>
-        <w:rPr>
-          <w:rFonts w:ascii="Times New Roman" w:eastAsia="Times New Roman" w:hAnsi="Times New Roman" w:cs="Times New Roman"/>
-          <w:color w:val="FF0000"/>
-        </w:rPr>
-        <w:t>DemoStage</w:t>
-      </w:r>
-      <w:proofErr w:type="spellEnd"/>
-      <w:r>
-        <w:rPr>
-          <w:rFonts w:ascii="Times New Roman" w:eastAsia="Times New Roman" w:hAnsi="Times New Roman" w:cs="Times New Roman"/>
-          <w:color w:val="FF0000"/>
-        </w:rPr>
-        <w:t xml:space="preserve">, </w:t>
+          <w:color w:val="FF0000"/>
+        </w:rPr>
+        <w:t xml:space="preserve"> seems to be able to load </w:t>
+      </w:r>
+      <w:proofErr w:type="spellStart"/>
+      <w:r>
+        <w:rPr>
+          <w:rFonts w:ascii="Times New Roman" w:eastAsia="Times New Roman" w:hAnsi="Times New Roman" w:cs="Times New Roman"/>
+          <w:color w:val="FF0000"/>
+        </w:rPr>
+        <w:t>xy</w:t>
+      </w:r>
+      <w:proofErr w:type="spellEnd"/>
+      <w:r>
+        <w:rPr>
+          <w:rFonts w:ascii="Times New Roman" w:eastAsia="Times New Roman" w:hAnsi="Times New Roman" w:cs="Times New Roman"/>
+          <w:color w:val="FF0000"/>
+        </w:rPr>
+        <w:t xml:space="preserve"> positions from metadata correctly, at least for the </w:t>
       </w:r>
       <w:proofErr w:type="spellStart"/>
       <w:r>
@@ -4677,428 +5287,6 @@
           <w:rFonts w:ascii="Times New Roman" w:eastAsia="Times New Roman" w:hAnsi="Times New Roman" w:cs="Times New Roman"/>
           <w:color w:val="FF0000"/>
         </w:rPr>
-        <w:t xml:space="preserve">, 2 </w:t>
-      </w:r>
-      <w:proofErr w:type="spellStart"/>
-      <w:r>
-        <w:rPr>
-          <w:rFonts w:ascii="Times New Roman" w:eastAsia="Times New Roman" w:hAnsi="Times New Roman" w:cs="Times New Roman"/>
-          <w:color w:val="FF0000"/>
-        </w:rPr>
-        <w:t>DemoCameras</w:t>
-      </w:r>
-      <w:proofErr w:type="spellEnd"/>
-      <w:r>
-        <w:rPr>
-          <w:rFonts w:ascii="Times New Roman" w:eastAsia="Times New Roman" w:hAnsi="Times New Roman" w:cs="Times New Roman"/>
-          <w:color w:val="FF0000"/>
-        </w:rPr>
-        <w:t xml:space="preserve">) in micro manager (same build, </w:t>
-      </w:r>
-      <w:proofErr w:type="spellStart"/>
-      <w:r>
-        <w:rPr>
-          <w:rFonts w:ascii="Times New Roman" w:eastAsia="Times New Roman" w:hAnsi="Times New Roman" w:cs="Times New Roman"/>
-          <w:color w:val="FF0000"/>
-        </w:rPr>
-        <w:t>macOSX</w:t>
-      </w:r>
-      <w:proofErr w:type="spellEnd"/>
-      <w:r>
-        <w:rPr>
-          <w:rFonts w:ascii="Times New Roman" w:eastAsia="Times New Roman" w:hAnsi="Times New Roman" w:cs="Times New Roman"/>
-          <w:color w:val="FF0000"/>
-        </w:rPr>
-        <w:t>) as follows:</w:t>
-      </w:r>
-    </w:p>
-    <w:p>
-      <w:pPr>
-        <w:spacing w:line="276" w:lineRule="auto"/>
-        <w:rPr>
-          <w:rFonts w:ascii="Times New Roman" w:eastAsia="Times New Roman" w:hAnsi="Times New Roman" w:cs="Times New Roman"/>
-          <w:color w:val="000000"/>
-        </w:rPr>
-      </w:pPr>
-      <w:r>
-        <w:rPr>
-          <w:rFonts w:ascii="Times New Roman" w:eastAsia="Times New Roman" w:hAnsi="Times New Roman" w:cs="Times New Roman"/>
-          <w:color w:val="FF0000"/>
-        </w:rPr>
-        <w:t xml:space="preserve">* We set up </w:t>
-      </w:r>
-      <w:proofErr w:type="gramStart"/>
-      <w:r>
-        <w:rPr>
-          <w:rFonts w:ascii="Times New Roman" w:eastAsia="Times New Roman" w:hAnsi="Times New Roman" w:cs="Times New Roman"/>
-          <w:color w:val="FF0000"/>
-        </w:rPr>
-        <w:t>a</w:t>
-      </w:r>
-      <w:proofErr w:type="gramEnd"/>
-      <w:r>
-        <w:rPr>
-          <w:rFonts w:ascii="Times New Roman" w:eastAsia="Times New Roman" w:hAnsi="Times New Roman" w:cs="Times New Roman"/>
-          <w:color w:val="FF0000"/>
-        </w:rPr>
-        <w:t xml:space="preserve"> MDA with multiple, hand-picked, XY positions, relative z stacks and 2 channels, each using a different </w:t>
-      </w:r>
-      <w:proofErr w:type="spellStart"/>
-      <w:r>
-        <w:rPr>
-          <w:rFonts w:ascii="Times New Roman" w:eastAsia="Times New Roman" w:hAnsi="Times New Roman" w:cs="Times New Roman"/>
-          <w:color w:val="FF0000"/>
-        </w:rPr>
-        <w:t>DemoCamera</w:t>
-      </w:r>
-      <w:proofErr w:type="spellEnd"/>
-    </w:p>
-    <w:p>
-      <w:pPr>
-        <w:spacing w:line="276" w:lineRule="auto"/>
-        <w:rPr>
-          <w:rFonts w:ascii="Times New Roman" w:eastAsia="Times New Roman" w:hAnsi="Times New Roman" w:cs="Times New Roman"/>
-          <w:color w:val="000000"/>
-        </w:rPr>
-      </w:pPr>
-      <w:r>
-        <w:rPr>
-          <w:rFonts w:ascii="Times New Roman" w:eastAsia="Times New Roman" w:hAnsi="Times New Roman" w:cs="Times New Roman"/>
-          <w:color w:val="FF0000"/>
-        </w:rPr>
-        <w:t xml:space="preserve">* We chose to save the Images as Image stack files: </w:t>
-      </w:r>
-      <w:proofErr w:type="spellStart"/>
-      <w:r>
-        <w:rPr>
-          <w:rFonts w:ascii="Times New Roman" w:eastAsia="Times New Roman" w:hAnsi="Times New Roman" w:cs="Times New Roman"/>
-          <w:color w:val="FF0000"/>
-        </w:rPr>
-        <w:t>MMStack_Pos</w:t>
-      </w:r>
-      <w:proofErr w:type="spellEnd"/>
-      <w:r>
-        <w:rPr>
-          <w:rFonts w:ascii="Times New Roman" w:eastAsia="Times New Roman" w:hAnsi="Times New Roman" w:cs="Times New Roman"/>
-          <w:color w:val="FF0000"/>
-        </w:rPr>
-        <w:t>*.</w:t>
-      </w:r>
-      <w:proofErr w:type="spellStart"/>
-      <w:r>
-        <w:rPr>
-          <w:rFonts w:ascii="Times New Roman" w:eastAsia="Times New Roman" w:hAnsi="Times New Roman" w:cs="Times New Roman"/>
-          <w:color w:val="FF0000"/>
-        </w:rPr>
-        <w:t>ome.tif</w:t>
-      </w:r>
-      <w:proofErr w:type="spellEnd"/>
-    </w:p>
-    <w:p>
-      <w:pPr>
-        <w:spacing w:line="276" w:lineRule="auto"/>
-        <w:rPr>
-          <w:rFonts w:ascii="Times New Roman" w:eastAsia="Times New Roman" w:hAnsi="Times New Roman" w:cs="Times New Roman"/>
-          <w:color w:val="000000"/>
-        </w:rPr>
-      </w:pPr>
-    </w:p>
-    <w:p>
-      <w:pPr>
-        <w:spacing w:line="276" w:lineRule="auto"/>
-        <w:rPr>
-          <w:rFonts w:ascii="Times New Roman" w:eastAsia="Times New Roman" w:hAnsi="Times New Roman" w:cs="Times New Roman"/>
-          <w:color w:val="000000"/>
-        </w:rPr>
-      </w:pPr>
-      <w:r>
-        <w:rPr>
-          <w:rFonts w:ascii="Times New Roman" w:eastAsia="Times New Roman" w:hAnsi="Times New Roman" w:cs="Times New Roman"/>
-          <w:color w:val="FF0000"/>
-        </w:rPr>
-        <w:t xml:space="preserve">We then imported the data into </w:t>
-      </w:r>
-      <w:proofErr w:type="spellStart"/>
-      <w:r>
-        <w:rPr>
-          <w:rFonts w:ascii="Times New Roman" w:eastAsia="Times New Roman" w:hAnsi="Times New Roman" w:cs="Times New Roman"/>
-          <w:color w:val="FF0000"/>
-        </w:rPr>
-        <w:t>BigStitcher</w:t>
-      </w:r>
-      <w:proofErr w:type="spellEnd"/>
-      <w:r>
-        <w:rPr>
-          <w:rFonts w:ascii="Times New Roman" w:eastAsia="Times New Roman" w:hAnsi="Times New Roman" w:cs="Times New Roman"/>
-          <w:color w:val="FF0000"/>
-        </w:rPr>
-        <w:t xml:space="preserve"> as follows:</w:t>
-      </w:r>
-    </w:p>
-    <w:p>
-      <w:pPr>
-        <w:spacing w:line="276" w:lineRule="auto"/>
-        <w:rPr>
-          <w:rFonts w:ascii="Times New Roman" w:eastAsia="Times New Roman" w:hAnsi="Times New Roman" w:cs="Times New Roman"/>
-          <w:color w:val="000000"/>
-        </w:rPr>
-      </w:pPr>
-      <w:r>
-        <w:rPr>
-          <w:rFonts w:ascii="Times New Roman" w:eastAsia="Times New Roman" w:hAnsi="Times New Roman" w:cs="Times New Roman"/>
-          <w:color w:val="FF0000"/>
-        </w:rPr>
-        <w:t>* Define a new dataset using the Automatic Loader (</w:t>
-      </w:r>
-      <w:proofErr w:type="spellStart"/>
-      <w:r>
-        <w:rPr>
-          <w:rFonts w:ascii="Times New Roman" w:eastAsia="Times New Roman" w:hAnsi="Times New Roman" w:cs="Times New Roman"/>
-          <w:color w:val="FF0000"/>
-        </w:rPr>
-        <w:t>Bioformats</w:t>
-      </w:r>
-      <w:proofErr w:type="spellEnd"/>
-      <w:r>
-        <w:rPr>
-          <w:rFonts w:ascii="Times New Roman" w:eastAsia="Times New Roman" w:hAnsi="Times New Roman" w:cs="Times New Roman"/>
-          <w:color w:val="FF0000"/>
-        </w:rPr>
-        <w:t xml:space="preserve"> based)</w:t>
-      </w:r>
-    </w:p>
-    <w:p>
-      <w:pPr>
-        <w:spacing w:line="276" w:lineRule="auto"/>
-        <w:rPr>
-          <w:rFonts w:ascii="Times New Roman" w:eastAsia="Times New Roman" w:hAnsi="Times New Roman" w:cs="Times New Roman"/>
-          <w:color w:val="000000"/>
-        </w:rPr>
-      </w:pPr>
-      <w:r>
-        <w:rPr>
-          <w:rFonts w:ascii="Times New Roman" w:eastAsia="Times New Roman" w:hAnsi="Times New Roman" w:cs="Times New Roman"/>
-          <w:color w:val="FF0000"/>
-        </w:rPr>
-        <w:t>* As the file path, we used /path/to/images/</w:t>
-      </w:r>
-      <w:proofErr w:type="spellStart"/>
-      <w:r>
-        <w:rPr>
-          <w:rFonts w:ascii="Times New Roman" w:eastAsia="Times New Roman" w:hAnsi="Times New Roman" w:cs="Times New Roman"/>
-          <w:color w:val="FF0000"/>
-        </w:rPr>
-        <w:t>MMStack_Pos</w:t>
-      </w:r>
-      <w:proofErr w:type="spellEnd"/>
-      <w:r>
-        <w:rPr>
-          <w:rFonts w:ascii="Times New Roman" w:eastAsia="Times New Roman" w:hAnsi="Times New Roman" w:cs="Times New Roman"/>
-          <w:color w:val="FF0000"/>
-        </w:rPr>
-        <w:t>*.</w:t>
-      </w:r>
-      <w:proofErr w:type="spellStart"/>
-      <w:r>
-        <w:rPr>
-          <w:rFonts w:ascii="Times New Roman" w:eastAsia="Times New Roman" w:hAnsi="Times New Roman" w:cs="Times New Roman"/>
-          <w:color w:val="FF0000"/>
-        </w:rPr>
-        <w:t>ome.tif</w:t>
-      </w:r>
-      <w:proofErr w:type="spellEnd"/>
-    </w:p>
-    <w:p>
-      <w:pPr>
-        <w:spacing w:line="276" w:lineRule="auto"/>
-        <w:rPr>
-          <w:rFonts w:ascii="Times New Roman" w:eastAsia="Times New Roman" w:hAnsi="Times New Roman" w:cs="Times New Roman"/>
-          <w:color w:val="000000"/>
-        </w:rPr>
-      </w:pPr>
-      <w:r>
-        <w:rPr>
-          <w:rFonts w:ascii="Times New Roman" w:eastAsia="Times New Roman" w:hAnsi="Times New Roman" w:cs="Times New Roman"/>
-          <w:color w:val="FF0000"/>
-        </w:rPr>
-        <w:t xml:space="preserve">* We mapped </w:t>
-      </w:r>
-      <w:proofErr w:type="spellStart"/>
-      <w:r>
-        <w:rPr>
-          <w:rFonts w:ascii="Times New Roman" w:eastAsia="Times New Roman" w:hAnsi="Times New Roman" w:cs="Times New Roman"/>
-          <w:color w:val="FF0000"/>
-        </w:rPr>
-        <w:t>BioFormats</w:t>
-      </w:r>
-      <w:proofErr w:type="spellEnd"/>
-      <w:r>
-        <w:rPr>
-          <w:rFonts w:ascii="Times New Roman" w:eastAsia="Times New Roman" w:hAnsi="Times New Roman" w:cs="Times New Roman"/>
-          <w:color w:val="FF0000"/>
-        </w:rPr>
-        <w:t xml:space="preserve"> Series to Tiles (</w:t>
-      </w:r>
-      <w:proofErr w:type="spellStart"/>
-      <w:r>
-        <w:rPr>
-          <w:rFonts w:ascii="Times New Roman" w:eastAsia="Times New Roman" w:hAnsi="Times New Roman" w:cs="Times New Roman"/>
-          <w:color w:val="FF0000"/>
-        </w:rPr>
-        <w:t>BioFormats</w:t>
-      </w:r>
-      <w:proofErr w:type="spellEnd"/>
-      <w:r>
-        <w:rPr>
-          <w:rFonts w:ascii="Times New Roman" w:eastAsia="Times New Roman" w:hAnsi="Times New Roman" w:cs="Times New Roman"/>
-          <w:color w:val="FF0000"/>
-        </w:rPr>
-        <w:t xml:space="preserve"> Series are? -&gt; Tiles)</w:t>
-      </w:r>
-    </w:p>
-    <w:p>
-      <w:pPr>
-        <w:spacing w:line="276" w:lineRule="auto"/>
-        <w:rPr>
-          <w:rFonts w:ascii="Times New Roman" w:eastAsia="Times New Roman" w:hAnsi="Times New Roman" w:cs="Times New Roman"/>
-          <w:color w:val="000000"/>
-        </w:rPr>
-      </w:pPr>
-      <w:r>
-        <w:rPr>
-          <w:rFonts w:ascii="Times New Roman" w:eastAsia="Times New Roman" w:hAnsi="Times New Roman" w:cs="Times New Roman"/>
-          <w:color w:val="FF0000"/>
-        </w:rPr>
-        <w:t>* For the numerical pattern detected in the files (</w:t>
-      </w:r>
-      <w:proofErr w:type="spellStart"/>
-      <w:r>
-        <w:rPr>
-          <w:rFonts w:ascii="Times New Roman" w:eastAsia="Times New Roman" w:hAnsi="Times New Roman" w:cs="Times New Roman"/>
-          <w:color w:val="FF0000"/>
-        </w:rPr>
-        <w:t>MMStack_Pos</w:t>
-      </w:r>
-      <w:proofErr w:type="spellEnd"/>
-      <w:r>
-        <w:rPr>
-          <w:rFonts w:ascii="Times New Roman" w:eastAsia="Times New Roman" w:hAnsi="Times New Roman" w:cs="Times New Roman"/>
-          <w:color w:val="FF0000"/>
-        </w:rPr>
-        <w:t>{0</w:t>
-      </w:r>
-      <w:proofErr w:type="gramStart"/>
-      <w:r>
-        <w:rPr>
-          <w:rFonts w:ascii="Times New Roman" w:eastAsia="Times New Roman" w:hAnsi="Times New Roman" w:cs="Times New Roman"/>
-          <w:color w:val="FF0000"/>
-        </w:rPr>
-        <w:t>}.</w:t>
-      </w:r>
-      <w:proofErr w:type="spellStart"/>
-      <w:r>
-        <w:rPr>
-          <w:rFonts w:ascii="Times New Roman" w:eastAsia="Times New Roman" w:hAnsi="Times New Roman" w:cs="Times New Roman"/>
-          <w:color w:val="FF0000"/>
-        </w:rPr>
-        <w:t>ome.tif</w:t>
-      </w:r>
-      <w:proofErr w:type="spellEnd"/>
-      <w:proofErr w:type="gramEnd"/>
-      <w:r>
-        <w:rPr>
-          <w:rFonts w:ascii="Times New Roman" w:eastAsia="Times New Roman" w:hAnsi="Times New Roman" w:cs="Times New Roman"/>
-          <w:color w:val="FF0000"/>
-        </w:rPr>
-        <w:t>) we chose to --ignore this pattern-- (in the newest version, this pattern is ignored automatically)</w:t>
-      </w:r>
-    </w:p>
-    <w:p>
-      <w:pPr>
-        <w:spacing w:line="276" w:lineRule="auto"/>
-        <w:rPr>
-          <w:rFonts w:ascii="Times New Roman" w:eastAsia="Times New Roman" w:hAnsi="Times New Roman" w:cs="Times New Roman"/>
-          <w:color w:val="000000"/>
-        </w:rPr>
-      </w:pPr>
-      <w:r>
-        <w:rPr>
-          <w:rFonts w:ascii="Times New Roman" w:eastAsia="Times New Roman" w:hAnsi="Times New Roman" w:cs="Times New Roman"/>
-          <w:color w:val="FF0000"/>
-        </w:rPr>
-        <w:t>* Under Move to Grid, we chose “Do not move Tiles to Grid (use Metadata if available)</w:t>
-      </w:r>
-    </w:p>
-    <w:p>
-      <w:pPr>
-        <w:spacing w:line="276" w:lineRule="auto"/>
-        <w:rPr>
-          <w:rFonts w:ascii="Times New Roman" w:eastAsia="Times New Roman" w:hAnsi="Times New Roman" w:cs="Times New Roman"/>
-          <w:color w:val="000000"/>
-        </w:rPr>
-      </w:pPr>
-    </w:p>
-    <w:p>
-      <w:pPr>
-        <w:spacing w:line="276" w:lineRule="auto"/>
-        <w:rPr>
-          <w:rFonts w:ascii="Times New Roman" w:eastAsia="Times New Roman" w:hAnsi="Times New Roman" w:cs="Times New Roman"/>
-          <w:color w:val="000000"/>
-        </w:rPr>
-      </w:pPr>
-      <w:r>
-        <w:rPr>
-          <w:rFonts w:ascii="Times New Roman" w:eastAsia="Times New Roman" w:hAnsi="Times New Roman" w:cs="Times New Roman"/>
-          <w:color w:val="FF0000"/>
-        </w:rPr>
-        <w:t xml:space="preserve">By following this procedure, </w:t>
-      </w:r>
-      <w:proofErr w:type="spellStart"/>
-      <w:r>
-        <w:rPr>
-          <w:rFonts w:ascii="Times New Roman" w:eastAsia="Times New Roman" w:hAnsi="Times New Roman" w:cs="Times New Roman"/>
-          <w:color w:val="FF0000"/>
-        </w:rPr>
-        <w:t>BigStitcher</w:t>
-      </w:r>
-      <w:proofErr w:type="spellEnd"/>
-      <w:r>
-        <w:rPr>
-          <w:rFonts w:ascii="Times New Roman" w:eastAsia="Times New Roman" w:hAnsi="Times New Roman" w:cs="Times New Roman"/>
-          <w:color w:val="FF0000"/>
-        </w:rPr>
-        <w:t xml:space="preserve"> seems to be able to load </w:t>
-      </w:r>
-      <w:proofErr w:type="spellStart"/>
-      <w:r>
-        <w:rPr>
-          <w:rFonts w:ascii="Times New Roman" w:eastAsia="Times New Roman" w:hAnsi="Times New Roman" w:cs="Times New Roman"/>
-          <w:color w:val="FF0000"/>
-        </w:rPr>
-        <w:t>xy</w:t>
-      </w:r>
-      <w:proofErr w:type="spellEnd"/>
-      <w:r>
-        <w:rPr>
-          <w:rFonts w:ascii="Times New Roman" w:eastAsia="Times New Roman" w:hAnsi="Times New Roman" w:cs="Times New Roman"/>
-          <w:color w:val="FF0000"/>
-        </w:rPr>
-        <w:t xml:space="preserve"> positions from metadata correctly, at least for the </w:t>
-      </w:r>
-      <w:proofErr w:type="spellStart"/>
-      <w:r>
-        <w:rPr>
-          <w:rFonts w:ascii="Times New Roman" w:eastAsia="Times New Roman" w:hAnsi="Times New Roman" w:cs="Times New Roman"/>
-          <w:color w:val="FF0000"/>
-        </w:rPr>
-        <w:t>DemoXYStage</w:t>
-      </w:r>
-      <w:proofErr w:type="spellEnd"/>
-      <w:r>
-        <w:rPr>
-          <w:rFonts w:ascii="Times New Roman" w:eastAsia="Times New Roman" w:hAnsi="Times New Roman" w:cs="Times New Roman"/>
-          <w:color w:val="FF0000"/>
-        </w:rPr>
         <w:t xml:space="preserve">. </w:t>
       </w:r>
     </w:p>
@@ -5116,31 +5304,52 @@
         <w:spacing w:line="276" w:lineRule="auto"/>
         <w:rPr>
           <w:rFonts w:ascii="Times New Roman" w:eastAsia="Times New Roman" w:hAnsi="Times New Roman" w:cs="Times New Roman"/>
-          <w:color w:val="000000"/>
-        </w:rPr>
-      </w:pPr>
-      <w:r>
-        <w:rPr>
-          <w:rFonts w:ascii="Times New Roman" w:eastAsia="Times New Roman" w:hAnsi="Times New Roman" w:cs="Times New Roman"/>
-          <w:color w:val="FF0000"/>
-        </w:rPr>
-        <w:t xml:space="preserve">If you tried the same steps on your setup </w:t>
-      </w:r>
-      <w:proofErr w:type="spellStart"/>
-      <w:r>
-        <w:rPr>
-          <w:rFonts w:ascii="Times New Roman" w:eastAsia="Times New Roman" w:hAnsi="Times New Roman" w:cs="Times New Roman"/>
-          <w:color w:val="FF0000"/>
-        </w:rPr>
-        <w:t>an</w:t>
-      </w:r>
-      <w:proofErr w:type="spellEnd"/>
-      <w:r>
-        <w:rPr>
-          <w:rFonts w:ascii="Times New Roman" w:eastAsia="Times New Roman" w:hAnsi="Times New Roman" w:cs="Times New Roman"/>
-          <w:color w:val="FF0000"/>
-        </w:rPr>
-        <w:t xml:space="preserve"> it did not work, we would of course be happy to look at your data and figure out the problem, if you could provide a small example dataset anonymously somehow. In general, we are happy to receive feature requests and bug reports via </w:t>
+          <w:color w:val="FF0000"/>
+        </w:rPr>
+      </w:pPr>
+      <w:r>
+        <w:rPr>
+          <w:rFonts w:ascii="Times New Roman" w:eastAsia="Times New Roman" w:hAnsi="Times New Roman" w:cs="Times New Roman"/>
+          <w:color w:val="FF0000"/>
+        </w:rPr>
+        <w:t>If you tried the same steps on your setup an</w:t>
+      </w:r>
+      <w:r>
+        <w:rPr>
+          <w:rFonts w:ascii="Times New Roman" w:eastAsia="Times New Roman" w:hAnsi="Times New Roman" w:cs="Times New Roman"/>
+          <w:color w:val="FF0000"/>
+        </w:rPr>
+        <w:t>d</w:t>
+      </w:r>
+      <w:r>
+        <w:rPr>
+          <w:rFonts w:ascii="Times New Roman" w:eastAsia="Times New Roman" w:hAnsi="Times New Roman" w:cs="Times New Roman"/>
+          <w:color w:val="FF0000"/>
+        </w:rPr>
+        <w:t xml:space="preserve"> it did not work, we would of course be happy to look at your data and figure out the problem, if you could provide a small example dataset anonymously somehow</w:t>
+      </w:r>
+      <w:r>
+        <w:rPr>
+          <w:rFonts w:ascii="Times New Roman" w:eastAsia="Times New Roman" w:hAnsi="Times New Roman" w:cs="Times New Roman"/>
+          <w:color w:val="FF0000"/>
+        </w:rPr>
+        <w:t xml:space="preserve"> or please file an issue as mentioned above.</w:t>
+      </w:r>
+    </w:p>
+    <w:p>
+      <w:pPr>
+        <w:spacing w:line="276" w:lineRule="auto"/>
+        <w:rPr>
+          <w:rFonts w:ascii="Times New Roman" w:eastAsia="Times New Roman" w:hAnsi="Times New Roman" w:cs="Times New Roman"/>
+          <w:color w:val="000000"/>
+        </w:rPr>
+      </w:pPr>
+      <w:r>
+        <w:rPr>
+          <w:rFonts w:ascii="Times New Roman" w:eastAsia="Times New Roman" w:hAnsi="Times New Roman" w:cs="Times New Roman"/>
+          <w:color w:val="FF0000"/>
+        </w:rPr>
+        <w:t>Other users have reported problems loading MM data as well (</w:t>
       </w:r>
       <w:hyperlink r:id="rId12" w:history="1">
         <w:r>
@@ -5149,49 +5358,23 @@
             <w:color w:val="1155CC"/>
             <w:u w:val="single"/>
           </w:rPr>
-          <w:t>https://github.com/PreibischLab/BigStitcher/issues</w:t>
+          <w:t>https://github.com</w:t>
         </w:r>
-      </w:hyperlink>
-      <w:r>
-        <w:rPr>
-          <w:rFonts w:ascii="Times New Roman" w:eastAsia="Times New Roman" w:hAnsi="Times New Roman" w:cs="Times New Roman"/>
-          <w:color w:val="FF0000"/>
-        </w:rPr>
-        <w:t>.</w:t>
-      </w:r>
-    </w:p>
-    <w:p>
-      <w:pPr>
-        <w:spacing w:line="276" w:lineRule="auto"/>
-        <w:rPr>
-          <w:rFonts w:ascii="Times New Roman" w:eastAsia="Times New Roman" w:hAnsi="Times New Roman" w:cs="Times New Roman"/>
-          <w:color w:val="000000"/>
-        </w:rPr>
-      </w:pPr>
-    </w:p>
-    <w:p>
-      <w:pPr>
-        <w:spacing w:line="276" w:lineRule="auto"/>
-        <w:rPr>
-          <w:rFonts w:ascii="Times New Roman" w:eastAsia="Times New Roman" w:hAnsi="Times New Roman" w:cs="Times New Roman"/>
-          <w:color w:val="000000"/>
-        </w:rPr>
-      </w:pPr>
-      <w:r>
-        <w:rPr>
-          <w:rFonts w:ascii="Times New Roman" w:eastAsia="Times New Roman" w:hAnsi="Times New Roman" w:cs="Times New Roman"/>
-          <w:color w:val="FF0000"/>
-        </w:rPr>
-        <w:t>Other users have reported problems loading MM data as well (</w:t>
-      </w:r>
-      <w:hyperlink r:id="rId13" w:history="1">
         <w:r>
           <w:rPr>
             <w:rFonts w:ascii="Times New Roman" w:eastAsia="Times New Roman" w:hAnsi="Times New Roman" w:cs="Times New Roman"/>
             <w:color w:val="1155CC"/>
             <w:u w:val="single"/>
           </w:rPr>
-          <w:t>https://github.com/PreibischLab/BigStitcher/issues/37</w:t>
+          <w:t>/</w:t>
+        </w:r>
+        <w:r>
+          <w:rPr>
+            <w:rFonts w:ascii="Times New Roman" w:eastAsia="Times New Roman" w:hAnsi="Times New Roman" w:cs="Times New Roman"/>
+            <w:color w:val="1155CC"/>
+            <w:u w:val="single"/>
+          </w:rPr>
+          <w:t>PreibischLab/BigStitcher/issues/37</w:t>
         </w:r>
       </w:hyperlink>
       <w:r>
@@ -5199,26 +5382,91 @@
           <w:rFonts w:ascii="Times New Roman" w:eastAsia="Times New Roman" w:hAnsi="Times New Roman" w:cs="Times New Roman"/>
           <w:color w:val="FF0000"/>
         </w:rPr>
-        <w:t>), so we fixed the problem of having to select the counterintuitive “--ignore this pattern--” and we provide an easy way of flipping images if your stage coordinates do not comply to our x=left, y=down scheme.</w:t>
-      </w:r>
-    </w:p>
-    <w:p>
-      <w:pPr>
-        <w:spacing w:line="276" w:lineRule="auto"/>
-        <w:rPr>
-          <w:rFonts w:ascii="Times New Roman" w:eastAsia="Times New Roman" w:hAnsi="Times New Roman" w:cs="Times New Roman"/>
-          <w:color w:val="000000"/>
-        </w:rPr>
-      </w:pPr>
+        <w:t xml:space="preserve">), so we fixed the problem of having to select the counterintuitive “--ignore this pattern--” and we provide an easy way of flipping </w:t>
+      </w:r>
       <w:r>
         <w:rPr>
           <w:rFonts w:ascii="Times New Roman" w:eastAsia="Times New Roman" w:hAnsi="Times New Roman" w:cs="Times New Roman"/>
           <w:color w:val="FF0000"/>
         </w:rPr>
         <w:lastRenderedPageBreak/>
-        <w:t xml:space="preserve">We’ve also recorded a screencast showing how to import TIFF datasets (including MM): </w:t>
-      </w:r>
-      <w:hyperlink r:id="rId14" w:history="1">
+        <w:t>images if your stage coordinates do not comply to our x=left, y=down scheme.</w:t>
+      </w:r>
+      <w:r>
+        <w:rPr>
+          <w:rFonts w:ascii="Times New Roman" w:eastAsia="Times New Roman" w:hAnsi="Times New Roman" w:cs="Times New Roman"/>
+          <w:color w:val="FF0000"/>
+        </w:rPr>
+        <w:t xml:space="preserve"> Hopefully, this solved the problem.</w:t>
+      </w:r>
+    </w:p>
+    <w:p>
+      <w:pPr>
+        <w:spacing w:line="276" w:lineRule="auto"/>
+        <w:rPr>
+          <w:rFonts w:ascii="Times New Roman" w:eastAsia="Times New Roman" w:hAnsi="Times New Roman" w:cs="Times New Roman"/>
+          <w:color w:val="FF0000"/>
+        </w:rPr>
+      </w:pPr>
+    </w:p>
+    <w:p>
+      <w:pPr>
+        <w:spacing w:line="276" w:lineRule="auto"/>
+        <w:rPr>
+          <w:rFonts w:ascii="Times New Roman" w:eastAsia="Times New Roman" w:hAnsi="Times New Roman" w:cs="Times New Roman"/>
+          <w:color w:val="FF0000"/>
+        </w:rPr>
+      </w:pPr>
+      <w:r>
+        <w:rPr>
+          <w:rFonts w:ascii="Times New Roman" w:eastAsia="Times New Roman" w:hAnsi="Times New Roman" w:cs="Times New Roman"/>
+          <w:color w:val="FF0000"/>
+        </w:rPr>
+        <w:t>Importantly, w</w:t>
+      </w:r>
+      <w:r>
+        <w:rPr>
+          <w:rFonts w:ascii="Times New Roman" w:eastAsia="Times New Roman" w:hAnsi="Times New Roman" w:cs="Times New Roman"/>
+          <w:color w:val="FF0000"/>
+        </w:rPr>
+        <w:t xml:space="preserve">e’ve also recorded a screencast showing how to import TIFF datasets </w:t>
+      </w:r>
+      <w:r>
+        <w:rPr>
+          <w:rFonts w:ascii="Times New Roman" w:eastAsia="Times New Roman" w:hAnsi="Times New Roman" w:cs="Times New Roman"/>
+          <w:color w:val="FF0000"/>
+        </w:rPr>
+        <w:t>(including MM)</w:t>
+      </w:r>
+      <w:r>
+        <w:rPr>
+          <w:rFonts w:ascii="Times New Roman" w:eastAsia="Times New Roman" w:hAnsi="Times New Roman" w:cs="Times New Roman"/>
+          <w:color w:val="FF0000"/>
+        </w:rPr>
+        <w:t xml:space="preserve"> </w:t>
+      </w:r>
+      <w:r>
+        <w:rPr>
+          <w:rFonts w:ascii="Times New Roman" w:eastAsia="Times New Roman" w:hAnsi="Times New Roman" w:cs="Times New Roman"/>
+          <w:color w:val="FF0000"/>
+        </w:rPr>
+        <w:t xml:space="preserve">to make it easier </w:t>
+      </w:r>
+      <w:r>
+        <w:rPr>
+          <w:rFonts w:ascii="Times New Roman" w:eastAsia="Times New Roman" w:hAnsi="Times New Roman" w:cs="Times New Roman"/>
+          <w:color w:val="FF0000"/>
+        </w:rPr>
+        <w:t>for people if the loading of the original image data fails</w:t>
+      </w:r>
+      <w:r>
+        <w:rPr>
+          <w:rFonts w:ascii="Times New Roman" w:eastAsia="Times New Roman" w:hAnsi="Times New Roman" w:cs="Times New Roman"/>
+          <w:color w:val="FF0000"/>
+        </w:rPr>
+        <w:t xml:space="preserve">: </w:t>
+      </w:r>
+      <w:hyperlink r:id="rId13" w:history="1">
         <w:r>
           <w:rPr>
             <w:rFonts w:ascii="Times New Roman" w:eastAsia="Times New Roman" w:hAnsi="Times New Roman" w:cs="Times New Roman"/>
@@ -5233,17 +5481,33 @@
           <w:rFonts w:ascii="Times New Roman" w:eastAsia="Times New Roman" w:hAnsi="Times New Roman" w:cs="Times New Roman"/>
           <w:color w:val="FF0000"/>
         </w:rPr>
-        <w:t xml:space="preserve"> </w:t>
-      </w:r>
-    </w:p>
-    <w:p>
-      <w:pPr>
-        <w:spacing w:after="240" w:line="276" w:lineRule="auto"/>
-        <w:rPr>
-          <w:rFonts w:ascii="Times New Roman" w:eastAsia="Times New Roman" w:hAnsi="Times New Roman" w:cs="Times New Roman"/>
-          <w:color w:val="000000"/>
-        </w:rPr>
-      </w:pPr>
+        <w:t xml:space="preserve">  </w:t>
+      </w:r>
+      <w:r>
+        <w:rPr>
+          <w:rFonts w:ascii="Times New Roman" w:eastAsia="Times New Roman" w:hAnsi="Times New Roman" w:cs="Times New Roman"/>
+          <w:color w:val="FF0000"/>
+        </w:rPr>
+        <w:t xml:space="preserve">We </w:t>
+      </w:r>
+      <w:r>
+        <w:rPr>
+          <w:rFonts w:ascii="Times New Roman" w:eastAsia="Times New Roman" w:hAnsi="Times New Roman" w:cs="Times New Roman"/>
+          <w:color w:val="FF0000"/>
+        </w:rPr>
+        <w:t>added this to the supplement.</w:t>
+      </w:r>
+    </w:p>
+    <w:p>
+      <w:pPr>
+        <w:spacing w:line="276" w:lineRule="auto"/>
+        <w:rPr>
+          <w:rFonts w:ascii="Times New Roman" w:eastAsia="Times New Roman" w:hAnsi="Times New Roman" w:cs="Times New Roman"/>
+          <w:color w:val="FF0000"/>
+        </w:rPr>
+      </w:pPr>
+      <w:bookmarkStart w:id="0" w:name="_GoBack"/>
+      <w:bookmarkEnd w:id="0"/>
     </w:p>
     <w:p>
       <w:pPr>
@@ -5512,16 +5776,8 @@
           <w:color w:val="FF0000"/>
           <w:shd w:val="clear" w:color="auto" w:fill="FFFFFF"/>
         </w:rPr>
-        <w:t xml:space="preserve">Otherwise, playing with the detection parameters (downsampling and threshold) to detect more sensible interest points (they can be visualized in Multiview mode) or adjusting the neighbor search radius (Fine/Normal/Gross alignment) might help. Furthermore, by going to the Expert... Option for the ICP refinement, one could restrict the transformation model to rigid (no </w:t>
-      </w:r>
-      <w:r>
-        <w:rPr>
-          <w:rFonts w:ascii="Times New Roman" w:eastAsia="Times New Roman" w:hAnsi="Times New Roman" w:cs="Times New Roman"/>
-          <w:color w:val="FF0000"/>
-          <w:shd w:val="clear" w:color="auto" w:fill="FFFFFF"/>
-        </w:rPr>
         <w:lastRenderedPageBreak/>
-        <w:t xml:space="preserve">scaling/shearing), apply stronger regularization to the model or use manually detected </w:t>
+        <w:t xml:space="preserve">Otherwise, playing with the detection parameters (downsampling and threshold) to detect more sensible interest points (they can be visualized in Multiview mode) or adjusting the neighbor search radius (Fine/Normal/Gross alignment) might help. Furthermore, by going to the Expert... Option for the ICP refinement, one could restrict the transformation model to rigid (no scaling/shearing), apply stronger regularization to the model or use manually detected </w:t>
       </w:r>
       <w:proofErr w:type="spellStart"/>
       <w:r>
@@ -5558,7 +5814,7 @@
         </w:rPr>
         <w:t>We have in-depth documentation for this step of the processing pipeline on the ImageJ wiki:</w:t>
       </w:r>
-      <w:hyperlink r:id="rId15" w:history="1">
+      <w:hyperlink r:id="rId14" w:history="1">
         <w:r>
           <w:rPr>
             <w:rFonts w:ascii="Times New Roman" w:eastAsia="Times New Roman" w:hAnsi="Times New Roman" w:cs="Times New Roman"/>
@@ -5955,7 +6211,18 @@
           <w:color w:val="000000"/>
           <w:shd w:val="clear" w:color="auto" w:fill="FFFFFF"/>
         </w:rPr>
-        <w:t xml:space="preserve"> provides for image fusion are consistently incorrect. Using a workstation with 128 GB of RAM, we regularly run out of memory for stitching processing that the </w:t>
+        <w:t xml:space="preserve"> provides for image fusion are consistently incorrect. Using a workstation with 128 GB of RAM, we regularly run out of memory for </w:t>
+      </w:r>
+      <w:r>
+        <w:rPr>
+          <w:rFonts w:ascii="Times New Roman" w:eastAsia="Times New Roman" w:hAnsi="Times New Roman" w:cs="Times New Roman"/>
+          <w:i/>
+          <w:iCs/>
+          <w:color w:val="000000"/>
+          <w:shd w:val="clear" w:color="auto" w:fill="FFFFFF"/>
+        </w:rPr>
+        <w:lastRenderedPageBreak/>
+        <w:t xml:space="preserve">stitching processing that the </w:t>
       </w:r>
       <w:proofErr w:type="spellStart"/>
       <w:r>
@@ -6002,7 +6269,6 @@
           <w:rFonts w:ascii="Times New Roman" w:eastAsia="Times New Roman" w:hAnsi="Times New Roman" w:cs="Times New Roman"/>
           <w:color w:val="FF0000"/>
         </w:rPr>
-        <w:lastRenderedPageBreak/>
         <w:t xml:space="preserve">Let’s adjust that to be more precise. </w:t>
       </w:r>
       <w:r>
@@ -6355,7 +6621,7 @@
         </w:rPr>
         <w:t xml:space="preserve"> would like to point the authors to a recently developed tool: </w:t>
       </w:r>
-      <w:hyperlink r:id="rId16" w:history="1">
+      <w:hyperlink r:id="rId15" w:history="1">
         <w:r>
           <w:rPr>
             <w:rFonts w:ascii="Times New Roman" w:eastAsia="Times New Roman" w:hAnsi="Times New Roman" w:cs="Times New Roman"/>

</xml_diff>